<commit_message>
updated git ignore to include .tmp files, and apparently new changes to report?
</commit_message>
<xml_diff>
--- a/Projekt/Project_Report_Group6.docx
+++ b/Projekt/Project_Report_Group6.docx
@@ -24,7 +24,7 @@
           <w:r>
             <w:rPr>
               <w:noProof/>
-              <w:lang w:eastAsia="da-DK"/>
+              <w:lang w:val="en-GB" w:eastAsia="da-DK"/>
             </w:rPr>
             <mc:AlternateContent>
               <mc:Choice Requires="wpg">
@@ -230,7 +230,7 @@
                                 <a:avLst/>
                               </a:prstGeom>
                               <a:blipFill>
-                                <a:blip r:embed="rId8"/>
+                                <a:blip r:embed="rId9"/>
                                 <a:stretch>
                                   <a:fillRect r="-7574"/>
                                 </a:stretch>
@@ -282,7 +282,7 @@
                       <v:path arrowok="t" o:connecttype="custom" o:connectlocs="0,0;7315200,0;7315200,1130373;3620757,733885;0,1092249;0,0" o:connectangles="0,0,0,0,0,0"/>
                     </v:shape>
                     <v:rect id="Rektangel 151" o:spid="_x0000_s1028" style="position:absolute;width:73152;height:12161;visibility:visible;mso-wrap-style:square;v-text-anchor:middle" o:gfxdata="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" stroked="f" strokeweight="1pt">
-                      <v:fill r:id="rId9" o:title="" recolor="t" rotate="t" type="frame"/>
+                      <v:fill r:id="rId10" o:title="" recolor="t" rotate="t" type="frame"/>
                     </v:rect>
                     <w10:wrap anchorx="page" anchory="page"/>
                   </v:group>
@@ -293,7 +293,7 @@
           <w:r>
             <w:rPr>
               <w:noProof/>
-              <w:lang w:eastAsia="da-DK"/>
+              <w:lang w:val="en-GB" w:eastAsia="da-DK"/>
             </w:rPr>
             <mc:AlternateContent>
               <mc:Choice Requires="wps">
@@ -538,7 +538,7 @@
           <w:r>
             <w:rPr>
               <w:noProof/>
-              <w:lang w:eastAsia="da-DK"/>
+              <w:lang w:val="en-GB" w:eastAsia="da-DK"/>
             </w:rPr>
             <mc:AlternateContent>
               <mc:Choice Requires="wps">
@@ -725,7 +725,7 @@
           <w:r>
             <w:rPr>
               <w:noProof/>
-              <w:lang w:eastAsia="da-DK"/>
+              <w:lang w:val="en-GB" w:eastAsia="da-DK"/>
             </w:rPr>
             <mc:AlternateContent>
               <mc:Choice Requires="wps">
@@ -1034,20 +1034,16 @@
         <w:p>
           <w:pPr>
             <w:pStyle w:val="Overskrift"/>
+            <w:rPr>
+              <w:lang w:val="en-GB"/>
+            </w:rPr>
           </w:pPr>
-          <w:proofErr w:type="spellStart"/>
           <w:r>
-            <w:t>Table</w:t>
+            <w:rPr>
+              <w:lang w:val="en-GB"/>
+            </w:rPr>
+            <w:t>Table of contents</w:t>
           </w:r>
-          <w:proofErr w:type="spellEnd"/>
-          <w:r>
-            <w:t xml:space="preserve"> of </w:t>
-          </w:r>
-          <w:proofErr w:type="spellStart"/>
-          <w:r>
-            <w:t>contents</w:t>
-          </w:r>
-          <w:proofErr w:type="spellEnd"/>
         </w:p>
         <w:p>
           <w:pPr>
@@ -1057,6 +1053,7 @@
             </w:tabs>
             <w:rPr>
               <w:noProof/>
+              <w:lang w:val="en-GB"/>
             </w:rPr>
           </w:pPr>
           <w:r>
@@ -1066,6 +1063,9 @@
             <w:fldChar w:fldCharType="begin"/>
           </w:r>
           <w:r>
+            <w:rPr>
+              <w:lang w:val="en-GB"/>
+            </w:rPr>
             <w:instrText xml:space="preserve"> TOC \o "1-3" \h \z \u </w:instrText>
           </w:r>
           <w:r>
@@ -1087,6 +1087,7 @@
               <w:rPr>
                 <w:noProof/>
                 <w:webHidden/>
+                <w:lang w:val="en-GB"/>
               </w:rPr>
               <w:tab/>
             </w:r>
@@ -1094,6 +1095,7 @@
               <w:rPr>
                 <w:noProof/>
                 <w:webHidden/>
+                <w:lang w:val="en-GB"/>
               </w:rPr>
               <w:fldChar w:fldCharType="begin"/>
             </w:r>
@@ -1101,6 +1103,7 @@
               <w:rPr>
                 <w:noProof/>
                 <w:webHidden/>
+                <w:lang w:val="en-GB"/>
               </w:rPr>
               <w:instrText xml:space="preserve"> PAGEREF _Toc452152437 \h </w:instrText>
             </w:r>
@@ -1108,12 +1111,14 @@
               <w:rPr>
                 <w:noProof/>
                 <w:webHidden/>
-              </w:rPr>
-            </w:r>
-            <w:r>
-              <w:rPr>
-                <w:noProof/>
-                <w:webHidden/>
+                <w:lang w:val="en-GB"/>
+              </w:rPr>
+            </w:r>
+            <w:r>
+              <w:rPr>
+                <w:noProof/>
+                <w:webHidden/>
+                <w:lang w:val="en-GB"/>
               </w:rPr>
               <w:fldChar w:fldCharType="separate"/>
             </w:r>
@@ -1121,6 +1126,7 @@
               <w:rPr>
                 <w:noProof/>
                 <w:webHidden/>
+                <w:lang w:val="en-GB"/>
               </w:rPr>
               <w:t>2</w:t>
             </w:r>
@@ -1128,6 +1134,7 @@
               <w:rPr>
                 <w:noProof/>
                 <w:webHidden/>
+                <w:lang w:val="en-GB"/>
               </w:rPr>
               <w:fldChar w:fldCharType="end"/>
             </w:r>
@@ -1141,6 +1148,7 @@
             </w:tabs>
             <w:rPr>
               <w:noProof/>
+              <w:lang w:val="en-GB"/>
             </w:rPr>
           </w:pPr>
           <w:hyperlink w:anchor="_Toc452152438" w:history="1">
@@ -1156,6 +1164,7 @@
               <w:rPr>
                 <w:noProof/>
                 <w:webHidden/>
+                <w:lang w:val="en-GB"/>
               </w:rPr>
               <w:tab/>
             </w:r>
@@ -1163,6 +1172,7 @@
               <w:rPr>
                 <w:noProof/>
                 <w:webHidden/>
+                <w:lang w:val="en-GB"/>
               </w:rPr>
               <w:fldChar w:fldCharType="begin"/>
             </w:r>
@@ -1170,6 +1180,7 @@
               <w:rPr>
                 <w:noProof/>
                 <w:webHidden/>
+                <w:lang w:val="en-GB"/>
               </w:rPr>
               <w:instrText xml:space="preserve"> PAGEREF _Toc452152438 \h </w:instrText>
             </w:r>
@@ -1177,12 +1188,14 @@
               <w:rPr>
                 <w:noProof/>
                 <w:webHidden/>
-              </w:rPr>
-            </w:r>
-            <w:r>
-              <w:rPr>
-                <w:noProof/>
-                <w:webHidden/>
+                <w:lang w:val="en-GB"/>
+              </w:rPr>
+            </w:r>
+            <w:r>
+              <w:rPr>
+                <w:noProof/>
+                <w:webHidden/>
+                <w:lang w:val="en-GB"/>
               </w:rPr>
               <w:fldChar w:fldCharType="separate"/>
             </w:r>
@@ -1190,6 +1203,7 @@
               <w:rPr>
                 <w:noProof/>
                 <w:webHidden/>
+                <w:lang w:val="en-GB"/>
               </w:rPr>
               <w:t>2</w:t>
             </w:r>
@@ -1197,6 +1211,7 @@
               <w:rPr>
                 <w:noProof/>
                 <w:webHidden/>
+                <w:lang w:val="en-GB"/>
               </w:rPr>
               <w:fldChar w:fldCharType="end"/>
             </w:r>
@@ -1210,6 +1225,7 @@
             </w:tabs>
             <w:rPr>
               <w:noProof/>
+              <w:lang w:val="en-GB"/>
             </w:rPr>
           </w:pPr>
           <w:hyperlink w:anchor="_Toc452152439" w:history="1">
@@ -1225,6 +1241,7 @@
               <w:rPr>
                 <w:noProof/>
                 <w:webHidden/>
+                <w:lang w:val="en-GB"/>
               </w:rPr>
               <w:tab/>
             </w:r>
@@ -1232,6 +1249,7 @@
               <w:rPr>
                 <w:noProof/>
                 <w:webHidden/>
+                <w:lang w:val="en-GB"/>
               </w:rPr>
               <w:fldChar w:fldCharType="begin"/>
             </w:r>
@@ -1239,6 +1257,7 @@
               <w:rPr>
                 <w:noProof/>
                 <w:webHidden/>
+                <w:lang w:val="en-GB"/>
               </w:rPr>
               <w:instrText xml:space="preserve"> PAGEREF _Toc452152439 \h </w:instrText>
             </w:r>
@@ -1246,12 +1265,14 @@
               <w:rPr>
                 <w:noProof/>
                 <w:webHidden/>
-              </w:rPr>
-            </w:r>
-            <w:r>
-              <w:rPr>
-                <w:noProof/>
-                <w:webHidden/>
+                <w:lang w:val="en-GB"/>
+              </w:rPr>
+            </w:r>
+            <w:r>
+              <w:rPr>
+                <w:noProof/>
+                <w:webHidden/>
+                <w:lang w:val="en-GB"/>
               </w:rPr>
               <w:fldChar w:fldCharType="separate"/>
             </w:r>
@@ -1259,6 +1280,7 @@
               <w:rPr>
                 <w:noProof/>
                 <w:webHidden/>
+                <w:lang w:val="en-GB"/>
               </w:rPr>
               <w:t>2</w:t>
             </w:r>
@@ -1266,6 +1288,7 @@
               <w:rPr>
                 <w:noProof/>
                 <w:webHidden/>
+                <w:lang w:val="en-GB"/>
               </w:rPr>
               <w:fldChar w:fldCharType="end"/>
             </w:r>
@@ -1279,6 +1302,7 @@
             </w:tabs>
             <w:rPr>
               <w:noProof/>
+              <w:lang w:val="en-GB"/>
             </w:rPr>
           </w:pPr>
           <w:hyperlink w:anchor="_Toc452152440" w:history="1">
@@ -1294,6 +1318,7 @@
               <w:rPr>
                 <w:noProof/>
                 <w:webHidden/>
+                <w:lang w:val="en-GB"/>
               </w:rPr>
               <w:tab/>
             </w:r>
@@ -1301,6 +1326,7 @@
               <w:rPr>
                 <w:noProof/>
                 <w:webHidden/>
+                <w:lang w:val="en-GB"/>
               </w:rPr>
               <w:fldChar w:fldCharType="begin"/>
             </w:r>
@@ -1308,6 +1334,7 @@
               <w:rPr>
                 <w:noProof/>
                 <w:webHidden/>
+                <w:lang w:val="en-GB"/>
               </w:rPr>
               <w:instrText xml:space="preserve"> PAGEREF _Toc452152440 \h </w:instrText>
             </w:r>
@@ -1315,12 +1342,14 @@
               <w:rPr>
                 <w:noProof/>
                 <w:webHidden/>
-              </w:rPr>
-            </w:r>
-            <w:r>
-              <w:rPr>
-                <w:noProof/>
-                <w:webHidden/>
+                <w:lang w:val="en-GB"/>
+              </w:rPr>
+            </w:r>
+            <w:r>
+              <w:rPr>
+                <w:noProof/>
+                <w:webHidden/>
+                <w:lang w:val="en-GB"/>
               </w:rPr>
               <w:fldChar w:fldCharType="separate"/>
             </w:r>
@@ -1328,6 +1357,7 @@
               <w:rPr>
                 <w:noProof/>
                 <w:webHidden/>
+                <w:lang w:val="en-GB"/>
               </w:rPr>
               <w:t>2</w:t>
             </w:r>
@@ -1335,6 +1365,7 @@
               <w:rPr>
                 <w:noProof/>
                 <w:webHidden/>
+                <w:lang w:val="en-GB"/>
               </w:rPr>
               <w:fldChar w:fldCharType="end"/>
             </w:r>
@@ -1348,6 +1379,7 @@
             </w:tabs>
             <w:rPr>
               <w:noProof/>
+              <w:lang w:val="en-GB"/>
             </w:rPr>
           </w:pPr>
           <w:hyperlink w:anchor="_Toc452152441" w:history="1">
@@ -1363,6 +1395,7 @@
               <w:rPr>
                 <w:noProof/>
                 <w:webHidden/>
+                <w:lang w:val="en-GB"/>
               </w:rPr>
               <w:tab/>
             </w:r>
@@ -1370,6 +1403,7 @@
               <w:rPr>
                 <w:noProof/>
                 <w:webHidden/>
+                <w:lang w:val="en-GB"/>
               </w:rPr>
               <w:fldChar w:fldCharType="begin"/>
             </w:r>
@@ -1377,6 +1411,7 @@
               <w:rPr>
                 <w:noProof/>
                 <w:webHidden/>
+                <w:lang w:val="en-GB"/>
               </w:rPr>
               <w:instrText xml:space="preserve"> PAGEREF _Toc452152441 \h </w:instrText>
             </w:r>
@@ -1384,12 +1419,14 @@
               <w:rPr>
                 <w:noProof/>
                 <w:webHidden/>
-              </w:rPr>
-            </w:r>
-            <w:r>
-              <w:rPr>
-                <w:noProof/>
-                <w:webHidden/>
+                <w:lang w:val="en-GB"/>
+              </w:rPr>
+            </w:r>
+            <w:r>
+              <w:rPr>
+                <w:noProof/>
+                <w:webHidden/>
+                <w:lang w:val="en-GB"/>
               </w:rPr>
               <w:fldChar w:fldCharType="separate"/>
             </w:r>
@@ -1397,6 +1434,7 @@
               <w:rPr>
                 <w:noProof/>
                 <w:webHidden/>
+                <w:lang w:val="en-GB"/>
               </w:rPr>
               <w:t>3</w:t>
             </w:r>
@@ -1404,6 +1442,7 @@
               <w:rPr>
                 <w:noProof/>
                 <w:webHidden/>
+                <w:lang w:val="en-GB"/>
               </w:rPr>
               <w:fldChar w:fldCharType="end"/>
             </w:r>
@@ -1417,6 +1456,7 @@
             </w:tabs>
             <w:rPr>
               <w:noProof/>
+              <w:lang w:val="en-GB"/>
             </w:rPr>
           </w:pPr>
           <w:hyperlink w:anchor="_Toc452152442" w:history="1">
@@ -1432,6 +1472,7 @@
               <w:rPr>
                 <w:noProof/>
                 <w:webHidden/>
+                <w:lang w:val="en-GB"/>
               </w:rPr>
               <w:tab/>
             </w:r>
@@ -1439,6 +1480,7 @@
               <w:rPr>
                 <w:noProof/>
                 <w:webHidden/>
+                <w:lang w:val="en-GB"/>
               </w:rPr>
               <w:fldChar w:fldCharType="begin"/>
             </w:r>
@@ -1446,6 +1488,7 @@
               <w:rPr>
                 <w:noProof/>
                 <w:webHidden/>
+                <w:lang w:val="en-GB"/>
               </w:rPr>
               <w:instrText xml:space="preserve"> PAGEREF _Toc452152442 \h </w:instrText>
             </w:r>
@@ -1453,12 +1496,14 @@
               <w:rPr>
                 <w:noProof/>
                 <w:webHidden/>
-              </w:rPr>
-            </w:r>
-            <w:r>
-              <w:rPr>
-                <w:noProof/>
-                <w:webHidden/>
+                <w:lang w:val="en-GB"/>
+              </w:rPr>
+            </w:r>
+            <w:r>
+              <w:rPr>
+                <w:noProof/>
+                <w:webHidden/>
+                <w:lang w:val="en-GB"/>
               </w:rPr>
               <w:fldChar w:fldCharType="separate"/>
             </w:r>
@@ -1466,6 +1511,7 @@
               <w:rPr>
                 <w:noProof/>
                 <w:webHidden/>
+                <w:lang w:val="en-GB"/>
               </w:rPr>
               <w:t>3</w:t>
             </w:r>
@@ -1473,6 +1519,7 @@
               <w:rPr>
                 <w:noProof/>
                 <w:webHidden/>
+                <w:lang w:val="en-GB"/>
               </w:rPr>
               <w:fldChar w:fldCharType="end"/>
             </w:r>
@@ -1486,6 +1533,7 @@
             </w:tabs>
             <w:rPr>
               <w:noProof/>
+              <w:lang w:val="en-GB"/>
             </w:rPr>
           </w:pPr>
           <w:hyperlink w:anchor="_Toc452152443" w:history="1">
@@ -1501,6 +1549,7 @@
               <w:rPr>
                 <w:noProof/>
                 <w:webHidden/>
+                <w:lang w:val="en-GB"/>
               </w:rPr>
               <w:tab/>
             </w:r>
@@ -1508,6 +1557,7 @@
               <w:rPr>
                 <w:noProof/>
                 <w:webHidden/>
+                <w:lang w:val="en-GB"/>
               </w:rPr>
               <w:fldChar w:fldCharType="begin"/>
             </w:r>
@@ -1515,6 +1565,7 @@
               <w:rPr>
                 <w:noProof/>
                 <w:webHidden/>
+                <w:lang w:val="en-GB"/>
               </w:rPr>
               <w:instrText xml:space="preserve"> PAGEREF _Toc452152443 \h </w:instrText>
             </w:r>
@@ -1522,12 +1573,14 @@
               <w:rPr>
                 <w:noProof/>
                 <w:webHidden/>
-              </w:rPr>
-            </w:r>
-            <w:r>
-              <w:rPr>
-                <w:noProof/>
-                <w:webHidden/>
+                <w:lang w:val="en-GB"/>
+              </w:rPr>
+            </w:r>
+            <w:r>
+              <w:rPr>
+                <w:noProof/>
+                <w:webHidden/>
+                <w:lang w:val="en-GB"/>
               </w:rPr>
               <w:fldChar w:fldCharType="separate"/>
             </w:r>
@@ -1535,6 +1588,7 @@
               <w:rPr>
                 <w:noProof/>
                 <w:webHidden/>
+                <w:lang w:val="en-GB"/>
               </w:rPr>
               <w:t>3</w:t>
             </w:r>
@@ -1542,6 +1596,7 @@
               <w:rPr>
                 <w:noProof/>
                 <w:webHidden/>
+                <w:lang w:val="en-GB"/>
               </w:rPr>
               <w:fldChar w:fldCharType="end"/>
             </w:r>
@@ -1555,6 +1610,7 @@
             </w:tabs>
             <w:rPr>
               <w:noProof/>
+              <w:lang w:val="en-GB"/>
             </w:rPr>
           </w:pPr>
           <w:hyperlink w:anchor="_Toc452152444" w:history="1">
@@ -1570,6 +1626,7 @@
               <w:rPr>
                 <w:noProof/>
                 <w:webHidden/>
+                <w:lang w:val="en-GB"/>
               </w:rPr>
               <w:tab/>
             </w:r>
@@ -1577,6 +1634,7 @@
               <w:rPr>
                 <w:noProof/>
                 <w:webHidden/>
+                <w:lang w:val="en-GB"/>
               </w:rPr>
               <w:fldChar w:fldCharType="begin"/>
             </w:r>
@@ -1584,6 +1642,7 @@
               <w:rPr>
                 <w:noProof/>
                 <w:webHidden/>
+                <w:lang w:val="en-GB"/>
               </w:rPr>
               <w:instrText xml:space="preserve"> PAGEREF _Toc452152444 \h </w:instrText>
             </w:r>
@@ -1591,12 +1650,14 @@
               <w:rPr>
                 <w:noProof/>
                 <w:webHidden/>
-              </w:rPr>
-            </w:r>
-            <w:r>
-              <w:rPr>
-                <w:noProof/>
-                <w:webHidden/>
+                <w:lang w:val="en-GB"/>
+              </w:rPr>
+            </w:r>
+            <w:r>
+              <w:rPr>
+                <w:noProof/>
+                <w:webHidden/>
+                <w:lang w:val="en-GB"/>
               </w:rPr>
               <w:fldChar w:fldCharType="separate"/>
             </w:r>
@@ -1604,6 +1665,7 @@
               <w:rPr>
                 <w:noProof/>
                 <w:webHidden/>
+                <w:lang w:val="en-GB"/>
               </w:rPr>
               <w:t>3</w:t>
             </w:r>
@@ -1611,6 +1673,7 @@
               <w:rPr>
                 <w:noProof/>
                 <w:webHidden/>
+                <w:lang w:val="en-GB"/>
               </w:rPr>
               <w:fldChar w:fldCharType="end"/>
             </w:r>
@@ -1624,6 +1687,7 @@
             </w:tabs>
             <w:rPr>
               <w:noProof/>
+              <w:lang w:val="en-GB"/>
             </w:rPr>
           </w:pPr>
           <w:hyperlink w:anchor="_Toc452152445" w:history="1">
@@ -1639,6 +1703,7 @@
               <w:rPr>
                 <w:noProof/>
                 <w:webHidden/>
+                <w:lang w:val="en-GB"/>
               </w:rPr>
               <w:tab/>
             </w:r>
@@ -1646,6 +1711,7 @@
               <w:rPr>
                 <w:noProof/>
                 <w:webHidden/>
+                <w:lang w:val="en-GB"/>
               </w:rPr>
               <w:fldChar w:fldCharType="begin"/>
             </w:r>
@@ -1653,6 +1719,7 @@
               <w:rPr>
                 <w:noProof/>
                 <w:webHidden/>
+                <w:lang w:val="en-GB"/>
               </w:rPr>
               <w:instrText xml:space="preserve"> PAGEREF _Toc452152445 \h </w:instrText>
             </w:r>
@@ -1660,12 +1727,14 @@
               <w:rPr>
                 <w:noProof/>
                 <w:webHidden/>
-              </w:rPr>
-            </w:r>
-            <w:r>
-              <w:rPr>
-                <w:noProof/>
-                <w:webHidden/>
+                <w:lang w:val="en-GB"/>
+              </w:rPr>
+            </w:r>
+            <w:r>
+              <w:rPr>
+                <w:noProof/>
+                <w:webHidden/>
+                <w:lang w:val="en-GB"/>
               </w:rPr>
               <w:fldChar w:fldCharType="separate"/>
             </w:r>
@@ -1673,6 +1742,7 @@
               <w:rPr>
                 <w:noProof/>
                 <w:webHidden/>
+                <w:lang w:val="en-GB"/>
               </w:rPr>
               <w:t>3</w:t>
             </w:r>
@@ -1680,6 +1750,7 @@
               <w:rPr>
                 <w:noProof/>
                 <w:webHidden/>
+                <w:lang w:val="en-GB"/>
               </w:rPr>
               <w:fldChar w:fldCharType="end"/>
             </w:r>
@@ -1693,6 +1764,7 @@
             </w:tabs>
             <w:rPr>
               <w:noProof/>
+              <w:lang w:val="en-GB"/>
             </w:rPr>
           </w:pPr>
           <w:hyperlink w:anchor="_Toc452152446" w:history="1">
@@ -1708,6 +1780,7 @@
               <w:rPr>
                 <w:noProof/>
                 <w:webHidden/>
+                <w:lang w:val="en-GB"/>
               </w:rPr>
               <w:tab/>
             </w:r>
@@ -1715,6 +1788,7 @@
               <w:rPr>
                 <w:noProof/>
                 <w:webHidden/>
+                <w:lang w:val="en-GB"/>
               </w:rPr>
               <w:fldChar w:fldCharType="begin"/>
             </w:r>
@@ -1722,6 +1796,7 @@
               <w:rPr>
                 <w:noProof/>
                 <w:webHidden/>
+                <w:lang w:val="en-GB"/>
               </w:rPr>
               <w:instrText xml:space="preserve"> PAGEREF _Toc452152446 \h </w:instrText>
             </w:r>
@@ -1729,12 +1804,14 @@
               <w:rPr>
                 <w:noProof/>
                 <w:webHidden/>
-              </w:rPr>
-            </w:r>
-            <w:r>
-              <w:rPr>
-                <w:noProof/>
-                <w:webHidden/>
+                <w:lang w:val="en-GB"/>
+              </w:rPr>
+            </w:r>
+            <w:r>
+              <w:rPr>
+                <w:noProof/>
+                <w:webHidden/>
+                <w:lang w:val="en-GB"/>
               </w:rPr>
               <w:fldChar w:fldCharType="separate"/>
             </w:r>
@@ -1742,6 +1819,7 @@
               <w:rPr>
                 <w:noProof/>
                 <w:webHidden/>
+                <w:lang w:val="en-GB"/>
               </w:rPr>
               <w:t>4</w:t>
             </w:r>
@@ -1749,6 +1827,7 @@
               <w:rPr>
                 <w:noProof/>
                 <w:webHidden/>
+                <w:lang w:val="en-GB"/>
               </w:rPr>
               <w:fldChar w:fldCharType="end"/>
             </w:r>
@@ -1762,6 +1841,7 @@
             </w:tabs>
             <w:rPr>
               <w:noProof/>
+              <w:lang w:val="en-GB"/>
             </w:rPr>
           </w:pPr>
           <w:hyperlink w:anchor="_Toc452152447" w:history="1">
@@ -1777,6 +1857,7 @@
               <w:rPr>
                 <w:noProof/>
                 <w:webHidden/>
+                <w:lang w:val="en-GB"/>
               </w:rPr>
               <w:tab/>
             </w:r>
@@ -1784,6 +1865,7 @@
               <w:rPr>
                 <w:noProof/>
                 <w:webHidden/>
+                <w:lang w:val="en-GB"/>
               </w:rPr>
               <w:fldChar w:fldCharType="begin"/>
             </w:r>
@@ -1791,6 +1873,7 @@
               <w:rPr>
                 <w:noProof/>
                 <w:webHidden/>
+                <w:lang w:val="en-GB"/>
               </w:rPr>
               <w:instrText xml:space="preserve"> PAGEREF _Toc452152447 \h </w:instrText>
             </w:r>
@@ -1798,12 +1881,14 @@
               <w:rPr>
                 <w:noProof/>
                 <w:webHidden/>
-              </w:rPr>
-            </w:r>
-            <w:r>
-              <w:rPr>
-                <w:noProof/>
-                <w:webHidden/>
+                <w:lang w:val="en-GB"/>
+              </w:rPr>
+            </w:r>
+            <w:r>
+              <w:rPr>
+                <w:noProof/>
+                <w:webHidden/>
+                <w:lang w:val="en-GB"/>
               </w:rPr>
               <w:fldChar w:fldCharType="separate"/>
             </w:r>
@@ -1811,6 +1896,7 @@
               <w:rPr>
                 <w:noProof/>
                 <w:webHidden/>
+                <w:lang w:val="en-GB"/>
               </w:rPr>
               <w:t>5</w:t>
             </w:r>
@@ -1818,12 +1904,18 @@
               <w:rPr>
                 <w:noProof/>
                 <w:webHidden/>
+                <w:lang w:val="en-GB"/>
               </w:rPr>
               <w:fldChar w:fldCharType="end"/>
             </w:r>
           </w:hyperlink>
         </w:p>
         <w:p>
+          <w:pPr>
+            <w:rPr>
+              <w:lang w:val="en-GB"/>
+            </w:rPr>
+          </w:pPr>
           <w:r>
             <w:rPr>
               <w:b/>
@@ -1843,6 +1935,9 @@
         </w:rPr>
       </w:pPr>
       <w:r>
+        <w:rPr>
+          <w:lang w:val="en-GB"/>
+        </w:rPr>
         <w:br w:type="column"/>
       </w:r>
       <w:bookmarkStart w:id="0" w:name="_Toc452152437"/>
@@ -1865,8 +1960,30 @@
         <w:rPr>
           <w:lang w:val="en-GB"/>
         </w:rPr>
-        <w:t>Description</w:t>
-      </w:r>
+        <w:t xml:space="preserve">This project has been created </w:t>
+      </w:r>
+      <w:r>
+        <w:rPr>
+          <w:lang w:val="en-GB"/>
+        </w:rPr>
+        <w:t xml:space="preserve">based on the need for parents with prematurely born children to keep track of the happenings of their </w:t>
+      </w:r>
+      <w:proofErr w:type="spellStart"/>
+      <w:r>
+        <w:rPr>
+          <w:lang w:val="en-GB"/>
+        </w:rPr>
+        <w:t>childs</w:t>
+      </w:r>
+      <w:proofErr w:type="spellEnd"/>
+      <w:r>
+        <w:rPr>
+          <w:lang w:val="en-GB"/>
+        </w:rPr>
+        <w:t xml:space="preserve"> day. </w:t>
+      </w:r>
+      <w:bookmarkStart w:id="1" w:name="_GoBack"/>
+      <w:bookmarkEnd w:id="1"/>
     </w:p>
     <w:p>
       <w:pPr>
@@ -1875,14 +1992,14 @@
           <w:lang w:val="en-GB"/>
         </w:rPr>
       </w:pPr>
-      <w:bookmarkStart w:id="1" w:name="_Toc452152438"/>
+      <w:bookmarkStart w:id="2" w:name="_Toc452152438"/>
       <w:r>
         <w:rPr>
           <w:lang w:val="en-GB"/>
         </w:rPr>
         <w:t>Requirements</w:t>
       </w:r>
-      <w:bookmarkEnd w:id="1"/>
+      <w:bookmarkEnd w:id="2"/>
     </w:p>
     <w:p>
       <w:pPr>
@@ -1951,7 +2068,15 @@
       </w:pPr>
     </w:p>
     <w:p>
-      <w:r>
+      <w:pPr>
+        <w:rPr>
+          <w:lang w:val="en-GB"/>
+        </w:rPr>
+      </w:pPr>
+      <w:r>
+        <w:rPr>
+          <w:lang w:val="en-GB"/>
+        </w:rPr>
         <w:object w:dxaOrig="7345" w:dyaOrig="6949">
           <v:shapetype id="_x0000_t75" coordsize="21600,21600" o:spt="75" o:preferrelative="t" path="m@4@5l@4@11@9@11@9@5xe" filled="f" stroked="f">
             <v:stroke joinstyle="miter"/>
@@ -1973,9 +2098,9 @@
             <o:lock v:ext="edit" aspectratio="t"/>
           </v:shapetype>
           <v:shape id="_x0000_i1025" type="#_x0000_t75" style="width:367.25pt;height:347.45pt" o:ole="">
-            <v:imagedata r:id="rId10" o:title=""/>
+            <v:imagedata r:id="rId11" o:title=""/>
           </v:shape>
-          <o:OLEObject Type="Embed" ProgID="Visio.Drawing.15" ShapeID="_x0000_i1025" DrawAspect="Content" ObjectID="_1525895436" r:id="rId11"/>
+          <o:OLEObject Type="Embed" ProgID="Visio.Drawing.15" ShapeID="_x0000_i1025" DrawAspect="Content" ObjectID="_1525900742" r:id="rId12"/>
         </w:object>
       </w:r>
     </w:p>
@@ -1986,32 +2111,14 @@
           <w:lang w:val="en-GB"/>
         </w:rPr>
       </w:pPr>
-      <w:bookmarkStart w:id="2" w:name="_Toc452152439"/>
-      <w:r>
-        <w:rPr>
-          <w:lang w:val="en-GB"/>
-        </w:rPr>
-        <w:t>A</w:t>
-      </w:r>
-      <w:r>
-        <w:rPr>
-          <w:lang w:val="en-GB"/>
-        </w:rPr>
-        <w:t>ctivities</w:t>
-      </w:r>
-      <w:r>
-        <w:rPr>
-          <w:lang w:val="en-GB"/>
-        </w:rPr>
-        <w:t xml:space="preserve"> and </w:t>
-      </w:r>
-      <w:r>
-        <w:rPr>
-          <w:lang w:val="en-GB"/>
-        </w:rPr>
-        <w:t>Fragments</w:t>
-      </w:r>
-      <w:bookmarkEnd w:id="2"/>
+      <w:bookmarkStart w:id="3" w:name="_Toc452152439"/>
+      <w:r>
+        <w:rPr>
+          <w:lang w:val="en-GB"/>
+        </w:rPr>
+        <w:t>Activities and Fragments</w:t>
+      </w:r>
+      <w:bookmarkEnd w:id="3"/>
     </w:p>
     <w:p>
       <w:pPr>
@@ -2027,14 +2134,14 @@
           <w:lang w:val="en-GB"/>
         </w:rPr>
       </w:pPr>
-      <w:bookmarkStart w:id="3" w:name="_Toc452152440"/>
+      <w:bookmarkStart w:id="4" w:name="_Toc452152440"/>
       <w:r>
         <w:rPr>
           <w:lang w:val="en-GB"/>
         </w:rPr>
         <w:t>Layout</w:t>
       </w:r>
-      <w:bookmarkEnd w:id="3"/>
+      <w:bookmarkEnd w:id="4"/>
       <w:r>
         <w:rPr>
           <w:lang w:val="en-GB"/>
@@ -2056,7 +2163,7 @@
           <w:lang w:val="en-GB"/>
         </w:rPr>
       </w:pPr>
-      <w:bookmarkStart w:id="4" w:name="_Toc452152441"/>
+      <w:bookmarkStart w:id="5" w:name="_Toc452152441"/>
       <w:proofErr w:type="spellStart"/>
       <w:r>
         <w:rPr>
@@ -2072,7 +2179,7 @@
         </w:rPr>
         <w:t xml:space="preserve"> – adapter and search</w:t>
       </w:r>
-      <w:bookmarkEnd w:id="4"/>
+      <w:bookmarkEnd w:id="5"/>
     </w:p>
     <w:p>
       <w:pPr>
@@ -2088,14 +2195,14 @@
           <w:lang w:val="en-GB"/>
         </w:rPr>
       </w:pPr>
-      <w:bookmarkStart w:id="5" w:name="_Toc452152442"/>
+      <w:bookmarkStart w:id="6" w:name="_Toc452152442"/>
       <w:r>
         <w:rPr>
           <w:lang w:val="en-GB"/>
         </w:rPr>
         <w:t>Menu drawer</w:t>
       </w:r>
-      <w:bookmarkEnd w:id="5"/>
+      <w:bookmarkEnd w:id="6"/>
     </w:p>
     <w:p>
       <w:pPr>
@@ -2103,14 +2210,854 @@
           <w:lang w:val="en-GB"/>
         </w:rPr>
       </w:pPr>
+      <w:r>
+        <w:rPr>
+          <w:lang w:val="en-GB"/>
+        </w:rPr>
+        <w:t>For both applications the drawer menu is used. The reason for this, is that in this case, it grants the best navigation.</w:t>
+      </w:r>
+      <w:r>
+        <w:rPr>
+          <w:lang w:val="en-GB"/>
+        </w:rPr>
+        <w:t xml:space="preserve"> </w:t>
+      </w:r>
+      <w:r>
+        <w:rPr>
+          <w:lang w:val="en-GB"/>
+        </w:rPr>
+        <w:t xml:space="preserve"> </w:t>
+      </w:r>
+      <w:r>
+        <w:rPr>
+          <w:lang w:val="en-GB"/>
+        </w:rPr>
+        <w:t xml:space="preserve">A section of how the navigation is achieved can be seen in </w:t>
+      </w:r>
+      <w:r>
+        <w:rPr>
+          <w:lang w:val="en-GB"/>
+        </w:rPr>
+        <w:fldChar w:fldCharType="begin"/>
+      </w:r>
+      <w:r>
+        <w:rPr>
+          <w:lang w:val="en-GB"/>
+        </w:rPr>
+        <w:instrText xml:space="preserve"> REF _Ref452158177 \h </w:instrText>
+      </w:r>
+      <w:r>
+        <w:rPr>
+          <w:lang w:val="en-GB"/>
+        </w:rPr>
+      </w:r>
+      <w:r>
+        <w:rPr>
+          <w:lang w:val="en-GB"/>
+        </w:rPr>
+        <w:fldChar w:fldCharType="separate"/>
+      </w:r>
+      <w:r>
+        <w:rPr>
+          <w:lang w:val="en-GB"/>
+        </w:rPr>
+        <w:t xml:space="preserve">Code Snippet </w:t>
+      </w:r>
+      <w:r>
+        <w:rPr>
+          <w:noProof/>
+          <w:lang w:val="en-GB"/>
+        </w:rPr>
+        <w:t>1</w:t>
+      </w:r>
+      <w:r>
+        <w:rPr>
+          <w:lang w:val="en-GB"/>
+        </w:rPr>
+        <w:fldChar w:fldCharType="end"/>
+      </w:r>
+      <w:r>
+        <w:rPr>
+          <w:lang w:val="en-GB"/>
+        </w:rPr>
+        <w:t>. The navigation is based purely on the identifiers of the different menu items, and a fragment is created based on which identifier was passed to the method. This method also handles whether to add the fragment or replace the currently shown one, this is mainly to handle when the activity is first created and no fragment is show, otherwise the fragment is always replaced. F</w:t>
+      </w:r>
+      <w:r>
+        <w:rPr>
+          <w:lang w:val="en-GB"/>
+        </w:rPr>
+        <w:t>or the full implementation see the source code</w:t>
+      </w:r>
+      <w:r>
+        <w:rPr>
+          <w:lang w:val="en-GB"/>
+        </w:rPr>
+        <w:t>.</w:t>
+      </w:r>
+    </w:p>
+    <w:tbl>
+      <w:tblPr>
+        <w:tblStyle w:val="Tabel-Gitter"/>
+        <w:tblW w:w="0" w:type="auto"/>
+        <w:tblLook w:val="04A0" w:firstRow="1" w:lastRow="0" w:firstColumn="1" w:lastColumn="0" w:noHBand="0" w:noVBand="1"/>
+      </w:tblPr>
+      <w:tblGrid>
+        <w:gridCol w:w="9628"/>
+      </w:tblGrid>
+      <w:tr>
+        <w:tc>
+          <w:tcPr>
+            <w:tcW w:w="9628" w:type="dxa"/>
+          </w:tcPr>
+          <w:p>
+            <w:pPr>
+              <w:pStyle w:val="FormateretHTML"/>
+              <w:shd w:val="clear" w:color="auto" w:fill="FFFFFF"/>
+              <w:rPr>
+                <w:color w:val="000000"/>
+                <w:lang w:val="en-GB"/>
+              </w:rPr>
+            </w:pPr>
+            <w:r>
+              <w:rPr>
+                <w:b/>
+                <w:bCs/>
+                <w:color w:val="000080"/>
+                <w:lang w:val="en-GB"/>
+              </w:rPr>
+              <w:t xml:space="preserve">public void </w:t>
+            </w:r>
+            <w:proofErr w:type="spellStart"/>
+            <w:r>
+              <w:rPr>
+                <w:color w:val="000000"/>
+                <w:lang w:val="en-GB"/>
+              </w:rPr>
+              <w:t>updateContentFromIdentifier</w:t>
+            </w:r>
+            <w:proofErr w:type="spellEnd"/>
+            <w:r>
+              <w:rPr>
+                <w:color w:val="000000"/>
+                <w:lang w:val="en-GB"/>
+              </w:rPr>
+              <w:t>(</w:t>
+            </w:r>
+            <w:proofErr w:type="spellStart"/>
+            <w:r>
+              <w:rPr>
+                <w:b/>
+                <w:bCs/>
+                <w:color w:val="000080"/>
+                <w:lang w:val="en-GB"/>
+              </w:rPr>
+              <w:t>int</w:t>
+            </w:r>
+            <w:proofErr w:type="spellEnd"/>
+            <w:r>
+              <w:rPr>
+                <w:b/>
+                <w:bCs/>
+                <w:color w:val="000080"/>
+                <w:lang w:val="en-GB"/>
+              </w:rPr>
+              <w:t xml:space="preserve"> </w:t>
+            </w:r>
+            <w:r>
+              <w:rPr>
+                <w:color w:val="000000"/>
+                <w:lang w:val="en-GB"/>
+              </w:rPr>
+              <w:t xml:space="preserve">identifier, </w:t>
+            </w:r>
+            <w:proofErr w:type="spellStart"/>
+            <w:r>
+              <w:rPr>
+                <w:b/>
+                <w:bCs/>
+                <w:color w:val="000080"/>
+                <w:lang w:val="en-GB"/>
+              </w:rPr>
+              <w:t>boolean</w:t>
+            </w:r>
+            <w:proofErr w:type="spellEnd"/>
+            <w:r>
+              <w:rPr>
+                <w:b/>
+                <w:bCs/>
+                <w:color w:val="000080"/>
+                <w:lang w:val="en-GB"/>
+              </w:rPr>
+              <w:t xml:space="preserve"> </w:t>
+            </w:r>
+            <w:r>
+              <w:rPr>
+                <w:color w:val="000000"/>
+                <w:lang w:val="en-GB"/>
+              </w:rPr>
+              <w:t>replace) {</w:t>
+            </w:r>
+            <w:r>
+              <w:rPr>
+                <w:color w:val="000000"/>
+                <w:lang w:val="en-GB"/>
+              </w:rPr>
+              <w:br/>
+              <w:t xml:space="preserve">    </w:t>
+            </w:r>
+            <w:proofErr w:type="spellStart"/>
+            <w:r>
+              <w:rPr>
+                <w:color w:val="000000"/>
+                <w:lang w:val="en-GB"/>
+              </w:rPr>
+              <w:t>clearBackstack</w:t>
+            </w:r>
+            <w:proofErr w:type="spellEnd"/>
+            <w:r>
+              <w:rPr>
+                <w:color w:val="000000"/>
+                <w:lang w:val="en-GB"/>
+              </w:rPr>
+              <w:t>();</w:t>
+            </w:r>
+            <w:r>
+              <w:rPr>
+                <w:color w:val="000000"/>
+                <w:lang w:val="en-GB"/>
+              </w:rPr>
+              <w:br/>
+              <w:t xml:space="preserve">    Fragment </w:t>
+            </w:r>
+            <w:proofErr w:type="spellStart"/>
+            <w:r>
+              <w:rPr>
+                <w:color w:val="000000"/>
+                <w:lang w:val="en-GB"/>
+              </w:rPr>
+              <w:t>fragment</w:t>
+            </w:r>
+            <w:proofErr w:type="spellEnd"/>
+            <w:r>
+              <w:rPr>
+                <w:color w:val="000000"/>
+                <w:lang w:val="en-GB"/>
+              </w:rPr>
+              <w:t xml:space="preserve"> = </w:t>
+            </w:r>
+            <w:r>
+              <w:rPr>
+                <w:b/>
+                <w:bCs/>
+                <w:color w:val="000080"/>
+                <w:lang w:val="en-GB"/>
+              </w:rPr>
+              <w:t>null</w:t>
+            </w:r>
+            <w:r>
+              <w:rPr>
+                <w:color w:val="000000"/>
+                <w:lang w:val="en-GB"/>
+              </w:rPr>
+              <w:t>;</w:t>
+            </w:r>
+            <w:r>
+              <w:rPr>
+                <w:color w:val="000000"/>
+                <w:lang w:val="en-GB"/>
+              </w:rPr>
+              <w:br/>
+            </w:r>
+            <w:r>
+              <w:rPr>
+                <w:color w:val="000000"/>
+                <w:lang w:val="en-GB"/>
+              </w:rPr>
+              <w:br/>
+              <w:t xml:space="preserve">    </w:t>
+            </w:r>
+            <w:r>
+              <w:rPr>
+                <w:b/>
+                <w:bCs/>
+                <w:color w:val="000080"/>
+                <w:lang w:val="en-GB"/>
+              </w:rPr>
+              <w:t xml:space="preserve">switch </w:t>
+            </w:r>
+            <w:r>
+              <w:rPr>
+                <w:color w:val="000000"/>
+                <w:lang w:val="en-GB"/>
+              </w:rPr>
+              <w:t>(identifier) {</w:t>
+            </w:r>
+            <w:r>
+              <w:rPr>
+                <w:color w:val="000000"/>
+                <w:lang w:val="en-GB"/>
+              </w:rPr>
+              <w:br/>
+              <w:t xml:space="preserve">        </w:t>
+            </w:r>
+            <w:r>
+              <w:rPr>
+                <w:b/>
+                <w:bCs/>
+                <w:color w:val="000080"/>
+                <w:lang w:val="en-GB"/>
+              </w:rPr>
+              <w:t xml:space="preserve">case </w:t>
+            </w:r>
+            <w:proofErr w:type="spellStart"/>
+            <w:r>
+              <w:rPr>
+                <w:color w:val="000000"/>
+                <w:lang w:val="en-GB"/>
+              </w:rPr>
+              <w:t>R.id.</w:t>
+            </w:r>
+            <w:r>
+              <w:rPr>
+                <w:b/>
+                <w:bCs/>
+                <w:i/>
+                <w:iCs/>
+                <w:color w:val="660E7A"/>
+                <w:lang w:val="en-GB"/>
+              </w:rPr>
+              <w:t>nav_dashboard</w:t>
+            </w:r>
+            <w:proofErr w:type="spellEnd"/>
+            <w:r>
+              <w:rPr>
+                <w:color w:val="000000"/>
+                <w:lang w:val="en-GB"/>
+              </w:rPr>
+              <w:t>:</w:t>
+            </w:r>
+            <w:r>
+              <w:rPr>
+                <w:color w:val="000000"/>
+                <w:lang w:val="en-GB"/>
+              </w:rPr>
+              <w:br/>
+              <w:t xml:space="preserve">            fragment = </w:t>
+            </w:r>
+            <w:proofErr w:type="spellStart"/>
+            <w:r>
+              <w:rPr>
+                <w:color w:val="000000"/>
+                <w:lang w:val="en-GB"/>
+              </w:rPr>
+              <w:t>BabyDashboardFragment.</w:t>
+            </w:r>
+            <w:r>
+              <w:rPr>
+                <w:i/>
+                <w:iCs/>
+                <w:color w:val="000000"/>
+                <w:lang w:val="en-GB"/>
+              </w:rPr>
+              <w:t>newInstance</w:t>
+            </w:r>
+            <w:proofErr w:type="spellEnd"/>
+            <w:r>
+              <w:rPr>
+                <w:color w:val="000000"/>
+                <w:lang w:val="en-GB"/>
+              </w:rPr>
+              <w:t>();</w:t>
+            </w:r>
+          </w:p>
+          <w:p>
+            <w:pPr>
+              <w:pStyle w:val="FormateretHTML"/>
+              <w:keepNext/>
+              <w:shd w:val="clear" w:color="auto" w:fill="FFFFFF"/>
+              <w:rPr>
+                <w:color w:val="000000"/>
+                <w:lang w:val="en-GB"/>
+              </w:rPr>
+            </w:pPr>
+            <w:r>
+              <w:rPr>
+                <w:color w:val="000000"/>
+                <w:lang w:val="en-GB"/>
+              </w:rPr>
+              <w:t xml:space="preserve">        …</w:t>
+            </w:r>
+            <w:r>
+              <w:rPr>
+                <w:color w:val="000000"/>
+                <w:lang w:val="en-GB"/>
+              </w:rPr>
+              <w:br/>
+              <w:t xml:space="preserve">    }</w:t>
+            </w:r>
+            <w:r>
+              <w:rPr>
+                <w:color w:val="000000"/>
+                <w:lang w:val="en-GB"/>
+              </w:rPr>
+              <w:br/>
+            </w:r>
+            <w:r>
+              <w:rPr>
+                <w:color w:val="000000"/>
+                <w:lang w:val="en-GB"/>
+              </w:rPr>
+              <w:br/>
+              <w:t xml:space="preserve">    </w:t>
+            </w:r>
+            <w:r>
+              <w:rPr>
+                <w:b/>
+                <w:bCs/>
+                <w:color w:val="000080"/>
+                <w:lang w:val="en-GB"/>
+              </w:rPr>
+              <w:t xml:space="preserve">if </w:t>
+            </w:r>
+            <w:r>
+              <w:rPr>
+                <w:color w:val="000000"/>
+                <w:lang w:val="en-GB"/>
+              </w:rPr>
+              <w:t xml:space="preserve">(fragment != </w:t>
+            </w:r>
+            <w:r>
+              <w:rPr>
+                <w:b/>
+                <w:bCs/>
+                <w:color w:val="000080"/>
+                <w:lang w:val="en-GB"/>
+              </w:rPr>
+              <w:t>null</w:t>
+            </w:r>
+            <w:r>
+              <w:rPr>
+                <w:color w:val="000000"/>
+                <w:lang w:val="en-GB"/>
+              </w:rPr>
+              <w:t>) {</w:t>
+            </w:r>
+            <w:r>
+              <w:rPr>
+                <w:color w:val="000000"/>
+                <w:lang w:val="en-GB"/>
+              </w:rPr>
+              <w:br/>
+              <w:t xml:space="preserve">        </w:t>
+            </w:r>
+            <w:proofErr w:type="spellStart"/>
+            <w:r>
+              <w:rPr>
+                <w:color w:val="000000"/>
+                <w:lang w:val="en-GB"/>
+              </w:rPr>
+              <w:t>FragmentTransaction</w:t>
+            </w:r>
+            <w:proofErr w:type="spellEnd"/>
+            <w:r>
+              <w:rPr>
+                <w:color w:val="000000"/>
+                <w:lang w:val="en-GB"/>
+              </w:rPr>
+              <w:t xml:space="preserve"> transaction = </w:t>
+            </w:r>
+            <w:proofErr w:type="spellStart"/>
+            <w:r>
+              <w:rPr>
+                <w:color w:val="000000"/>
+                <w:lang w:val="en-GB"/>
+              </w:rPr>
+              <w:t>getSupportFragmentManager</w:t>
+            </w:r>
+            <w:proofErr w:type="spellEnd"/>
+            <w:r>
+              <w:rPr>
+                <w:color w:val="000000"/>
+                <w:lang w:val="en-GB"/>
+              </w:rPr>
+              <w:t>().</w:t>
+            </w:r>
+            <w:proofErr w:type="spellStart"/>
+            <w:r>
+              <w:rPr>
+                <w:color w:val="000000"/>
+                <w:lang w:val="en-GB"/>
+              </w:rPr>
+              <w:t>beginTransaction</w:t>
+            </w:r>
+            <w:proofErr w:type="spellEnd"/>
+            <w:r>
+              <w:rPr>
+                <w:color w:val="000000"/>
+                <w:lang w:val="en-GB"/>
+              </w:rPr>
+              <w:t>();</w:t>
+            </w:r>
+            <w:r>
+              <w:rPr>
+                <w:color w:val="000000"/>
+                <w:lang w:val="en-GB"/>
+              </w:rPr>
+              <w:br/>
+              <w:t xml:space="preserve">        </w:t>
+            </w:r>
+            <w:r>
+              <w:rPr>
+                <w:b/>
+                <w:bCs/>
+                <w:color w:val="000080"/>
+                <w:lang w:val="en-GB"/>
+              </w:rPr>
+              <w:t xml:space="preserve">if </w:t>
+            </w:r>
+            <w:r>
+              <w:rPr>
+                <w:color w:val="000000"/>
+                <w:lang w:val="en-GB"/>
+              </w:rPr>
+              <w:t>(replace) {</w:t>
+            </w:r>
+            <w:r>
+              <w:rPr>
+                <w:color w:val="000000"/>
+                <w:lang w:val="en-GB"/>
+              </w:rPr>
+              <w:br/>
+              <w:t xml:space="preserve">            </w:t>
+            </w:r>
+            <w:proofErr w:type="spellStart"/>
+            <w:r>
+              <w:rPr>
+                <w:color w:val="000000"/>
+                <w:lang w:val="en-GB"/>
+              </w:rPr>
+              <w:t>transaction.setCustomAnimations</w:t>
+            </w:r>
+            <w:proofErr w:type="spellEnd"/>
+            <w:r>
+              <w:rPr>
+                <w:color w:val="000000"/>
+                <w:lang w:val="en-GB"/>
+              </w:rPr>
+              <w:t>(</w:t>
+            </w:r>
+            <w:proofErr w:type="spellStart"/>
+            <w:r>
+              <w:rPr>
+                <w:color w:val="000000"/>
+                <w:lang w:val="en-GB"/>
+              </w:rPr>
+              <w:t>R.anim.</w:t>
+            </w:r>
+            <w:r>
+              <w:rPr>
+                <w:b/>
+                <w:bCs/>
+                <w:i/>
+                <w:iCs/>
+                <w:color w:val="660E7A"/>
+                <w:lang w:val="en-GB"/>
+              </w:rPr>
+              <w:t>slide_left_in</w:t>
+            </w:r>
+            <w:proofErr w:type="spellEnd"/>
+            <w:r>
+              <w:rPr>
+                <w:color w:val="000000"/>
+                <w:lang w:val="en-GB"/>
+              </w:rPr>
+              <w:t xml:space="preserve">, </w:t>
+            </w:r>
+            <w:proofErr w:type="spellStart"/>
+            <w:r>
+              <w:rPr>
+                <w:color w:val="000000"/>
+                <w:lang w:val="en-GB"/>
+              </w:rPr>
+              <w:t>R.anim.</w:t>
+            </w:r>
+            <w:r>
+              <w:rPr>
+                <w:b/>
+                <w:bCs/>
+                <w:i/>
+                <w:iCs/>
+                <w:color w:val="660E7A"/>
+                <w:lang w:val="en-GB"/>
+              </w:rPr>
+              <w:t>slide_left_out</w:t>
+            </w:r>
+            <w:proofErr w:type="spellEnd"/>
+            <w:r>
+              <w:rPr>
+                <w:color w:val="000000"/>
+                <w:lang w:val="en-GB"/>
+              </w:rPr>
+              <w:t>);</w:t>
+            </w:r>
+            <w:r>
+              <w:rPr>
+                <w:color w:val="000000"/>
+                <w:lang w:val="en-GB"/>
+              </w:rPr>
+              <w:br/>
+              <w:t xml:space="preserve">            </w:t>
+            </w:r>
+            <w:proofErr w:type="spellStart"/>
+            <w:r>
+              <w:rPr>
+                <w:color w:val="000000"/>
+                <w:lang w:val="en-GB"/>
+              </w:rPr>
+              <w:t>transaction.replace</w:t>
+            </w:r>
+            <w:proofErr w:type="spellEnd"/>
+            <w:r>
+              <w:rPr>
+                <w:color w:val="000000"/>
+                <w:lang w:val="en-GB"/>
+              </w:rPr>
+              <w:t>(</w:t>
+            </w:r>
+            <w:proofErr w:type="spellStart"/>
+            <w:r>
+              <w:rPr>
+                <w:color w:val="000000"/>
+                <w:lang w:val="en-GB"/>
+              </w:rPr>
+              <w:t>R.id.</w:t>
+            </w:r>
+            <w:r>
+              <w:rPr>
+                <w:b/>
+                <w:bCs/>
+                <w:i/>
+                <w:iCs/>
+                <w:color w:val="660E7A"/>
+                <w:lang w:val="en-GB"/>
+              </w:rPr>
+              <w:t>content_container</w:t>
+            </w:r>
+            <w:proofErr w:type="spellEnd"/>
+            <w:r>
+              <w:rPr>
+                <w:color w:val="000000"/>
+                <w:lang w:val="en-GB"/>
+              </w:rPr>
+              <w:t xml:space="preserve">, fragment, </w:t>
+            </w:r>
+            <w:proofErr w:type="spellStart"/>
+            <w:r>
+              <w:rPr>
+                <w:color w:val="000000"/>
+                <w:lang w:val="en-GB"/>
+              </w:rPr>
+              <w:t>fragment.getTag</w:t>
+            </w:r>
+            <w:proofErr w:type="spellEnd"/>
+            <w:r>
+              <w:rPr>
+                <w:color w:val="000000"/>
+                <w:lang w:val="en-GB"/>
+              </w:rPr>
+              <w:t>()).commit();</w:t>
+            </w:r>
+            <w:r>
+              <w:rPr>
+                <w:color w:val="000000"/>
+                <w:lang w:val="en-GB"/>
+              </w:rPr>
+              <w:br/>
+              <w:t xml:space="preserve">        } </w:t>
+            </w:r>
+            <w:r>
+              <w:rPr>
+                <w:b/>
+                <w:bCs/>
+                <w:color w:val="000080"/>
+                <w:lang w:val="en-GB"/>
+              </w:rPr>
+              <w:t xml:space="preserve">else </w:t>
+            </w:r>
+            <w:r>
+              <w:rPr>
+                <w:color w:val="000000"/>
+                <w:lang w:val="en-GB"/>
+              </w:rPr>
+              <w:t>{</w:t>
+            </w:r>
+            <w:r>
+              <w:rPr>
+                <w:color w:val="000000"/>
+                <w:lang w:val="en-GB"/>
+              </w:rPr>
+              <w:br/>
+              <w:t xml:space="preserve">            </w:t>
+            </w:r>
+            <w:proofErr w:type="spellStart"/>
+            <w:r>
+              <w:rPr>
+                <w:color w:val="000000"/>
+                <w:lang w:val="en-GB"/>
+              </w:rPr>
+              <w:t>transaction.add</w:t>
+            </w:r>
+            <w:proofErr w:type="spellEnd"/>
+            <w:r>
+              <w:rPr>
+                <w:color w:val="000000"/>
+                <w:lang w:val="en-GB"/>
+              </w:rPr>
+              <w:t>(</w:t>
+            </w:r>
+            <w:proofErr w:type="spellStart"/>
+            <w:r>
+              <w:rPr>
+                <w:color w:val="000000"/>
+                <w:lang w:val="en-GB"/>
+              </w:rPr>
+              <w:t>R.id.</w:t>
+            </w:r>
+            <w:r>
+              <w:rPr>
+                <w:b/>
+                <w:bCs/>
+                <w:i/>
+                <w:iCs/>
+                <w:color w:val="660E7A"/>
+                <w:lang w:val="en-GB"/>
+              </w:rPr>
+              <w:t>content_container</w:t>
+            </w:r>
+            <w:proofErr w:type="spellEnd"/>
+            <w:r>
+              <w:rPr>
+                <w:color w:val="000000"/>
+                <w:lang w:val="en-GB"/>
+              </w:rPr>
+              <w:t xml:space="preserve">, fragment, </w:t>
+            </w:r>
+            <w:proofErr w:type="spellStart"/>
+            <w:r>
+              <w:rPr>
+                <w:color w:val="000000"/>
+                <w:lang w:val="en-GB"/>
+              </w:rPr>
+              <w:t>fragment.getTag</w:t>
+            </w:r>
+            <w:proofErr w:type="spellEnd"/>
+            <w:r>
+              <w:rPr>
+                <w:color w:val="000000"/>
+                <w:lang w:val="en-GB"/>
+              </w:rPr>
+              <w:t>()).commit();</w:t>
+            </w:r>
+            <w:r>
+              <w:rPr>
+                <w:color w:val="000000"/>
+                <w:lang w:val="en-GB"/>
+              </w:rPr>
+              <w:br/>
+              <w:t xml:space="preserve">        }</w:t>
+            </w:r>
+            <w:r>
+              <w:rPr>
+                <w:color w:val="000000"/>
+                <w:lang w:val="en-GB"/>
+              </w:rPr>
+              <w:br/>
+              <w:t xml:space="preserve">    }</w:t>
+            </w:r>
+            <w:r>
+              <w:rPr>
+                <w:color w:val="000000"/>
+                <w:lang w:val="en-GB"/>
+              </w:rPr>
+              <w:br/>
+              <w:t>}</w:t>
+            </w:r>
+          </w:p>
+        </w:tc>
+      </w:tr>
+    </w:tbl>
+    <w:p>
+      <w:pPr>
+        <w:pStyle w:val="Billedtekst"/>
+        <w:rPr>
+          <w:lang w:val="en-GB"/>
+        </w:rPr>
+      </w:pPr>
+      <w:bookmarkStart w:id="7" w:name="_Ref452158177"/>
+      <w:r>
+        <w:rPr>
+          <w:lang w:val="en-GB"/>
+        </w:rPr>
+        <w:t xml:space="preserve">Code Snippet </w:t>
+      </w:r>
+      <w:r>
+        <w:rPr>
+          <w:lang w:val="en-GB"/>
+        </w:rPr>
+        <w:fldChar w:fldCharType="begin"/>
+      </w:r>
+      <w:r>
+        <w:rPr>
+          <w:lang w:val="en-GB"/>
+        </w:rPr>
+        <w:instrText xml:space="preserve"> SEQ Code_Snippet \* ARABIC </w:instrText>
+      </w:r>
+      <w:r>
+        <w:rPr>
+          <w:lang w:val="en-GB"/>
+        </w:rPr>
+        <w:fldChar w:fldCharType="separate"/>
+      </w:r>
+      <w:r>
+        <w:rPr>
+          <w:noProof/>
+          <w:lang w:val="en-GB"/>
+        </w:rPr>
+        <w:t>1</w:t>
+      </w:r>
+      <w:r>
+        <w:rPr>
+          <w:lang w:val="en-GB"/>
+        </w:rPr>
+        <w:fldChar w:fldCharType="end"/>
+      </w:r>
+      <w:bookmarkEnd w:id="7"/>
+      <w:r>
+        <w:rPr>
+          <w:lang w:val="en-GB"/>
+        </w:rPr>
+        <w:t xml:space="preserve"> A shortened </w:t>
+      </w:r>
+      <w:r>
+        <w:rPr>
+          <w:lang w:val="en-GB"/>
+        </w:rPr>
+        <w:t xml:space="preserve">version of the </w:t>
+      </w:r>
       <w:proofErr w:type="spellStart"/>
       <w:r>
         <w:rPr>
           <w:lang w:val="en-GB"/>
         </w:rPr>
-        <w:t>Scaffolded</w:t>
+        <w:t>updateContentFromIdentifier</w:t>
       </w:r>
       <w:proofErr w:type="spellEnd"/>
+      <w:r>
+        <w:rPr>
+          <w:lang w:val="en-GB"/>
+        </w:rPr>
+        <w:t>() method.</w:t>
+      </w:r>
     </w:p>
     <w:p>
       <w:pPr>
@@ -2119,14 +3066,14 @@
           <w:lang w:val="en-GB"/>
         </w:rPr>
       </w:pPr>
-      <w:bookmarkStart w:id="6" w:name="_Toc452152443"/>
+      <w:bookmarkStart w:id="8" w:name="_Toc452152443"/>
       <w:r>
         <w:rPr>
           <w:lang w:val="en-GB"/>
         </w:rPr>
         <w:t>Persisting data</w:t>
       </w:r>
-      <w:bookmarkEnd w:id="6"/>
+      <w:bookmarkEnd w:id="8"/>
     </w:p>
     <w:p>
       <w:pPr>
@@ -2135,14 +3082,14 @@
           <w:lang w:val="en-GB"/>
         </w:rPr>
       </w:pPr>
-      <w:bookmarkStart w:id="7" w:name="_Toc452152444"/>
+      <w:bookmarkStart w:id="9" w:name="_Toc452152444"/>
       <w:r>
         <w:rPr>
           <w:lang w:val="en-GB"/>
         </w:rPr>
         <w:t>Firebase</w:t>
       </w:r>
-      <w:bookmarkEnd w:id="7"/>
+      <w:bookmarkEnd w:id="9"/>
     </w:p>
     <w:p>
       <w:pPr>
@@ -2275,8 +3222,6 @@
         </w:rPr>
         <w:t>And</w:t>
       </w:r>
-      <w:bookmarkStart w:id="8" w:name="_GoBack"/>
-      <w:bookmarkEnd w:id="8"/>
     </w:p>
     <w:p>
       <w:pPr>
@@ -2306,11 +3251,13 @@
               <w:shd w:val="clear" w:color="auto" w:fill="FFFFFF"/>
               <w:rPr>
                 <w:color w:val="000000"/>
+                <w:lang w:val="en-GB"/>
               </w:rPr>
             </w:pPr>
             <w:r>
               <w:rPr>
                 <w:color w:val="000000"/>
+                <w:lang w:val="en-GB"/>
               </w:rPr>
               <w:t xml:space="preserve">Firebase </w:t>
             </w:r>
@@ -2318,6 +3265,7 @@
             <w:r>
               <w:rPr>
                 <w:color w:val="000000"/>
+                <w:lang w:val="en-GB"/>
               </w:rPr>
               <w:t>firebaseRef</w:t>
             </w:r>
@@ -2325,6 +3273,7 @@
             <w:r>
               <w:rPr>
                 <w:color w:val="000000"/>
+                <w:lang w:val="en-GB"/>
               </w:rPr>
               <w:t xml:space="preserve"> = </w:t>
             </w:r>
@@ -2333,12 +3282,14 @@
                 <w:b/>
                 <w:bCs/>
                 <w:color w:val="000080"/>
+                <w:lang w:val="en-GB"/>
               </w:rPr>
               <w:t xml:space="preserve">new </w:t>
             </w:r>
             <w:r>
               <w:rPr>
                 <w:color w:val="000000"/>
+                <w:lang w:val="en-GB"/>
               </w:rPr>
               <w:t>Firebase(</w:t>
             </w:r>
@@ -2347,18 +3298,21 @@
                 <w:b/>
                 <w:bCs/>
                 <w:color w:val="658ABA"/>
+                <w:lang w:val="en-GB"/>
               </w:rPr>
               <w:t>"https://auha30.firebaseio.com/web/data/Babies"</w:t>
             </w:r>
             <w:r>
               <w:rPr>
                 <w:color w:val="000000"/>
+                <w:lang w:val="en-GB"/>
               </w:rPr>
               <w:t>);</w:t>
             </w:r>
             <w:r>
               <w:rPr>
                 <w:color w:val="000000"/>
+                <w:lang w:val="en-GB"/>
               </w:rPr>
               <w:br/>
               <w:t xml:space="preserve">Firebase </w:t>
@@ -2367,6 +3321,7 @@
             <w:r>
               <w:rPr>
                 <w:color w:val="000000"/>
+                <w:lang w:val="en-GB"/>
               </w:rPr>
               <w:t>newBabyRef</w:t>
             </w:r>
@@ -2374,6 +3329,7 @@
             <w:r>
               <w:rPr>
                 <w:color w:val="000000"/>
+                <w:lang w:val="en-GB"/>
               </w:rPr>
               <w:t xml:space="preserve"> = </w:t>
             </w:r>
@@ -2381,6 +3337,7 @@
             <w:r>
               <w:rPr>
                 <w:color w:val="000000"/>
+                <w:lang w:val="en-GB"/>
               </w:rPr>
               <w:t>firebaseRef.push</w:t>
             </w:r>
@@ -2388,6 +3345,7 @@
             <w:r>
               <w:rPr>
                 <w:color w:val="000000"/>
+                <w:lang w:val="en-GB"/>
               </w:rPr>
               <w:t>();</w:t>
             </w:r>
@@ -2483,7 +3441,6 @@
               <w:t>Firebase(</w:t>
             </w:r>
             <w:proofErr w:type="spellStart"/>
-            <w:proofErr w:type="gramStart"/>
             <w:r>
               <w:rPr>
                 <w:rFonts w:ascii="Courier New" w:eastAsia="Times New Roman" w:hAnsi="Courier New" w:cs="Courier New"/>
@@ -2495,7 +3452,6 @@
               <w:t>extra.getString</w:t>
             </w:r>
             <w:proofErr w:type="spellEnd"/>
-            <w:proofErr w:type="gramEnd"/>
             <w:r>
               <w:rPr>
                 <w:rFonts w:ascii="Courier New" w:eastAsia="Times New Roman" w:hAnsi="Courier New" w:cs="Courier New"/>
@@ -3094,7 +4050,7 @@
           <w:lang w:val="en-GB"/>
         </w:rPr>
       </w:pPr>
-      <w:bookmarkStart w:id="9" w:name="_Toc452152445"/>
+      <w:bookmarkStart w:id="10" w:name="_Toc452152445"/>
       <w:proofErr w:type="spellStart"/>
       <w:r>
         <w:rPr>
@@ -3102,7 +4058,7 @@
         </w:rPr>
         <w:t>SharedPreferences</w:t>
       </w:r>
-      <w:bookmarkEnd w:id="9"/>
+      <w:bookmarkEnd w:id="10"/>
       <w:proofErr w:type="spellEnd"/>
       <w:r>
         <w:rPr>
@@ -3195,14 +4151,7 @@
         <w:rPr>
           <w:lang w:val="en-GB"/>
         </w:rPr>
-        <w:t xml:space="preserve"> with the PRIVATE_MODE </w:t>
-      </w:r>
-      <w:r>
-        <w:rPr>
-          <w:lang w:val="en-GB"/>
-        </w:rPr>
-        <w:lastRenderedPageBreak/>
-        <w:t xml:space="preserve">attribute because the app is the only one who needs the information. Furthermore, is it a practical way of persisting local data in an app </w:t>
+        <w:t xml:space="preserve"> with the PRIVATE_MODE attribute because the app is the only one who needs the information. Furthermore, is it a practical way of persisting local data in an app </w:t>
       </w:r>
       <w:r>
         <w:rPr>
@@ -3249,7 +4198,7 @@
           <w:lang w:val="en-GB"/>
         </w:rPr>
       </w:pPr>
-      <w:bookmarkStart w:id="10" w:name="_Toc452152446"/>
+      <w:bookmarkStart w:id="11" w:name="_Toc452152446"/>
       <w:r>
         <w:rPr>
           <w:lang w:val="en-GB"/>
@@ -3262,7 +4211,7 @@
         </w:rPr>
         <w:t>notifications</w:t>
       </w:r>
-      <w:bookmarkEnd w:id="10"/>
+      <w:bookmarkEnd w:id="11"/>
       <w:r>
         <w:rPr>
           <w:lang w:val="en-GB"/>
@@ -3339,7 +4288,14 @@
         <w:rPr>
           <w:lang w:val="en-GB"/>
         </w:rPr>
-        <w:t xml:space="preserve">in the Firebase database to function. Once it is set up there are various of different functions that can be overridden, that each triggers when a different event occurs. In </w:t>
+        <w:t xml:space="preserve">in the Firebase database to function. Once it is set up there are various of different functions that can be overridden, that each triggers </w:t>
+      </w:r>
+      <w:r>
+        <w:rPr>
+          <w:lang w:val="en-GB"/>
+        </w:rPr>
+        <w:lastRenderedPageBreak/>
+        <w:t xml:space="preserve">when a different event occurs. In </w:t>
       </w:r>
       <w:r>
         <w:rPr>
@@ -3366,14 +4322,14 @@
       </w:r>
       <w:r>
         <w:rPr>
-          <w:lang w:val="en-US"/>
+          <w:lang w:val="en-GB"/>
         </w:rPr>
         <w:t xml:space="preserve">Code Snippet </w:t>
       </w:r>
       <w:r>
         <w:rPr>
           <w:noProof/>
-          <w:lang w:val="en-US"/>
+          <w:lang w:val="en-GB"/>
         </w:rPr>
         <w:t>1</w:t>
       </w:r>
@@ -3438,7 +4394,6 @@
         <w:t xml:space="preserve">. The last function will trigger when a child of the Firebase reference is changed, and then call the </w:t>
       </w:r>
       <w:proofErr w:type="spellStart"/>
-      <w:proofErr w:type="gramStart"/>
       <w:r>
         <w:rPr>
           <w:lang w:val="en-GB"/>
@@ -3450,14 +4405,7 @@
         <w:rPr>
           <w:lang w:val="en-GB"/>
         </w:rPr>
-        <w:t>(</w:t>
-      </w:r>
-      <w:proofErr w:type="gramEnd"/>
-      <w:r>
-        <w:rPr>
-          <w:lang w:val="en-GB"/>
-        </w:rPr>
-        <w:t>)-function.</w:t>
+        <w:t>()-function.</w:t>
       </w:r>
       <w:r>
         <w:rPr>
@@ -3486,14 +4434,14 @@
               <w:shd w:val="clear" w:color="auto" w:fill="FFFFFF"/>
               <w:rPr>
                 <w:color w:val="000000"/>
-                <w:lang w:val="en-US"/>
+                <w:lang w:val="en-GB"/>
               </w:rPr>
             </w:pPr>
             <w:proofErr w:type="spellStart"/>
             <w:r>
               <w:rPr>
                 <w:color w:val="000000"/>
-                <w:lang w:val="en-US"/>
+                <w:lang w:val="en-GB"/>
               </w:rPr>
               <w:t>firebase.addChildEventListener</w:t>
             </w:r>
@@ -3501,7 +4449,7 @@
             <w:r>
               <w:rPr>
                 <w:color w:val="000000"/>
-                <w:lang w:val="en-US"/>
+                <w:lang w:val="en-GB"/>
               </w:rPr>
               <w:t>(</w:t>
             </w:r>
@@ -3510,7 +4458,7 @@
                 <w:b/>
                 <w:bCs/>
                 <w:color w:val="000080"/>
-                <w:lang w:val="en-US"/>
+                <w:lang w:val="en-GB"/>
               </w:rPr>
               <w:t xml:space="preserve">new </w:t>
             </w:r>
@@ -3518,7 +4466,7 @@
             <w:r>
               <w:rPr>
                 <w:color w:val="000000"/>
-                <w:lang w:val="en-US"/>
+                <w:lang w:val="en-GB"/>
               </w:rPr>
               <w:t>ChildEventListener</w:t>
             </w:r>
@@ -3526,14 +4474,14 @@
             <w:r>
               <w:rPr>
                 <w:color w:val="000000"/>
-                <w:lang w:val="en-US"/>
+                <w:lang w:val="en-GB"/>
               </w:rPr>
               <w:t>() {</w:t>
             </w:r>
             <w:r>
               <w:rPr>
                 <w:color w:val="000000"/>
-                <w:lang w:val="en-US"/>
+                <w:lang w:val="en-GB"/>
               </w:rPr>
               <w:br/>
               <w:t xml:space="preserve">    </w:t>
@@ -3543,7 +4491,7 @@
                 <w:b/>
                 <w:bCs/>
                 <w:color w:val="3381FF"/>
-                <w:lang w:val="en-US"/>
+                <w:lang w:val="en-GB"/>
               </w:rPr>
               <w:t>@Override</w:t>
             </w:r>
@@ -3552,7 +4500,7 @@
                 <w:b/>
                 <w:bCs/>
                 <w:color w:val="3381FF"/>
-                <w:lang w:val="en-US"/>
+                <w:lang w:val="en-GB"/>
               </w:rPr>
               <w:br/>
               <w:t xml:space="preserve">    </w:t>
@@ -3562,7 +4510,7 @@
                 <w:b/>
                 <w:bCs/>
                 <w:color w:val="000080"/>
-                <w:lang w:val="en-US"/>
+                <w:lang w:val="en-GB"/>
               </w:rPr>
               <w:t xml:space="preserve">public void </w:t>
             </w:r>
@@ -3570,7 +4518,7 @@
             <w:r>
               <w:rPr>
                 <w:color w:val="000000"/>
-                <w:lang w:val="en-US"/>
+                <w:lang w:val="en-GB"/>
               </w:rPr>
               <w:t>onChildAdded</w:t>
             </w:r>
@@ -3578,7 +4526,7 @@
             <w:r>
               <w:rPr>
                 <w:color w:val="000000"/>
-                <w:lang w:val="en-US"/>
+                <w:lang w:val="en-GB"/>
               </w:rPr>
               <w:t>(</w:t>
             </w:r>
@@ -3586,7 +4534,7 @@
             <w:r>
               <w:rPr>
                 <w:color w:val="000000"/>
-                <w:lang w:val="en-US"/>
+                <w:lang w:val="en-GB"/>
               </w:rPr>
               <w:t>DataSnapshot</w:t>
             </w:r>
@@ -3594,7 +4542,7 @@
             <w:r>
               <w:rPr>
                 <w:color w:val="000000"/>
-                <w:lang w:val="en-US"/>
+                <w:lang w:val="en-GB"/>
               </w:rPr>
               <w:t xml:space="preserve"> </w:t>
             </w:r>
@@ -3602,7 +4550,7 @@
             <w:r>
               <w:rPr>
                 <w:color w:val="000000"/>
-                <w:lang w:val="en-US"/>
+                <w:lang w:val="en-GB"/>
               </w:rPr>
               <w:t>dataSnapshot</w:t>
             </w:r>
@@ -3610,21 +4558,21 @@
             <w:r>
               <w:rPr>
                 <w:color w:val="000000"/>
-                <w:lang w:val="en-US"/>
+                <w:lang w:val="en-GB"/>
               </w:rPr>
               <w:t>, String s) {</w:t>
             </w:r>
             <w:r>
               <w:rPr>
                 <w:color w:val="000000"/>
-                <w:lang w:val="en-US"/>
+                <w:lang w:val="en-GB"/>
               </w:rPr>
               <w:br/>
             </w:r>
             <w:r>
               <w:rPr>
                 <w:color w:val="000000"/>
-                <w:lang w:val="en-US"/>
+                <w:lang w:val="en-GB"/>
               </w:rPr>
               <w:br/>
               <w:t xml:space="preserve">    }</w:t>
@@ -3632,14 +4580,14 @@
             <w:r>
               <w:rPr>
                 <w:color w:val="000000"/>
-                <w:lang w:val="en-US"/>
+                <w:lang w:val="en-GB"/>
               </w:rPr>
               <w:br/>
             </w:r>
             <w:r>
               <w:rPr>
                 <w:color w:val="000000"/>
-                <w:lang w:val="en-US"/>
+                <w:lang w:val="en-GB"/>
               </w:rPr>
               <w:br/>
               <w:t xml:space="preserve">    </w:t>
@@ -3649,7 +4597,7 @@
                 <w:b/>
                 <w:bCs/>
                 <w:color w:val="3381FF"/>
-                <w:lang w:val="en-US"/>
+                <w:lang w:val="en-GB"/>
               </w:rPr>
               <w:t>@Override</w:t>
             </w:r>
@@ -3658,7 +4606,7 @@
                 <w:b/>
                 <w:bCs/>
                 <w:color w:val="3381FF"/>
-                <w:lang w:val="en-US"/>
+                <w:lang w:val="en-GB"/>
               </w:rPr>
               <w:br/>
               <w:t xml:space="preserve">    </w:t>
@@ -3668,7 +4616,7 @@
                 <w:b/>
                 <w:bCs/>
                 <w:color w:val="000080"/>
-                <w:lang w:val="en-US"/>
+                <w:lang w:val="en-GB"/>
               </w:rPr>
               <w:t xml:space="preserve">public void </w:t>
             </w:r>
@@ -3676,7 +4624,7 @@
             <w:r>
               <w:rPr>
                 <w:color w:val="000000"/>
-                <w:lang w:val="en-US"/>
+                <w:lang w:val="en-GB"/>
               </w:rPr>
               <w:t>onChildChanged</w:t>
             </w:r>
@@ -3684,7 +4632,7 @@
             <w:r>
               <w:rPr>
                 <w:color w:val="000000"/>
-                <w:lang w:val="en-US"/>
+                <w:lang w:val="en-GB"/>
               </w:rPr>
               <w:t>(</w:t>
             </w:r>
@@ -3692,7 +4640,7 @@
             <w:r>
               <w:rPr>
                 <w:color w:val="000000"/>
-                <w:lang w:val="en-US"/>
+                <w:lang w:val="en-GB"/>
               </w:rPr>
               <w:t>DataSnapshot</w:t>
             </w:r>
@@ -3700,7 +4648,7 @@
             <w:r>
               <w:rPr>
                 <w:color w:val="000000"/>
-                <w:lang w:val="en-US"/>
+                <w:lang w:val="en-GB"/>
               </w:rPr>
               <w:t xml:space="preserve"> </w:t>
             </w:r>
@@ -3708,7 +4656,7 @@
             <w:r>
               <w:rPr>
                 <w:color w:val="000000"/>
-                <w:lang w:val="en-US"/>
+                <w:lang w:val="en-GB"/>
               </w:rPr>
               <w:t>dataSnapshot</w:t>
             </w:r>
@@ -3716,14 +4664,14 @@
             <w:r>
               <w:rPr>
                 <w:color w:val="000000"/>
-                <w:lang w:val="en-US"/>
+                <w:lang w:val="en-GB"/>
               </w:rPr>
               <w:t>, String s) {</w:t>
             </w:r>
             <w:r>
               <w:rPr>
                 <w:color w:val="000000"/>
-                <w:lang w:val="en-US"/>
+                <w:lang w:val="en-GB"/>
               </w:rPr>
               <w:br/>
               <w:t xml:space="preserve">        </w:t>
@@ -3732,7 +4680,7 @@
             <w:r>
               <w:rPr>
                 <w:color w:val="000000"/>
-                <w:lang w:val="en-US"/>
+                <w:lang w:val="en-GB"/>
               </w:rPr>
               <w:t>showNotification</w:t>
             </w:r>
@@ -3740,7 +4688,7 @@
             <w:r>
               <w:rPr>
                 <w:color w:val="000000"/>
-                <w:lang w:val="en-US"/>
+                <w:lang w:val="en-GB"/>
               </w:rPr>
               <w:t>(</w:t>
             </w:r>
@@ -3748,7 +4696,7 @@
             <w:r>
               <w:rPr>
                 <w:color w:val="000000"/>
-                <w:lang w:val="en-US"/>
+                <w:lang w:val="en-GB"/>
               </w:rPr>
               <w:t>getString</w:t>
             </w:r>
@@ -3756,7 +4704,7 @@
             <w:r>
               <w:rPr>
                 <w:color w:val="000000"/>
-                <w:lang w:val="en-US"/>
+                <w:lang w:val="en-GB"/>
               </w:rPr>
               <w:t>(</w:t>
             </w:r>
@@ -3764,7 +4712,7 @@
             <w:r>
               <w:rPr>
                 <w:color w:val="000000"/>
-                <w:lang w:val="en-US"/>
+                <w:lang w:val="en-GB"/>
               </w:rPr>
               <w:t>R.string.</w:t>
             </w:r>
@@ -3775,7 +4723,7 @@
                 <w:i/>
                 <w:iCs/>
                 <w:color w:val="1948A6"/>
-                <w:lang w:val="en-US"/>
+                <w:lang w:val="en-GB"/>
               </w:rPr>
               <w:t>serviceUpdate</w:t>
             </w:r>
@@ -3783,14 +4731,14 @@
             <w:r>
               <w:rPr>
                 <w:color w:val="000000"/>
-                <w:lang w:val="en-US"/>
+                <w:lang w:val="en-GB"/>
               </w:rPr>
               <w:t>));</w:t>
             </w:r>
             <w:r>
               <w:rPr>
                 <w:color w:val="000000"/>
-                <w:lang w:val="en-US"/>
+                <w:lang w:val="en-GB"/>
               </w:rPr>
               <w:br/>
               <w:t xml:space="preserve">    }</w:t>
@@ -3800,12 +4748,12 @@
             <w:pPr>
               <w:keepNext/>
               <w:rPr>
-                <w:lang w:val="en-US"/>
+                <w:lang w:val="en-GB"/>
               </w:rPr>
             </w:pPr>
             <w:r>
               <w:rPr>
-                <w:lang w:val="en-US"/>
+                <w:lang w:val="en-GB"/>
               </w:rPr>
               <w:t>[…]</w:t>
             </w:r>
@@ -3820,19 +4768,46 @@
           <w:lang w:val="en-GB"/>
         </w:rPr>
       </w:pPr>
-      <w:bookmarkStart w:id="11" w:name="_Ref452149754"/>
-      <w:r>
+      <w:bookmarkStart w:id="12" w:name="_Ref452149754"/>
+      <w:r>
+        <w:rPr>
+          <w:lang w:val="en-GB"/>
+        </w:rPr>
         <w:t xml:space="preserve">Code Snippet </w:t>
       </w:r>
-      <w:fldSimple w:instr=" SEQ Code_Snippet \* ARABIC ">
-        <w:r>
-          <w:rPr>
-            <w:noProof/>
-          </w:rPr>
-          <w:t>1</w:t>
-        </w:r>
-      </w:fldSimple>
-      <w:bookmarkEnd w:id="11"/>
+      <w:r>
+        <w:rPr>
+          <w:lang w:val="en-GB"/>
+        </w:rPr>
+        <w:fldChar w:fldCharType="begin"/>
+      </w:r>
+      <w:r>
+        <w:rPr>
+          <w:lang w:val="en-GB"/>
+        </w:rPr>
+        <w:instrText xml:space="preserve"> SEQ Code_Snippet \* ARABIC </w:instrText>
+      </w:r>
+      <w:r>
+        <w:rPr>
+          <w:lang w:val="en-GB"/>
+        </w:rPr>
+        <w:fldChar w:fldCharType="separate"/>
+      </w:r>
+      <w:r>
+        <w:rPr>
+          <w:noProof/>
+          <w:lang w:val="en-GB"/>
+        </w:rPr>
+        <w:t>2</w:t>
+      </w:r>
+      <w:r>
+        <w:rPr>
+          <w:noProof/>
+          <w:lang w:val="en-GB"/>
+        </w:rPr>
+        <w:fldChar w:fldCharType="end"/>
+      </w:r>
+      <w:bookmarkEnd w:id="12"/>
     </w:p>
     <w:p>
       <w:pPr>
@@ -3916,11 +4891,15 @@
         <w:fldChar w:fldCharType="separate"/>
       </w:r>
       <w:r>
+        <w:rPr>
+          <w:lang w:val="en-GB"/>
+        </w:rPr>
         <w:t xml:space="preserve">Code Snippet </w:t>
       </w:r>
       <w:r>
         <w:rPr>
           <w:noProof/>
+          <w:lang w:val="en-GB"/>
         </w:rPr>
         <w:t>2</w:t>
       </w:r>
@@ -3951,14 +4930,14 @@
               <w:shd w:val="clear" w:color="auto" w:fill="FFFFFF"/>
               <w:rPr>
                 <w:color w:val="000000"/>
-                <w:lang w:val="en-US"/>
+                <w:lang w:val="en-GB"/>
               </w:rPr>
             </w:pPr>
             <w:proofErr w:type="spellStart"/>
             <w:r>
               <w:rPr>
                 <w:color w:val="000000"/>
-                <w:lang w:val="en-US"/>
+                <w:lang w:val="en-GB"/>
               </w:rPr>
               <w:t>NotificationCompat.Builder</w:t>
             </w:r>
@@ -3966,7 +4945,7 @@
             <w:r>
               <w:rPr>
                 <w:color w:val="000000"/>
-                <w:lang w:val="en-US"/>
+                <w:lang w:val="en-GB"/>
               </w:rPr>
               <w:t xml:space="preserve"> builder = </w:t>
             </w:r>
@@ -3975,7 +4954,7 @@
                 <w:b/>
                 <w:bCs/>
                 <w:color w:val="000080"/>
-                <w:lang w:val="en-US"/>
+                <w:lang w:val="en-GB"/>
               </w:rPr>
               <w:t xml:space="preserve">new </w:t>
             </w:r>
@@ -3983,7 +4962,7 @@
             <w:r>
               <w:rPr>
                 <w:color w:val="000000"/>
-                <w:lang w:val="en-US"/>
+                <w:lang w:val="en-GB"/>
               </w:rPr>
               <w:t>NotificationCompat.Builder</w:t>
             </w:r>
@@ -3991,7 +4970,7 @@
             <w:r>
               <w:rPr>
                 <w:color w:val="000000"/>
-                <w:lang w:val="en-US"/>
+                <w:lang w:val="en-GB"/>
               </w:rPr>
               <w:t>(</w:t>
             </w:r>
@@ -4000,21 +4979,21 @@
                 <w:b/>
                 <w:bCs/>
                 <w:color w:val="000080"/>
-                <w:lang w:val="en-US"/>
+                <w:lang w:val="en-GB"/>
               </w:rPr>
               <w:t>this</w:t>
             </w:r>
             <w:r>
               <w:rPr>
                 <w:color w:val="000000"/>
-                <w:lang w:val="en-US"/>
+                <w:lang w:val="en-GB"/>
               </w:rPr>
               <w:t>);</w:t>
             </w:r>
             <w:r>
               <w:rPr>
                 <w:color w:val="000000"/>
-                <w:lang w:val="en-US"/>
+                <w:lang w:val="en-GB"/>
               </w:rPr>
               <w:br/>
             </w:r>
@@ -4022,7 +5001,7 @@
             <w:r>
               <w:rPr>
                 <w:color w:val="000000"/>
-                <w:lang w:val="en-US"/>
+                <w:lang w:val="en-GB"/>
               </w:rPr>
               <w:t>builder.setSmallIcon</w:t>
             </w:r>
@@ -4030,7 +5009,7 @@
             <w:r>
               <w:rPr>
                 <w:color w:val="000000"/>
-                <w:lang w:val="en-US"/>
+                <w:lang w:val="en-GB"/>
               </w:rPr>
               <w:t>(</w:t>
             </w:r>
@@ -4038,7 +5017,7 @@
             <w:r>
               <w:rPr>
                 <w:color w:val="000000"/>
-                <w:lang w:val="en-US"/>
+                <w:lang w:val="en-GB"/>
               </w:rPr>
               <w:t>R.mipmap.</w:t>
             </w:r>
@@ -4049,7 +5028,7 @@
                 <w:i/>
                 <w:iCs/>
                 <w:color w:val="1948A6"/>
-                <w:lang w:val="en-US"/>
+                <w:lang w:val="en-GB"/>
               </w:rPr>
               <w:t>ic_launcher</w:t>
             </w:r>
@@ -4057,21 +5036,21 @@
             <w:r>
               <w:rPr>
                 <w:color w:val="000000"/>
-                <w:lang w:val="en-US"/>
+                <w:lang w:val="en-GB"/>
               </w:rPr>
               <w:t>);</w:t>
             </w:r>
             <w:r>
               <w:rPr>
                 <w:color w:val="000000"/>
-                <w:lang w:val="en-US"/>
+                <w:lang w:val="en-GB"/>
               </w:rPr>
               <w:br/>
             </w:r>
             <w:r>
               <w:rPr>
                 <w:color w:val="000000"/>
-                <w:lang w:val="en-US"/>
+                <w:lang w:val="en-GB"/>
               </w:rPr>
               <w:br/>
               <w:t xml:space="preserve">Intent </w:t>
@@ -4080,7 +5059,7 @@
             <w:r>
               <w:rPr>
                 <w:color w:val="000000"/>
-                <w:lang w:val="en-US"/>
+                <w:lang w:val="en-GB"/>
               </w:rPr>
               <w:t>intent</w:t>
             </w:r>
@@ -4088,7 +5067,7 @@
             <w:r>
               <w:rPr>
                 <w:color w:val="000000"/>
-                <w:lang w:val="en-US"/>
+                <w:lang w:val="en-GB"/>
               </w:rPr>
               <w:t xml:space="preserve"> = </w:t>
             </w:r>
@@ -4097,14 +5076,14 @@
                 <w:b/>
                 <w:bCs/>
                 <w:color w:val="000080"/>
-                <w:lang w:val="en-US"/>
+                <w:lang w:val="en-GB"/>
               </w:rPr>
               <w:t xml:space="preserve">new </w:t>
             </w:r>
             <w:r>
               <w:rPr>
                 <w:color w:val="000000"/>
-                <w:lang w:val="en-US"/>
+                <w:lang w:val="en-GB"/>
               </w:rPr>
               <w:t>Intent(</w:t>
             </w:r>
@@ -4113,14 +5092,14 @@
                 <w:b/>
                 <w:bCs/>
                 <w:color w:val="000080"/>
-                <w:lang w:val="en-US"/>
+                <w:lang w:val="en-GB"/>
               </w:rPr>
               <w:t>this</w:t>
             </w:r>
             <w:r>
               <w:rPr>
                 <w:color w:val="000000"/>
-                <w:lang w:val="en-US"/>
+                <w:lang w:val="en-GB"/>
               </w:rPr>
               <w:t xml:space="preserve">, </w:t>
             </w:r>
@@ -4128,7 +5107,7 @@
             <w:r>
               <w:rPr>
                 <w:color w:val="000000"/>
-                <w:lang w:val="en-US"/>
+                <w:lang w:val="en-GB"/>
               </w:rPr>
               <w:t>MainActivity.</w:t>
             </w:r>
@@ -4137,7 +5116,7 @@
                 <w:b/>
                 <w:bCs/>
                 <w:color w:val="000080"/>
-                <w:lang w:val="en-US"/>
+                <w:lang w:val="en-GB"/>
               </w:rPr>
               <w:t>class</w:t>
             </w:r>
@@ -4145,21 +5124,21 @@
             <w:r>
               <w:rPr>
                 <w:color w:val="000000"/>
-                <w:lang w:val="en-US"/>
+                <w:lang w:val="en-GB"/>
               </w:rPr>
               <w:t>);</w:t>
             </w:r>
             <w:r>
               <w:rPr>
                 <w:color w:val="000000"/>
-                <w:lang w:val="en-US"/>
+                <w:lang w:val="en-GB"/>
               </w:rPr>
               <w:br/>
             </w:r>
             <w:r>
               <w:rPr>
                 <w:color w:val="000000"/>
-                <w:lang w:val="en-US"/>
+                <w:lang w:val="en-GB"/>
               </w:rPr>
               <w:br/>
             </w:r>
@@ -4167,7 +5146,7 @@
             <w:r>
               <w:rPr>
                 <w:color w:val="000000"/>
-                <w:lang w:val="en-US"/>
+                <w:lang w:val="en-GB"/>
               </w:rPr>
               <w:t>PendingIntent</w:t>
             </w:r>
@@ -4175,7 +5154,7 @@
             <w:r>
               <w:rPr>
                 <w:color w:val="000000"/>
-                <w:lang w:val="en-US"/>
+                <w:lang w:val="en-GB"/>
               </w:rPr>
               <w:t xml:space="preserve"> </w:t>
             </w:r>
@@ -4183,7 +5162,7 @@
             <w:r>
               <w:rPr>
                 <w:color w:val="000000"/>
-                <w:lang w:val="en-US"/>
+                <w:lang w:val="en-GB"/>
               </w:rPr>
               <w:t>pendingIntent</w:t>
             </w:r>
@@ -4191,7 +5170,7 @@
             <w:r>
               <w:rPr>
                 <w:color w:val="000000"/>
-                <w:lang w:val="en-US"/>
+                <w:lang w:val="en-GB"/>
               </w:rPr>
               <w:t xml:space="preserve"> = </w:t>
             </w:r>
@@ -4199,7 +5178,7 @@
             <w:r>
               <w:rPr>
                 <w:color w:val="000000"/>
-                <w:lang w:val="en-US"/>
+                <w:lang w:val="en-GB"/>
               </w:rPr>
               <w:t>PendingIntent.</w:t>
             </w:r>
@@ -4208,7 +5187,7 @@
                 <w:i/>
                 <w:iCs/>
                 <w:color w:val="000000"/>
-                <w:lang w:val="en-US"/>
+                <w:lang w:val="en-GB"/>
               </w:rPr>
               <w:t>getActivity</w:t>
             </w:r>
@@ -4216,7 +5195,7 @@
             <w:r>
               <w:rPr>
                 <w:color w:val="000000"/>
-                <w:lang w:val="en-US"/>
+                <w:lang w:val="en-GB"/>
               </w:rPr>
               <w:t>(</w:t>
             </w:r>
@@ -4225,49 +5204,49 @@
                 <w:b/>
                 <w:bCs/>
                 <w:color w:val="000080"/>
-                <w:lang w:val="en-US"/>
+                <w:lang w:val="en-GB"/>
               </w:rPr>
               <w:t>this</w:t>
             </w:r>
             <w:r>
               <w:rPr>
                 <w:color w:val="000000"/>
-                <w:lang w:val="en-US"/>
+                <w:lang w:val="en-GB"/>
               </w:rPr>
               <w:t xml:space="preserve">, </w:t>
             </w:r>
             <w:r>
               <w:rPr>
                 <w:color w:val="0000FF"/>
-                <w:lang w:val="en-US"/>
+                <w:lang w:val="en-GB"/>
               </w:rPr>
               <w:t>0</w:t>
             </w:r>
             <w:r>
               <w:rPr>
                 <w:color w:val="000000"/>
-                <w:lang w:val="en-US"/>
+                <w:lang w:val="en-GB"/>
               </w:rPr>
               <w:t xml:space="preserve">, intent, </w:t>
             </w:r>
             <w:r>
               <w:rPr>
                 <w:color w:val="0000FF"/>
-                <w:lang w:val="en-US"/>
+                <w:lang w:val="en-GB"/>
               </w:rPr>
               <w:t>0</w:t>
             </w:r>
             <w:r>
               <w:rPr>
                 <w:color w:val="000000"/>
-                <w:lang w:val="en-US"/>
+                <w:lang w:val="en-GB"/>
               </w:rPr>
               <w:t>);</w:t>
             </w:r>
             <w:r>
               <w:rPr>
                 <w:color w:val="000000"/>
-                <w:lang w:val="en-US"/>
+                <w:lang w:val="en-GB"/>
               </w:rPr>
               <w:br/>
             </w:r>
@@ -4275,7 +5254,7 @@
             <w:r>
               <w:rPr>
                 <w:color w:val="000000"/>
-                <w:lang w:val="en-US"/>
+                <w:lang w:val="en-GB"/>
               </w:rPr>
               <w:t>builder.setContentIntent</w:t>
             </w:r>
@@ -4283,7 +5262,7 @@
             <w:r>
               <w:rPr>
                 <w:color w:val="000000"/>
-                <w:lang w:val="en-US"/>
+                <w:lang w:val="en-GB"/>
               </w:rPr>
               <w:t>(</w:t>
             </w:r>
@@ -4291,7 +5270,7 @@
             <w:r>
               <w:rPr>
                 <w:color w:val="000000"/>
-                <w:lang w:val="en-US"/>
+                <w:lang w:val="en-GB"/>
               </w:rPr>
               <w:t>pendingIntent</w:t>
             </w:r>
@@ -4299,14 +5278,14 @@
             <w:r>
               <w:rPr>
                 <w:color w:val="000000"/>
-                <w:lang w:val="en-US"/>
+                <w:lang w:val="en-GB"/>
               </w:rPr>
               <w:t>);</w:t>
             </w:r>
             <w:r>
               <w:rPr>
                 <w:color w:val="000000"/>
-                <w:lang w:val="en-US"/>
+                <w:lang w:val="en-GB"/>
               </w:rPr>
               <w:br/>
               <w:t>builder.setLargeIcon(BitmapFactory.</w:t>
@@ -4316,14 +5295,14 @@
                 <w:i/>
                 <w:iCs/>
                 <w:color w:val="000000"/>
-                <w:lang w:val="en-US"/>
+                <w:lang w:val="en-GB"/>
               </w:rPr>
               <w:t>decodeResource</w:t>
             </w:r>
             <w:r>
               <w:rPr>
                 <w:color w:val="000000"/>
-                <w:lang w:val="en-US"/>
+                <w:lang w:val="en-GB"/>
               </w:rPr>
               <w:t xml:space="preserve">(getResources(), </w:t>
             </w:r>
@@ -4331,7 +5310,7 @@
             <w:r>
               <w:rPr>
                 <w:color w:val="000000"/>
-                <w:lang w:val="en-US"/>
+                <w:lang w:val="en-GB"/>
               </w:rPr>
               <w:t>R.mipmap.</w:t>
             </w:r>
@@ -4342,7 +5321,7 @@
                 <w:i/>
                 <w:iCs/>
                 <w:color w:val="1948A6"/>
-                <w:lang w:val="en-US"/>
+                <w:lang w:val="en-GB"/>
               </w:rPr>
               <w:t>ic_launcher</w:t>
             </w:r>
@@ -4350,14 +5329,14 @@
             <w:r>
               <w:rPr>
                 <w:color w:val="000000"/>
-                <w:lang w:val="en-US"/>
+                <w:lang w:val="en-GB"/>
               </w:rPr>
               <w:t>));</w:t>
             </w:r>
             <w:r>
               <w:rPr>
                 <w:color w:val="000000"/>
-                <w:lang w:val="en-US"/>
+                <w:lang w:val="en-GB"/>
               </w:rPr>
               <w:br/>
             </w:r>
@@ -4365,16 +5344,15 @@
             <w:r>
               <w:rPr>
                 <w:color w:val="000000"/>
-                <w:lang w:val="en-US"/>
-              </w:rPr>
-              <w:lastRenderedPageBreak/>
+                <w:lang w:val="en-GB"/>
+              </w:rPr>
               <w:t>builder.setContentTitle</w:t>
             </w:r>
             <w:proofErr w:type="spellEnd"/>
             <w:r>
               <w:rPr>
                 <w:color w:val="000000"/>
-                <w:lang w:val="en-US"/>
+                <w:lang w:val="en-GB"/>
               </w:rPr>
               <w:t>(</w:t>
             </w:r>
@@ -4383,21 +5361,21 @@
                 <w:b/>
                 <w:bCs/>
                 <w:color w:val="658ABA"/>
-                <w:lang w:val="en-US"/>
+                <w:lang w:val="en-GB"/>
               </w:rPr>
               <w:t>"AUH A30 Parent App"</w:t>
             </w:r>
             <w:r>
               <w:rPr>
                 <w:color w:val="000000"/>
-                <w:lang w:val="en-US"/>
+                <w:lang w:val="en-GB"/>
               </w:rPr>
               <w:t>);</w:t>
             </w:r>
             <w:r>
               <w:rPr>
                 <w:color w:val="000000"/>
-                <w:lang w:val="en-US"/>
+                <w:lang w:val="en-GB"/>
               </w:rPr>
               <w:br/>
             </w:r>
@@ -4405,7 +5383,7 @@
             <w:r>
               <w:rPr>
                 <w:color w:val="000000"/>
-                <w:lang w:val="en-US"/>
+                <w:lang w:val="en-GB"/>
               </w:rPr>
               <w:t>builder.setContentText</w:t>
             </w:r>
@@ -4413,7 +5391,7 @@
             <w:r>
               <w:rPr>
                 <w:color w:val="000000"/>
-                <w:lang w:val="en-US"/>
+                <w:lang w:val="en-GB"/>
               </w:rPr>
               <w:t>(</w:t>
             </w:r>
@@ -4421,7 +5399,7 @@
             <w:r>
               <w:rPr>
                 <w:color w:val="000000"/>
-                <w:lang w:val="en-US"/>
+                <w:lang w:val="en-GB"/>
               </w:rPr>
               <w:t>msg</w:t>
             </w:r>
@@ -4429,14 +5407,14 @@
             <w:r>
               <w:rPr>
                 <w:color w:val="000000"/>
-                <w:lang w:val="en-US"/>
+                <w:lang w:val="en-GB"/>
               </w:rPr>
               <w:t>);</w:t>
             </w:r>
             <w:r>
               <w:rPr>
                 <w:color w:val="000000"/>
-                <w:lang w:val="en-US"/>
+                <w:lang w:val="en-GB"/>
               </w:rPr>
               <w:br/>
             </w:r>
@@ -4444,7 +5422,7 @@
             <w:r>
               <w:rPr>
                 <w:color w:val="000000"/>
-                <w:lang w:val="en-US"/>
+                <w:lang w:val="en-GB"/>
               </w:rPr>
               <w:t>builder.setAutoCancel</w:t>
             </w:r>
@@ -4452,7 +5430,7 @@
             <w:r>
               <w:rPr>
                 <w:color w:val="000000"/>
-                <w:lang w:val="en-US"/>
+                <w:lang w:val="en-GB"/>
               </w:rPr>
               <w:t>(</w:t>
             </w:r>
@@ -4461,21 +5439,21 @@
                 <w:b/>
                 <w:bCs/>
                 <w:color w:val="000080"/>
-                <w:lang w:val="en-US"/>
+                <w:lang w:val="en-GB"/>
               </w:rPr>
               <w:t>true</w:t>
             </w:r>
             <w:r>
               <w:rPr>
                 <w:color w:val="000000"/>
-                <w:lang w:val="en-US"/>
+                <w:lang w:val="en-GB"/>
               </w:rPr>
               <w:t>);</w:t>
             </w:r>
             <w:r>
               <w:rPr>
                 <w:color w:val="000000"/>
-                <w:lang w:val="en-US"/>
+                <w:lang w:val="en-GB"/>
               </w:rPr>
               <w:br/>
             </w:r>
@@ -4483,7 +5461,7 @@
             <w:r>
               <w:rPr>
                 <w:color w:val="000000"/>
-                <w:lang w:val="en-US"/>
+                <w:lang w:val="en-GB"/>
               </w:rPr>
               <w:t>NotificationManager</w:t>
             </w:r>
@@ -4491,7 +5469,7 @@
             <w:r>
               <w:rPr>
                 <w:color w:val="000000"/>
-                <w:lang w:val="en-US"/>
+                <w:lang w:val="en-GB"/>
               </w:rPr>
               <w:t xml:space="preserve"> </w:t>
             </w:r>
@@ -4499,7 +5477,7 @@
             <w:r>
               <w:rPr>
                 <w:color w:val="000000"/>
-                <w:lang w:val="en-US"/>
+                <w:lang w:val="en-GB"/>
               </w:rPr>
               <w:t>notificationManager</w:t>
             </w:r>
@@ -4507,7 +5485,7 @@
             <w:r>
               <w:rPr>
                 <w:color w:val="000000"/>
-                <w:lang w:val="en-US"/>
+                <w:lang w:val="en-GB"/>
               </w:rPr>
               <w:t xml:space="preserve"> = (</w:t>
             </w:r>
@@ -4515,7 +5493,7 @@
             <w:r>
               <w:rPr>
                 <w:color w:val="000000"/>
-                <w:lang w:val="en-US"/>
+                <w:lang w:val="en-GB"/>
               </w:rPr>
               <w:t>NotificationManager</w:t>
             </w:r>
@@ -4523,7 +5501,7 @@
             <w:r>
               <w:rPr>
                 <w:color w:val="000000"/>
-                <w:lang w:val="en-US"/>
+                <w:lang w:val="en-GB"/>
               </w:rPr>
               <w:t xml:space="preserve">) </w:t>
             </w:r>
@@ -4531,7 +5509,7 @@
             <w:r>
               <w:rPr>
                 <w:color w:val="000000"/>
-                <w:lang w:val="en-US"/>
+                <w:lang w:val="en-GB"/>
               </w:rPr>
               <w:t>getSystemService</w:t>
             </w:r>
@@ -4539,7 +5517,7 @@
             <w:r>
               <w:rPr>
                 <w:color w:val="000000"/>
-                <w:lang w:val="en-US"/>
+                <w:lang w:val="en-GB"/>
               </w:rPr>
               <w:t>(</w:t>
             </w:r>
@@ -4550,21 +5528,21 @@
                 <w:i/>
                 <w:iCs/>
                 <w:color w:val="1948A6"/>
-                <w:lang w:val="en-US"/>
+                <w:lang w:val="en-GB"/>
               </w:rPr>
               <w:t>NOTIFICATION_SERVICE</w:t>
             </w:r>
             <w:r>
               <w:rPr>
                 <w:color w:val="000000"/>
-                <w:lang w:val="en-US"/>
+                <w:lang w:val="en-GB"/>
               </w:rPr>
               <w:t>);</w:t>
             </w:r>
             <w:r>
               <w:rPr>
                 <w:color w:val="000000"/>
-                <w:lang w:val="en-US"/>
+                <w:lang w:val="en-GB"/>
               </w:rPr>
               <w:br/>
             </w:r>
@@ -4572,7 +5550,7 @@
             <w:r>
               <w:rPr>
                 <w:color w:val="000000"/>
-                <w:lang w:val="en-US"/>
+                <w:lang w:val="en-GB"/>
               </w:rPr>
               <w:t>notificationManager.notify</w:t>
             </w:r>
@@ -4580,21 +5558,21 @@
             <w:r>
               <w:rPr>
                 <w:color w:val="000000"/>
-                <w:lang w:val="en-US"/>
+                <w:lang w:val="en-GB"/>
               </w:rPr>
               <w:t>(</w:t>
             </w:r>
             <w:r>
               <w:rPr>
                 <w:color w:val="0000FF"/>
-                <w:lang w:val="en-US"/>
+                <w:lang w:val="en-GB"/>
               </w:rPr>
               <w:t>1</w:t>
             </w:r>
             <w:r>
               <w:rPr>
                 <w:color w:val="000000"/>
-                <w:lang w:val="en-US"/>
+                <w:lang w:val="en-GB"/>
               </w:rPr>
               <w:t xml:space="preserve">, </w:t>
             </w:r>
@@ -4602,7 +5580,7 @@
             <w:r>
               <w:rPr>
                 <w:color w:val="000000"/>
-                <w:lang w:val="en-US"/>
+                <w:lang w:val="en-GB"/>
               </w:rPr>
               <w:t>builder.build</w:t>
             </w:r>
@@ -4610,7 +5588,7 @@
             <w:r>
               <w:rPr>
                 <w:color w:val="000000"/>
-                <w:lang w:val="en-US"/>
+                <w:lang w:val="en-GB"/>
               </w:rPr>
               <w:t>());</w:t>
             </w:r>
@@ -4619,7 +5597,7 @@
             <w:pPr>
               <w:keepNext/>
               <w:rPr>
-                <w:lang w:val="en-US"/>
+                <w:lang w:val="en-GB"/>
               </w:rPr>
             </w:pPr>
           </w:p>
@@ -4633,37 +5611,45 @@
           <w:lang w:val="en-GB"/>
         </w:rPr>
       </w:pPr>
-      <w:bookmarkStart w:id="12" w:name="_Ref452150358"/>
-      <w:r>
-        <w:rPr>
-          <w:lang w:val="en-US"/>
-        </w:rPr>
-        <w:lastRenderedPageBreak/>
+      <w:bookmarkStart w:id="13" w:name="_Ref452150358"/>
+      <w:r>
+        <w:rPr>
+          <w:lang w:val="en-GB"/>
+        </w:rPr>
         <w:t xml:space="preserve">Code Snippet </w:t>
       </w:r>
       <w:r>
+        <w:rPr>
+          <w:lang w:val="en-GB"/>
+        </w:rPr>
         <w:fldChar w:fldCharType="begin"/>
       </w:r>
       <w:r>
         <w:rPr>
-          <w:lang w:val="en-US"/>
+          <w:lang w:val="en-GB"/>
         </w:rPr>
         <w:instrText xml:space="preserve"> SEQ Code_Snippet \* ARABIC </w:instrText>
       </w:r>
       <w:r>
+        <w:rPr>
+          <w:lang w:val="en-GB"/>
+        </w:rPr>
         <w:fldChar w:fldCharType="separate"/>
       </w:r>
       <w:r>
         <w:rPr>
           <w:noProof/>
-          <w:lang w:val="en-US"/>
-        </w:rPr>
-        <w:t>2</w:t>
-      </w:r>
-      <w:r>
+          <w:lang w:val="en-GB"/>
+        </w:rPr>
+        <w:t>3</w:t>
+      </w:r>
+      <w:r>
+        <w:rPr>
+          <w:lang w:val="en-GB"/>
+        </w:rPr>
         <w:fldChar w:fldCharType="end"/>
       </w:r>
-      <w:bookmarkEnd w:id="12"/>
+      <w:bookmarkEnd w:id="13"/>
     </w:p>
     <w:p>
       <w:pPr>
@@ -4721,7 +5707,6 @@
         <w:t xml:space="preserve">app calls the overridden </w:t>
       </w:r>
       <w:proofErr w:type="spellStart"/>
-      <w:proofErr w:type="gramStart"/>
       <w:r>
         <w:rPr>
           <w:lang w:val="en-GB"/>
@@ -4733,14 +5718,7 @@
         <w:rPr>
           <w:lang w:val="en-GB"/>
         </w:rPr>
-        <w:t>(</w:t>
-      </w:r>
-      <w:proofErr w:type="gramEnd"/>
-      <w:r>
-        <w:rPr>
-          <w:lang w:val="en-GB"/>
-        </w:rPr>
-        <w:t xml:space="preserve">)-function from the </w:t>
+        <w:t xml:space="preserve">()-function from the </w:t>
       </w:r>
       <w:proofErr w:type="spellStart"/>
       <w:r>
@@ -4790,7 +5768,6 @@
         <w:t xml:space="preserve"> calls the overridden </w:t>
       </w:r>
       <w:proofErr w:type="spellStart"/>
-      <w:proofErr w:type="gramStart"/>
       <w:r>
         <w:rPr>
           <w:lang w:val="en-GB"/>
@@ -4802,14 +5779,7 @@
         <w:rPr>
           <w:lang w:val="en-GB"/>
         </w:rPr>
-        <w:t>(</w:t>
-      </w:r>
-      <w:proofErr w:type="gramEnd"/>
-      <w:r>
-        <w:rPr>
-          <w:lang w:val="en-GB"/>
-        </w:rPr>
-        <w:t>)-function. This is again to stop notification when the app is active.</w:t>
+        <w:t>()-function. This is again to stop notification when the app is active.</w:t>
       </w:r>
     </w:p>
     <w:p>
@@ -4826,14 +5796,15 @@
           <w:lang w:val="en-GB"/>
         </w:rPr>
       </w:pPr>
-      <w:bookmarkStart w:id="13" w:name="_Toc452152447"/>
-      <w:r>
-        <w:rPr>
-          <w:lang w:val="en-GB"/>
-        </w:rPr>
+      <w:bookmarkStart w:id="14" w:name="_Toc452152447"/>
+      <w:r>
+        <w:rPr>
+          <w:lang w:val="en-GB"/>
+        </w:rPr>
+        <w:lastRenderedPageBreak/>
         <w:t>Conclusion</w:t>
       </w:r>
-      <w:bookmarkEnd w:id="13"/>
+      <w:bookmarkEnd w:id="14"/>
       <w:r>
         <w:rPr>
           <w:lang w:val="en-GB"/>
@@ -4843,14 +5814,258 @@
     </w:p>
     <w:p>
       <w:pPr>
-        <w:rPr>
+        <w:pStyle w:val="Overskrift1"/>
+        <w:rPr>
+          <w:lang w:val="en-GB"/>
+        </w:rPr>
+      </w:pPr>
+      <w:r>
+        <w:rPr>
+          <w:lang w:val="en-GB"/>
+        </w:rPr>
+        <w:t>Work plan</w:t>
+      </w:r>
+    </w:p>
+    <w:p>
+      <w:pPr>
+        <w:rPr>
+          <w:lang w:val="en-GB"/>
+        </w:rPr>
+      </w:pPr>
+      <w:r>
+        <w:rPr>
+          <w:lang w:val="en-GB"/>
+        </w:rPr>
+        <w:t>While we have tried to distribute the work in a manner that allowed both of us to work with all aspects of the application</w:t>
+      </w:r>
+      <w:r>
+        <w:rPr>
+          <w:lang w:val="en-GB"/>
+        </w:rPr>
+        <w:t>, like firebase, fragments and the likes. Some of the smaller tasks however we have split between us, and as such w</w:t>
+      </w:r>
+      <w:r>
+        <w:rPr>
+          <w:lang w:val="en-GB"/>
+        </w:rPr>
+        <w:t>e have worked on a few things individually</w:t>
+      </w:r>
+      <w:r>
+        <w:rPr>
+          <w:lang w:val="en-GB"/>
+        </w:rPr>
+        <w:t>,</w:t>
+      </w:r>
+      <w:r>
+        <w:rPr>
+          <w:lang w:val="en-GB"/>
+        </w:rPr>
+        <w:t xml:space="preserve"> which are as follows: </w:t>
+      </w:r>
+    </w:p>
+    <w:p>
+      <w:pPr>
+        <w:pStyle w:val="Listeafsnit"/>
+        <w:numPr>
+          <w:ilvl w:val="0"/>
+          <w:numId w:val="1"/>
+        </w:numPr>
+        <w:rPr>
+          <w:b/>
+          <w:lang w:val="en-GB"/>
+        </w:rPr>
+      </w:pPr>
+      <w:r>
+        <w:rPr>
+          <w:b/>
+          <w:lang w:val="en-GB"/>
+        </w:rPr>
+        <w:t>Mikkel</w:t>
+      </w:r>
+    </w:p>
+    <w:p>
+      <w:pPr>
+        <w:pStyle w:val="Listeafsnit"/>
+        <w:numPr>
+          <w:ilvl w:val="1"/>
+          <w:numId w:val="1"/>
+        </w:numPr>
+        <w:rPr>
+          <w:b/>
+          <w:lang w:val="en-GB"/>
+        </w:rPr>
+      </w:pPr>
+      <w:r>
+        <w:rPr>
+          <w:lang w:val="en-GB"/>
+        </w:rPr>
+        <w:t>Animations</w:t>
+      </w:r>
+    </w:p>
+    <w:p>
+      <w:pPr>
+        <w:pStyle w:val="Listeafsnit"/>
+        <w:numPr>
+          <w:ilvl w:val="1"/>
+          <w:numId w:val="1"/>
+        </w:numPr>
+        <w:rPr>
+          <w:b/>
+          <w:lang w:val="en-GB"/>
+        </w:rPr>
+      </w:pPr>
+      <w:r>
+        <w:rPr>
+          <w:lang w:val="en-GB"/>
+        </w:rPr>
+        <w:t>Drawer menu navigation in the parent application</w:t>
+      </w:r>
+    </w:p>
+    <w:p>
+      <w:pPr>
+        <w:pStyle w:val="Listeafsnit"/>
+        <w:numPr>
+          <w:ilvl w:val="1"/>
+          <w:numId w:val="1"/>
+        </w:numPr>
+        <w:rPr>
+          <w:b/>
+          <w:lang w:val="en-GB"/>
+        </w:rPr>
+      </w:pPr>
+      <w:r>
+        <w:rPr>
+          <w:lang w:val="en-GB"/>
+        </w:rPr>
+        <w:t>Edit and discharge baby functionality</w:t>
+      </w:r>
+    </w:p>
+    <w:p>
+      <w:pPr>
+        <w:pStyle w:val="Listeafsnit"/>
+        <w:numPr>
+          <w:ilvl w:val="1"/>
+          <w:numId w:val="1"/>
+        </w:numPr>
+        <w:rPr>
+          <w:b/>
+          <w:lang w:val="en-GB"/>
+        </w:rPr>
+      </w:pPr>
+      <w:r>
+        <w:rPr>
+          <w:lang w:val="en-GB"/>
+        </w:rPr>
+        <w:t>Styling</w:t>
+      </w:r>
+    </w:p>
+    <w:p>
+      <w:pPr>
+        <w:pStyle w:val="Listeafsnit"/>
+        <w:numPr>
+          <w:ilvl w:val="0"/>
+          <w:numId w:val="1"/>
+        </w:numPr>
+        <w:rPr>
+          <w:b/>
+          <w:lang w:val="en-GB"/>
+        </w:rPr>
+      </w:pPr>
+      <w:r>
+        <w:rPr>
+          <w:b/>
+          <w:lang w:val="en-GB"/>
+        </w:rPr>
+        <w:t>Mathias</w:t>
+      </w:r>
+    </w:p>
+    <w:p>
+      <w:pPr>
+        <w:pStyle w:val="Listeafsnit"/>
+        <w:numPr>
+          <w:ilvl w:val="1"/>
+          <w:numId w:val="1"/>
+        </w:numPr>
+        <w:rPr>
+          <w:b/>
+          <w:lang w:val="en-GB"/>
+        </w:rPr>
+      </w:pPr>
+      <w:r>
+        <w:rPr>
+          <w:lang w:val="en-GB"/>
+        </w:rPr>
+        <w:t>Background service</w:t>
+      </w:r>
+    </w:p>
+    <w:p>
+      <w:pPr>
+        <w:pStyle w:val="Listeafsnit"/>
+        <w:numPr>
+          <w:ilvl w:val="1"/>
+          <w:numId w:val="1"/>
+        </w:numPr>
+        <w:rPr>
+          <w:b/>
+          <w:lang w:val="en-GB"/>
+        </w:rPr>
+      </w:pPr>
+      <w:r>
+        <w:rPr>
+          <w:lang w:val="en-GB"/>
+        </w:rPr>
+        <w:t>Shared preference persisting</w:t>
+      </w:r>
+    </w:p>
+    <w:p>
+      <w:pPr>
+        <w:pStyle w:val="Listeafsnit"/>
+        <w:numPr>
+          <w:ilvl w:val="1"/>
+          <w:numId w:val="1"/>
+        </w:numPr>
+        <w:rPr>
+          <w:b/>
+          <w:lang w:val="en-GB"/>
+        </w:rPr>
+      </w:pPr>
+      <w:r>
+        <w:rPr>
+          <w:lang w:val="en-GB"/>
+        </w:rPr>
+        <w:t>Login</w:t>
+      </w:r>
+    </w:p>
+    <w:p>
+      <w:pPr>
+        <w:pStyle w:val="Listeafsnit"/>
+        <w:numPr>
+          <w:ilvl w:val="1"/>
+          <w:numId w:val="1"/>
+        </w:numPr>
+        <w:rPr>
+          <w:b/>
+          <w:lang w:val="en-GB"/>
+        </w:rPr>
+      </w:pPr>
+      <w:r>
+        <w:rPr>
+          <w:lang w:val="en-GB"/>
+        </w:rPr>
+        <w:t>Displaying data from firebase</w:t>
+      </w:r>
+    </w:p>
+    <w:p>
+      <w:pPr>
+        <w:rPr>
+          <w:b/>
           <w:lang w:val="en-GB"/>
         </w:rPr>
       </w:pPr>
     </w:p>
     <w:sectPr>
-      <w:headerReference w:type="default" r:id="rId12"/>
-      <w:footerReference w:type="default" r:id="rId13"/>
+      <w:headerReference w:type="default" r:id="rId13"/>
+      <w:footerReference w:type="default" r:id="rId14"/>
       <w:pgSz w:w="11906" w:h="16838"/>
       <w:pgMar w:top="1701" w:right="1134" w:bottom="1701" w:left="1134" w:header="708" w:footer="708" w:gutter="0"/>
       <w:pgNumType w:start="0"/>
@@ -4897,6 +6112,7 @@
         <w:docPartUnique/>
       </w:docPartObj>
     </w:sdtPr>
+    <w:sdtEndPr/>
     <w:sdtContent>
       <w:p>
         <w:pPr>
@@ -4919,6 +6135,7 @@
               <w:docPartUnique/>
             </w:docPartObj>
           </w:sdtPr>
+          <w:sdtEndPr/>
           <w:sdtContent>
             <w:r>
               <w:t xml:space="preserve">Page </w:t>
@@ -4954,7 +6171,7 @@
                 <w:bCs/>
                 <w:noProof/>
               </w:rPr>
-              <w:t>3</w:t>
+              <w:t>6</w:t>
             </w:r>
             <w:r>
               <w:rPr>
@@ -4999,7 +6216,7 @@
                 <w:bCs/>
                 <w:noProof/>
               </w:rPr>
-              <w:t>5</w:t>
+              <w:t>6</w:t>
             </w:r>
             <w:r>
               <w:rPr>
@@ -5072,36 +6289,173 @@
   <w:p>
     <w:pPr>
       <w:pStyle w:val="Sidehoved"/>
+      <w:rPr>
+        <w:lang w:val="en-US"/>
+      </w:rPr>
     </w:pPr>
     <w:r>
+      <w:rPr>
+        <w:lang w:val="en-US"/>
+      </w:rPr>
       <w:t>F16 – ITSMAP-01</w:t>
     </w:r>
     <w:r>
+      <w:rPr>
+        <w:lang w:val="en-US"/>
+      </w:rPr>
       <w:tab/>
     </w:r>
     <w:r>
+      <w:rPr>
+        <w:lang w:val="en-US"/>
+      </w:rPr>
       <w:tab/>
-      <w:t xml:space="preserve">AUH A30 </w:t>
+      <w:t>AUH A30 App</w:t>
     </w:r>
-    <w:proofErr w:type="spellStart"/>
-    <w:r>
-      <w:t>App</w:t>
-    </w:r>
-    <w:proofErr w:type="spellEnd"/>
   </w:p>
   <w:p>
     <w:pPr>
       <w:pStyle w:val="Sidehoved"/>
+      <w:rPr>
+        <w:lang w:val="en-US"/>
+      </w:rPr>
     </w:pPr>
     <w:r>
+      <w:rPr>
+        <w:lang w:val="en-US"/>
+      </w:rPr>
       <w:tab/>
     </w:r>
     <w:r>
+      <w:rPr>
+        <w:lang w:val="en-US"/>
+      </w:rPr>
       <w:tab/>
       <w:t>Group 6</w:t>
     </w:r>
   </w:p>
 </w:hdr>
+</file>
+
+<file path=word/numbering.xml><?xml version="1.0" encoding="utf-8"?>
+<w:numbering xmlns:wpc="http://schemas.microsoft.com/office/word/2010/wordprocessingCanvas" xmlns:cx="http://schemas.microsoft.com/office/drawing/2014/chartex" xmlns:cx1="http://schemas.microsoft.com/office/drawing/2015/9/8/chartex" xmlns:mc="http://schemas.openxmlformats.org/markup-compatibility/2006" xmlns:o="urn:schemas-microsoft-com:office:office" xmlns:r="http://schemas.openxmlformats.org/officeDocument/2006/relationships" xmlns:m="http://schemas.openxmlformats.org/officeDocument/2006/math" xmlns:v="urn:schemas-microsoft-com:vml" xmlns:wp14="http://schemas.microsoft.com/office/word/2010/wordprocessingDrawing" xmlns:wp="http://schemas.openxmlformats.org/drawingml/2006/wordprocessingDrawing" xmlns:w10="urn:schemas-microsoft-com:office:word" xmlns:w="http://schemas.openxmlformats.org/wordprocessingml/2006/main" xmlns:w14="http://schemas.microsoft.com/office/word/2010/wordml" xmlns:w15="http://schemas.microsoft.com/office/word/2012/wordml" xmlns:w16se="http://schemas.microsoft.com/office/word/2015/wordml/symex" xmlns:wpg="http://schemas.microsoft.com/office/word/2010/wordprocessingGroup" xmlns:wpi="http://schemas.microsoft.com/office/word/2010/wordprocessingInk" xmlns:wne="http://schemas.microsoft.com/office/word/2006/wordml" xmlns:wps="http://schemas.microsoft.com/office/word/2010/wordprocessingShape" mc:Ignorable="w14 w15 w16se wp14">
+  <w:abstractNum w:abstractNumId="0" w15:restartNumberingAfterBreak="0">
+    <w:nsid w:val="27994F93"/>
+    <w:multiLevelType w:val="hybridMultilevel"/>
+    <w:tmpl w:val="E9C27616"/>
+    <w:lvl w:ilvl="0" w:tplc="04060001">
+      <w:start w:val="1"/>
+      <w:numFmt w:val="bullet"/>
+      <w:lvlText w:val=""/>
+      <w:lvlJc w:val="left"/>
+      <w:pPr>
+        <w:ind w:left="720" w:hanging="360"/>
+      </w:pPr>
+      <w:rPr>
+        <w:rFonts w:ascii="Symbol" w:hAnsi="Symbol" w:hint="default"/>
+      </w:rPr>
+    </w:lvl>
+    <w:lvl w:ilvl="1" w:tplc="04060003">
+      <w:start w:val="1"/>
+      <w:numFmt w:val="bullet"/>
+      <w:lvlText w:val="o"/>
+      <w:lvlJc w:val="left"/>
+      <w:pPr>
+        <w:ind w:left="1440" w:hanging="360"/>
+      </w:pPr>
+      <w:rPr>
+        <w:rFonts w:ascii="Courier New" w:hAnsi="Courier New" w:cs="Courier New" w:hint="default"/>
+      </w:rPr>
+    </w:lvl>
+    <w:lvl w:ilvl="2" w:tplc="04060005" w:tentative="1">
+      <w:start w:val="1"/>
+      <w:numFmt w:val="bullet"/>
+      <w:lvlText w:val=""/>
+      <w:lvlJc w:val="left"/>
+      <w:pPr>
+        <w:ind w:left="2160" w:hanging="360"/>
+      </w:pPr>
+      <w:rPr>
+        <w:rFonts w:ascii="Wingdings" w:hAnsi="Wingdings" w:hint="default"/>
+      </w:rPr>
+    </w:lvl>
+    <w:lvl w:ilvl="3" w:tplc="04060001" w:tentative="1">
+      <w:start w:val="1"/>
+      <w:numFmt w:val="bullet"/>
+      <w:lvlText w:val=""/>
+      <w:lvlJc w:val="left"/>
+      <w:pPr>
+        <w:ind w:left="2880" w:hanging="360"/>
+      </w:pPr>
+      <w:rPr>
+        <w:rFonts w:ascii="Symbol" w:hAnsi="Symbol" w:hint="default"/>
+      </w:rPr>
+    </w:lvl>
+    <w:lvl w:ilvl="4" w:tplc="04060003" w:tentative="1">
+      <w:start w:val="1"/>
+      <w:numFmt w:val="bullet"/>
+      <w:lvlText w:val="o"/>
+      <w:lvlJc w:val="left"/>
+      <w:pPr>
+        <w:ind w:left="3600" w:hanging="360"/>
+      </w:pPr>
+      <w:rPr>
+        <w:rFonts w:ascii="Courier New" w:hAnsi="Courier New" w:cs="Courier New" w:hint="default"/>
+      </w:rPr>
+    </w:lvl>
+    <w:lvl w:ilvl="5" w:tplc="04060005" w:tentative="1">
+      <w:start w:val="1"/>
+      <w:numFmt w:val="bullet"/>
+      <w:lvlText w:val=""/>
+      <w:lvlJc w:val="left"/>
+      <w:pPr>
+        <w:ind w:left="4320" w:hanging="360"/>
+      </w:pPr>
+      <w:rPr>
+        <w:rFonts w:ascii="Wingdings" w:hAnsi="Wingdings" w:hint="default"/>
+      </w:rPr>
+    </w:lvl>
+    <w:lvl w:ilvl="6" w:tplc="04060001" w:tentative="1">
+      <w:start w:val="1"/>
+      <w:numFmt w:val="bullet"/>
+      <w:lvlText w:val=""/>
+      <w:lvlJc w:val="left"/>
+      <w:pPr>
+        <w:ind w:left="5040" w:hanging="360"/>
+      </w:pPr>
+      <w:rPr>
+        <w:rFonts w:ascii="Symbol" w:hAnsi="Symbol" w:hint="default"/>
+      </w:rPr>
+    </w:lvl>
+    <w:lvl w:ilvl="7" w:tplc="04060003" w:tentative="1">
+      <w:start w:val="1"/>
+      <w:numFmt w:val="bullet"/>
+      <w:lvlText w:val="o"/>
+      <w:lvlJc w:val="left"/>
+      <w:pPr>
+        <w:ind w:left="5760" w:hanging="360"/>
+      </w:pPr>
+      <w:rPr>
+        <w:rFonts w:ascii="Courier New" w:hAnsi="Courier New" w:cs="Courier New" w:hint="default"/>
+      </w:rPr>
+    </w:lvl>
+    <w:lvl w:ilvl="8" w:tplc="04060005" w:tentative="1">
+      <w:start w:val="1"/>
+      <w:numFmt w:val="bullet"/>
+      <w:lvlText w:val=""/>
+      <w:lvlJc w:val="left"/>
+      <w:pPr>
+        <w:ind w:left="6480" w:hanging="360"/>
+      </w:pPr>
+      <w:rPr>
+        <w:rFonts w:ascii="Wingdings" w:hAnsi="Wingdings" w:hint="default"/>
+      </w:rPr>
+    </w:lvl>
+  </w:abstractNum>
+  <w:num w:numId="1">
+    <w:abstractNumId w:val="0"/>
+  </w:num>
+</w:numbering>
 </file>
 
 <file path=word/styles.xml><?xml version="1.0" encoding="utf-8"?>
@@ -5839,6 +7193,17 @@
       <w:vertAlign w:val="superscript"/>
     </w:rPr>
   </w:style>
+  <w:style w:type="paragraph" w:styleId="Listeafsnit">
+    <w:name w:val="List Paragraph"/>
+    <w:basedOn w:val="Normal"/>
+    <w:uiPriority w:val="34"/>
+    <w:qFormat/>
+    <w:rsid w:val="00DD4531"/>
+    <w:pPr>
+      <w:ind w:left="720"/>
+      <w:contextualSpacing/>
+    </w:pPr>
+  </w:style>
 </w:styles>
 </file>
 
@@ -6128,7 +7493,7 @@
 </file>
 
 <file path=customXml/itemProps2.xml><?xml version="1.0" encoding="utf-8"?>
-<ds:datastoreItem xmlns:ds="http://schemas.openxmlformats.org/officeDocument/2006/customXml" ds:itemID="{BEB764ED-1F8D-4B36-BB2A-1B96767E2798}">
+<ds:datastoreItem xmlns:ds="http://schemas.openxmlformats.org/officeDocument/2006/customXml" ds:itemID="{48275278-6089-4DC0-8A47-D3A8EE994437}">
   <ds:schemaRefs>
     <ds:schemaRef ds:uri="http://schemas.openxmlformats.org/officeDocument/2006/bibliography"/>
   </ds:schemaRefs>

</xml_diff>

<commit_message>
Husk at høre stikkersvin
</commit_message>
<xml_diff>
--- a/Projekt/Project_Report_Group6.docx
+++ b/Projekt/Project_Report_Group6.docx
@@ -24,7 +24,7 @@
           <w:r>
             <w:rPr>
               <w:noProof/>
-              <w:lang w:val="en-GB" w:eastAsia="da-DK"/>
+              <w:lang w:eastAsia="da-DK"/>
             </w:rPr>
             <mc:AlternateContent>
               <mc:Choice Requires="wpg">
@@ -293,7 +293,7 @@
           <w:r>
             <w:rPr>
               <w:noProof/>
-              <w:lang w:val="en-GB" w:eastAsia="da-DK"/>
+              <w:lang w:eastAsia="da-DK"/>
             </w:rPr>
             <mc:AlternateContent>
               <mc:Choice Requires="wps">
@@ -538,7 +538,7 @@
           <w:r>
             <w:rPr>
               <w:noProof/>
-              <w:lang w:val="en-GB" w:eastAsia="da-DK"/>
+              <w:lang w:eastAsia="da-DK"/>
             </w:rPr>
             <mc:AlternateContent>
               <mc:Choice Requires="wps">
@@ -725,7 +725,7 @@
           <w:r>
             <w:rPr>
               <w:noProof/>
-              <w:lang w:val="en-GB" w:eastAsia="da-DK"/>
+              <w:lang w:eastAsia="da-DK"/>
             </w:rPr>
             <mc:AlternateContent>
               <mc:Choice Requires="wps">
@@ -2014,9 +2014,7 @@
     </w:p>
     <w:p>
       <w:pPr>
-        <w:rPr>
-          <w:lang w:val="en-GB"/>
-        </w:rPr>
+        <w:keepNext/>
       </w:pPr>
       <w:r>
         <w:rPr>
@@ -2042,28 +2040,414 @@
             <v:path o:extrusionok="f" gradientshapeok="t" o:connecttype="rect"/>
             <o:lock v:ext="edit" aspectratio="t"/>
           </v:shapetype>
-          <v:shape id="_x0000_i1025" type="#_x0000_t75" style="width:367.25pt;height:347.45pt" o:ole="">
+          <v:shape id="_x0000_i1025" type="#_x0000_t75" style="width:367.2pt;height:347.4pt" o:ole="">
             <v:imagedata r:id="rId11" o:title=""/>
           </v:shape>
-          <o:OLEObject Type="Embed" ProgID="Visio.Drawing.15" ShapeID="_x0000_i1025" DrawAspect="Content" ObjectID="_1525907140" r:id="rId12"/>
+          <o:OLEObject Type="Embed" ProgID="Visio.Drawing.15" ShapeID="_x0000_i1025" DrawAspect="Content" ObjectID="_1525907392" r:id="rId12"/>
         </w:object>
       </w:r>
     </w:p>
     <w:p>
       <w:pPr>
+        <w:pStyle w:val="Billedtekst"/>
+        <w:rPr>
+          <w:lang w:val="en-US"/>
+        </w:rPr>
+      </w:pPr>
+      <w:r>
+        <w:rPr>
+          <w:lang w:val="en-US"/>
+        </w:rPr>
+        <w:t xml:space="preserve">Figure </w:t>
+      </w:r>
+      <w:r>
+        <w:fldChar w:fldCharType="begin"/>
+      </w:r>
+      <w:r>
+        <w:rPr>
+          <w:lang w:val="en-US"/>
+        </w:rPr>
+        <w:instrText xml:space="preserve"> SEQ Figure \* ARABIC </w:instrText>
+      </w:r>
+      <w:r>
+        <w:fldChar w:fldCharType="separate"/>
+      </w:r>
+      <w:r>
+        <w:rPr>
+          <w:noProof/>
+          <w:lang w:val="en-US"/>
+        </w:rPr>
+        <w:t>1</w:t>
+      </w:r>
+      <w:r>
+        <w:fldChar w:fldCharType="end"/>
+      </w:r>
+    </w:p>
+    <w:p>
+      <w:pPr>
+        <w:rPr>
+          <w:lang w:val="en-US"/>
+        </w:rPr>
+      </w:pPr>
+      <w:r>
+        <w:fldChar w:fldCharType="begin"/>
+      </w:r>
+      <w:r>
+        <w:rPr>
+          <w:lang w:val="en-US"/>
+        </w:rPr>
+        <w:instrText xml:space="preserve"> REF _Ref452163889 \h </w:instrText>
+      </w:r>
+      <w:r>
+        <w:fldChar w:fldCharType="separate"/>
+      </w:r>
+      <w:r>
+        <w:rPr>
+          <w:lang w:val="en-US"/>
+        </w:rPr>
+        <w:t xml:space="preserve">Figure </w:t>
+      </w:r>
+      <w:r>
+        <w:rPr>
+          <w:noProof/>
+          <w:lang w:val="en-US"/>
+        </w:rPr>
+        <w:t>1</w:t>
+      </w:r>
+      <w:r>
+        <w:fldChar w:fldCharType="end"/>
+      </w:r>
+      <w:r>
+        <w:rPr>
+          <w:lang w:val="en-US"/>
+        </w:rPr>
+        <w:t xml:space="preserve"> shows the overall interaction with and in the system. </w:t>
+      </w:r>
+      <w:r>
+        <w:rPr>
+          <w:lang w:val="en-US"/>
+        </w:rPr>
+        <w:t>More specific the following diagrams on Figure 2 and Figure 3 shows what use cases the apps should be apple to perform.</w:t>
+      </w:r>
+    </w:p>
+    <w:p>
+      <w:pPr>
         <w:pStyle w:val="Overskrift1"/>
         <w:rPr>
-          <w:lang w:val="en-GB"/>
-        </w:rPr>
-      </w:pPr>
-      <w:bookmarkStart w:id="2" w:name="_Toc452152439"/>
+          <w:lang w:val="en-US"/>
+        </w:rPr>
+      </w:pPr>
+      <w:r>
+        <w:rPr>
+          <w:lang w:val="en-US"/>
+        </w:rPr>
+        <w:lastRenderedPageBreak/>
+        <w:tab/>
+      </w:r>
+    </w:p>
+    <w:p>
+      <w:pPr>
+        <w:keepNext/>
+      </w:pPr>
+      <w:r>
+        <w:object w:dxaOrig="3289" w:dyaOrig="3529">
+          <v:shape id="_x0000_i1027" type="#_x0000_t75" style="width:165pt;height:177pt" o:ole="">
+            <v:imagedata r:id="rId13" o:title=""/>
+          </v:shape>
+          <o:OLEObject Type="Embed" ProgID="Visio.Drawing.15" ShapeID="_x0000_i1027" DrawAspect="Content" ObjectID="_1525907393" r:id="rId14"/>
+        </w:object>
+      </w:r>
+      <w:r>
+        <w:tab/>
+      </w:r>
+      <w:r>
+        <w:tab/>
+      </w:r>
+      <w:r>
+        <w:object w:dxaOrig="4308" w:dyaOrig="3528">
+          <v:shape id="_x0000_i1036" type="#_x0000_t75" style="width:215.4pt;height:177pt" o:ole="">
+            <v:imagedata r:id="rId15" o:title=""/>
+          </v:shape>
+          <o:OLEObject Type="Embed" ProgID="Visio.Drawing.15" ShapeID="_x0000_i1036" DrawAspect="Content" ObjectID="_1525907394" r:id="rId16"/>
+        </w:object>
+      </w:r>
+    </w:p>
+    <w:p>
+      <w:pPr>
+        <w:pStyle w:val="Billedtekst"/>
+        <w:rPr>
+          <w:lang w:val="en-US"/>
+        </w:rPr>
+      </w:pPr>
+      <w:r>
+        <w:rPr>
+          <w:lang w:val="en-US"/>
+        </w:rPr>
+        <w:t xml:space="preserve">Figure </w:t>
+      </w:r>
+      <w:r>
+        <w:fldChar w:fldCharType="begin"/>
+      </w:r>
+      <w:r>
+        <w:rPr>
+          <w:lang w:val="en-US"/>
+        </w:rPr>
+        <w:instrText xml:space="preserve"> SEQ Figure \* ARABIC </w:instrText>
+      </w:r>
+      <w:r>
+        <w:fldChar w:fldCharType="separate"/>
+      </w:r>
+      <w:r>
+        <w:rPr>
+          <w:noProof/>
+          <w:lang w:val="en-US"/>
+        </w:rPr>
+        <w:t>2</w:t>
+      </w:r>
+      <w:r>
+        <w:fldChar w:fldCharType="end"/>
+      </w:r>
+      <w:r>
+        <w:rPr>
+          <w:lang w:val="en-US"/>
+        </w:rPr>
+        <w:tab/>
+      </w:r>
+      <w:r>
+        <w:rPr>
+          <w:lang w:val="en-US"/>
+        </w:rPr>
+        <w:tab/>
+      </w:r>
+      <w:r>
+        <w:rPr>
+          <w:lang w:val="en-US"/>
+        </w:rPr>
+        <w:tab/>
+      </w:r>
+      <w:r>
+        <w:rPr>
+          <w:lang w:val="en-US"/>
+        </w:rPr>
+        <w:tab/>
+      </w:r>
+      <w:r>
+        <w:rPr>
+          <w:lang w:val="en-US"/>
+        </w:rPr>
+        <w:t xml:space="preserve">Figure </w:t>
+      </w:r>
+      <w:r>
+        <w:fldChar w:fldCharType="begin"/>
+      </w:r>
+      <w:r>
+        <w:rPr>
+          <w:lang w:val="en-US"/>
+        </w:rPr>
+        <w:instrText xml:space="preserve"> SEQ Figure \* ARABIC </w:instrText>
+      </w:r>
+      <w:r>
+        <w:fldChar w:fldCharType="separate"/>
+      </w:r>
+      <w:r>
+        <w:rPr>
+          <w:noProof/>
+          <w:lang w:val="en-US"/>
+        </w:rPr>
+        <w:t>3</w:t>
+      </w:r>
+      <w:r>
+        <w:fldChar w:fldCharType="end"/>
+      </w:r>
+    </w:p>
+    <w:p>
+      <w:pPr>
+        <w:pStyle w:val="Billedtekst"/>
+        <w:rPr>
+          <w:lang w:val="en-US"/>
+        </w:rPr>
+      </w:pPr>
+    </w:p>
+    <w:p>
+      <w:pPr>
+        <w:pStyle w:val="Overskrift2"/>
+        <w:rPr>
+          <w:lang w:val="en-US"/>
+        </w:rPr>
+      </w:pPr>
+      <w:r>
+        <w:rPr>
+          <w:lang w:val="en-US"/>
+        </w:rPr>
+        <w:t>Short use case descriptions</w:t>
+      </w:r>
+      <w:r>
+        <w:rPr>
+          <w:lang w:val="en-US"/>
+        </w:rPr>
+        <w:t xml:space="preserve">                         </w:t>
+      </w:r>
+    </w:p>
+    <w:p>
+      <w:pPr>
+        <w:rPr>
+          <w:lang w:val="en-US"/>
+        </w:rPr>
+      </w:pPr>
+      <w:r>
+        <w:rPr>
+          <w:lang w:val="en-US"/>
+        </w:rPr>
+        <w:t>Login: If the user is not logged in, he/she will be asked to enter an unique id.</w:t>
+      </w:r>
+    </w:p>
+    <w:p>
+      <w:pPr>
+        <w:rPr>
+          <w:lang w:val="en-US"/>
+        </w:rPr>
+      </w:pPr>
+      <w:r>
+        <w:rPr>
+          <w:lang w:val="en-US"/>
+        </w:rPr>
+        <w:t>Cooperation agreement: The cooperation agreement is for the parents and therefore the have the possibilities to create and edit these agreements.</w:t>
+      </w:r>
+    </w:p>
+    <w:p>
+      <w:pPr>
+        <w:rPr>
+          <w:lang w:val="en-US"/>
+        </w:rPr>
+      </w:pPr>
+      <w:r>
+        <w:rPr>
+          <w:lang w:val="en-US"/>
+        </w:rPr>
+        <w:t>Information: both apps should be able to see information about the baby. The difference in the use cases is how you access this information and what information there should be shown.</w:t>
+      </w:r>
+    </w:p>
+    <w:p>
+      <w:pPr>
+        <w:rPr>
+          <w:lang w:val="en-US"/>
+        </w:rPr>
+      </w:pPr>
+      <w:r>
+        <w:rPr>
+          <w:lang w:val="en-US"/>
+        </w:rPr>
+        <w:t xml:space="preserve">Create baby: Only the staff app will be able to create a new baby. This will make a new entry which can be subscribed to be the parents. This UC will have to be performed before the Login UC can be initiated. </w:t>
+      </w:r>
+    </w:p>
+    <w:p>
+      <w:pPr>
+        <w:rPr>
+          <w:lang w:val="en-US"/>
+        </w:rPr>
+      </w:pPr>
+      <w:r>
+        <w:rPr>
+          <w:lang w:val="en-US"/>
+        </w:rPr>
+        <w:t>Edit Baby: After the Create Baby UC has been performed the Edit Baby UC can be initiated. All the information about a specific baby should be edited here.</w:t>
+      </w:r>
+    </w:p>
+    <w:p>
+      <w:pPr>
+        <w:pStyle w:val="Overskrift2"/>
+        <w:rPr>
+          <w:lang w:val="en-GB"/>
+        </w:rPr>
+      </w:pPr>
+      <w:bookmarkStart w:id="2" w:name="_Toc452161308"/>
+      <w:r>
+        <w:rPr>
+          <w:lang w:val="en-GB"/>
+        </w:rPr>
+        <w:t>Requirements</w:t>
+      </w:r>
+      <w:bookmarkEnd w:id="2"/>
+    </w:p>
+    <w:p>
+      <w:pPr>
+        <w:rPr>
+          <w:lang w:val="en-GB"/>
+        </w:rPr>
+      </w:pPr>
+      <w:r>
+        <w:rPr>
+          <w:lang w:val="en-GB"/>
+        </w:rPr>
+        <w:t>Sync data between Staff app and Parent app</w:t>
+      </w:r>
+    </w:p>
+    <w:p>
+      <w:pPr>
+        <w:rPr>
+          <w:lang w:val="en-GB"/>
+        </w:rPr>
+      </w:pPr>
+      <w:r>
+        <w:rPr>
+          <w:lang w:val="en-GB"/>
+        </w:rPr>
+        <w:t>Parent should be able to save Cooperation agreements</w:t>
+      </w:r>
+    </w:p>
+    <w:p>
+      <w:pPr>
+        <w:rPr>
+          <w:lang w:val="en-GB"/>
+        </w:rPr>
+      </w:pPr>
+      <w:r>
+        <w:rPr>
+          <w:lang w:val="en-GB"/>
+        </w:rPr>
+        <w:t>Notify parents about changes</w:t>
+      </w:r>
+    </w:p>
+    <w:p>
+      <w:pPr>
+        <w:rPr>
+          <w:lang w:val="en-GB"/>
+        </w:rPr>
+      </w:pPr>
+      <w:r>
+        <w:rPr>
+          <w:lang w:val="en-GB"/>
+        </w:rPr>
+        <w:t>The Parent app should only be logged into once.</w:t>
+      </w:r>
+      <w:r>
+        <w:rPr>
+          <w:lang w:val="en-US"/>
+        </w:rPr>
+        <w:tab/>
+      </w:r>
+      <w:r>
+        <w:rPr>
+          <w:lang w:val="en-US"/>
+        </w:rPr>
+        <w:tab/>
+      </w:r>
+    </w:p>
+    <w:p>
+      <w:pPr>
+        <w:pStyle w:val="Overskrift1"/>
+        <w:rPr>
+          <w:lang w:val="en-GB"/>
+        </w:rPr>
+      </w:pPr>
+      <w:bookmarkStart w:id="3" w:name="_Toc452152439"/>
       <w:r>
         <w:rPr>
           <w:lang w:val="en-GB"/>
         </w:rPr>
         <w:t>Activities and Fragments</w:t>
       </w:r>
-      <w:bookmarkEnd w:id="2"/>
+      <w:bookmarkEnd w:id="3"/>
     </w:p>
     <w:p>
       <w:pPr>
@@ -2210,7 +2594,7 @@
           <w:lang w:eastAsia="da-DK"/>
         </w:rPr>
         <w:drawing>
-          <wp:inline distT="0" distB="0" distL="0" distR="0" wp14:anchorId="300DC621" wp14:editId="1B76AD51">
+          <wp:inline distT="0" distB="0" distL="0" distR="0" wp14:anchorId="7E773A0E" wp14:editId="3EFB38ED">
             <wp:extent cx="3515423" cy="2027582"/>
             <wp:effectExtent l="0" t="0" r="8890" b="0"/>
             <wp:docPr id="1" name="Billede 1" descr="https://developer.android.com/images/fundamentals/fragments.png"/>
@@ -2227,7 +2611,7 @@
                     </pic:cNvPicPr>
                   </pic:nvPicPr>
                   <pic:blipFill>
-                    <a:blip r:embed="rId13">
+                    <a:blip r:embed="rId17">
                       <a:extLst>
                         <a:ext uri="{28A0092B-C50C-407E-A947-70E740481C1C}">
                           <a14:useLocalDpi xmlns:a14="http://schemas.microsoft.com/office/drawing/2010/main" val="0"/>
@@ -2266,14 +2650,20 @@
           <w:lang w:val="en-GB"/>
         </w:rPr>
       </w:pPr>
-      <w:bookmarkStart w:id="3" w:name="_Ref452164992"/>
-      <w:r>
+      <w:bookmarkStart w:id="4" w:name="_Ref452164992"/>
+      <w:r>
+        <w:rPr>
+          <w:lang w:val="en-US"/>
+        </w:rPr>
         <w:t xml:space="preserve">Figure </w:t>
       </w:r>
       <w:r>
         <w:fldChar w:fldCharType="begin"/>
       </w:r>
       <w:r>
+        <w:rPr>
+          <w:lang w:val="en-US"/>
+        </w:rPr>
         <w:instrText xml:space="preserve"> SEQ Figure \* ARABIC </w:instrText>
       </w:r>
       <w:r>
@@ -2282,174 +2672,212 @@
       <w:r>
         <w:rPr>
           <w:noProof/>
+          <w:lang w:val="en-US"/>
+        </w:rPr>
+        <w:t>4</w:t>
+      </w:r>
+      <w:r>
+        <w:fldChar w:fldCharType="end"/>
+      </w:r>
+      <w:bookmarkEnd w:id="4"/>
+    </w:p>
+    <w:p>
+      <w:pPr>
+        <w:pStyle w:val="Overskrift1"/>
+        <w:rPr>
+          <w:lang w:val="en-GB"/>
+        </w:rPr>
+      </w:pPr>
+      <w:bookmarkStart w:id="5" w:name="_Toc452152440"/>
+      <w:r>
+        <w:rPr>
+          <w:lang w:val="en-GB"/>
+        </w:rPr>
+        <w:t>Layout</w:t>
+      </w:r>
+      <w:bookmarkEnd w:id="5"/>
+      <w:r>
+        <w:rPr>
+          <w:lang w:val="en-GB"/>
+        </w:rPr>
+        <w:t xml:space="preserve"> </w:t>
+      </w:r>
+    </w:p>
+    <w:p>
+      <w:pPr>
+        <w:rPr>
+          <w:lang w:val="en-GB"/>
+        </w:rPr>
+      </w:pPr>
+    </w:p>
+    <w:p>
+      <w:pPr>
+        <w:rPr>
+          <w:lang w:val="en-GB"/>
+        </w:rPr>
+      </w:pPr>
+      <w:r>
+        <w:rPr>
+          <w:lang w:val="en-GB"/>
+        </w:rPr>
+        <w:t>asd</w:t>
+      </w:r>
+    </w:p>
+    <w:p>
+      <w:pPr>
+        <w:pStyle w:val="Overskrift2"/>
+        <w:rPr>
+          <w:lang w:val="en-GB"/>
+        </w:rPr>
+      </w:pPr>
+      <w:bookmarkStart w:id="6" w:name="_Toc452152441"/>
+      <w:r>
+        <w:rPr>
+          <w:lang w:val="en-GB"/>
+        </w:rPr>
+        <w:t>ListView – adapter and search</w:t>
+      </w:r>
+      <w:bookmarkEnd w:id="6"/>
+    </w:p>
+    <w:p>
+      <w:pPr>
+        <w:rPr>
+          <w:lang w:val="en-GB"/>
+        </w:rPr>
+      </w:pPr>
+      <w:r>
+        <w:rPr>
+          <w:lang w:val="en-GB"/>
+        </w:rPr>
+        <w:t>For the listView there was need for a custom ListView Adaptor. The adaptor has two main functionalities. The first being the graphical presentation of the list and the second being the filter.</w:t>
+      </w:r>
+    </w:p>
+    <w:p>
+      <w:pPr>
+        <w:rPr>
+          <w:lang w:val="en-GB"/>
+        </w:rPr>
+      </w:pPr>
+      <w:r>
+        <w:rPr>
+          <w:lang w:val="en-GB"/>
+        </w:rPr>
+        <w:t xml:space="preserve">The graphical presentation is defining which values should be assigned where. This is achieved by overriding functions from the Android BaseAdaptor class where the getView defines the value on each item on the list. The second functionality, the filter, is where the search happens. It gets the input from the EditText object every time it is changed and performs a check on the items to see if there are any matches. The search checks on strings from the baby model, which is: name, caretaker, birthday and ID. </w:t>
+      </w:r>
+    </w:p>
+    <w:p>
+      <w:pPr>
+        <w:rPr>
+          <w:lang w:val="en-GB"/>
+        </w:rPr>
+      </w:pPr>
+      <w:r>
+        <w:rPr>
+          <w:lang w:val="en-GB"/>
+        </w:rPr>
+        <w:t xml:space="preserve">The only true unique value to search on, is the ID. But in cases where the ID is either forgotten or unknown to the person who is performing the search, it is possible to search on other variables. </w:t>
+      </w:r>
+    </w:p>
+    <w:p>
+      <w:pPr>
+        <w:pStyle w:val="Overskrift2"/>
+        <w:rPr>
+          <w:lang w:val="en-GB"/>
+        </w:rPr>
+      </w:pPr>
+      <w:bookmarkStart w:id="7" w:name="_Toc452152442"/>
+      <w:r>
+        <w:rPr>
+          <w:lang w:val="en-GB"/>
+        </w:rPr>
+        <w:t>Menu drawer</w:t>
+      </w:r>
+      <w:bookmarkEnd w:id="7"/>
+    </w:p>
+    <w:p>
+      <w:pPr>
+        <w:rPr>
+          <w:lang w:val="en-GB"/>
+        </w:rPr>
+      </w:pPr>
+      <w:r>
+        <w:rPr>
+          <w:lang w:val="en-GB"/>
+        </w:rPr>
+        <w:t>For both applications the drawer menu is used. The reason for this, is that in this case, it grants the best navigation.</w:t>
+      </w:r>
+      <w:r>
+        <w:rPr>
+          <w:lang w:val="en-GB"/>
+        </w:rPr>
+        <w:t xml:space="preserve"> </w:t>
+      </w:r>
+      <w:r>
+        <w:rPr>
+          <w:lang w:val="en-GB"/>
+        </w:rPr>
+        <w:t xml:space="preserve"> </w:t>
+      </w:r>
+      <w:r>
+        <w:rPr>
+          <w:lang w:val="en-GB"/>
+        </w:rPr>
+        <w:t xml:space="preserve">A section of how the navigation is achieved can be seen in </w:t>
+      </w:r>
+      <w:r>
+        <w:rPr>
+          <w:lang w:val="en-GB"/>
+        </w:rPr>
+        <w:fldChar w:fldCharType="begin"/>
+      </w:r>
+      <w:r>
+        <w:rPr>
+          <w:lang w:val="en-GB"/>
+        </w:rPr>
+        <w:instrText xml:space="preserve"> REF _Ref452158177 \h </w:instrText>
+      </w:r>
+      <w:r>
+        <w:rPr>
+          <w:lang w:val="en-GB"/>
+        </w:rPr>
+      </w:r>
+      <w:r>
+        <w:rPr>
+          <w:lang w:val="en-GB"/>
+        </w:rPr>
+        <w:fldChar w:fldCharType="separate"/>
+      </w:r>
+      <w:r>
+        <w:rPr>
+          <w:lang w:val="en-GB"/>
+        </w:rPr>
+        <w:t xml:space="preserve">Code Snippet </w:t>
+      </w:r>
+      <w:r>
+        <w:rPr>
+          <w:noProof/>
+          <w:lang w:val="en-GB"/>
         </w:rPr>
         <w:t>1</w:t>
       </w:r>
       <w:r>
+        <w:rPr>
+          <w:lang w:val="en-GB"/>
+        </w:rPr>
         <w:fldChar w:fldCharType="end"/>
       </w:r>
-      <w:bookmarkEnd w:id="3"/>
-    </w:p>
-    <w:p>
-      <w:pPr>
-        <w:pStyle w:val="Overskrift1"/>
-        <w:rPr>
-          <w:lang w:val="en-GB"/>
-        </w:rPr>
-      </w:pPr>
-      <w:bookmarkStart w:id="4" w:name="_Toc452152440"/>
-      <w:r>
-        <w:rPr>
-          <w:lang w:val="en-GB"/>
-        </w:rPr>
-        <w:t>Layout</w:t>
-      </w:r>
-      <w:bookmarkEnd w:id="4"/>
-      <w:r>
-        <w:rPr>
-          <w:lang w:val="en-GB"/>
-        </w:rPr>
-        <w:t xml:space="preserve"> </w:t>
-      </w:r>
-    </w:p>
-    <w:p>
-      <w:pPr>
-        <w:rPr>
-          <w:lang w:val="en-GB"/>
-        </w:rPr>
-      </w:pPr>
-    </w:p>
-    <w:p>
-      <w:pPr>
-        <w:rPr>
-          <w:lang w:val="en-GB"/>
-        </w:rPr>
-      </w:pPr>
-      <w:r>
-        <w:rPr>
-          <w:lang w:val="en-GB"/>
-        </w:rPr>
-        <w:t>asd</w:t>
-      </w:r>
-      <w:bookmarkStart w:id="5" w:name="_GoBack"/>
-      <w:bookmarkEnd w:id="5"/>
-    </w:p>
-    <w:p>
-      <w:pPr>
-        <w:pStyle w:val="Overskrift2"/>
-        <w:rPr>
-          <w:lang w:val="en-GB"/>
-        </w:rPr>
-      </w:pPr>
-      <w:bookmarkStart w:id="6" w:name="_Toc452152441"/>
-      <w:r>
-        <w:rPr>
-          <w:lang w:val="en-GB"/>
-        </w:rPr>
-        <w:t>ListView – adapter and search</w:t>
-      </w:r>
-      <w:bookmarkEnd w:id="6"/>
-    </w:p>
-    <w:p>
-      <w:pPr>
-        <w:rPr>
-          <w:lang w:val="en-GB"/>
-        </w:rPr>
-      </w:pPr>
-    </w:p>
-    <w:p>
-      <w:pPr>
-        <w:pStyle w:val="Overskrift2"/>
-        <w:rPr>
-          <w:lang w:val="en-GB"/>
-        </w:rPr>
-      </w:pPr>
-      <w:bookmarkStart w:id="7" w:name="_Toc452152442"/>
-      <w:r>
-        <w:rPr>
-          <w:lang w:val="en-GB"/>
-        </w:rPr>
-        <w:t>Menu drawer</w:t>
-      </w:r>
-      <w:bookmarkEnd w:id="7"/>
-    </w:p>
-    <w:p>
-      <w:pPr>
-        <w:rPr>
-          <w:lang w:val="en-GB"/>
-        </w:rPr>
-      </w:pPr>
-      <w:r>
-        <w:rPr>
-          <w:lang w:val="en-GB"/>
-        </w:rPr>
-        <w:t>For both applications the drawer menu is used. The reason for this, is that in this case, it grants the best navigation.</w:t>
-      </w:r>
-      <w:r>
-        <w:rPr>
-          <w:lang w:val="en-GB"/>
-        </w:rPr>
-        <w:t xml:space="preserve"> </w:t>
-      </w:r>
-      <w:r>
-        <w:rPr>
-          <w:lang w:val="en-GB"/>
-        </w:rPr>
-        <w:t xml:space="preserve"> </w:t>
-      </w:r>
-      <w:r>
-        <w:rPr>
-          <w:lang w:val="en-GB"/>
-        </w:rPr>
-        <w:t xml:space="preserve">A section of how the navigation is achieved can be seen in </w:t>
-      </w:r>
-      <w:r>
-        <w:rPr>
-          <w:lang w:val="en-GB"/>
-        </w:rPr>
-        <w:fldChar w:fldCharType="begin"/>
-      </w:r>
-      <w:r>
-        <w:rPr>
-          <w:lang w:val="en-GB"/>
-        </w:rPr>
-        <w:instrText xml:space="preserve"> REF _Ref452158177 \h </w:instrText>
-      </w:r>
-      <w:r>
-        <w:rPr>
-          <w:lang w:val="en-GB"/>
-        </w:rPr>
-      </w:r>
-      <w:r>
-        <w:rPr>
-          <w:lang w:val="en-GB"/>
-        </w:rPr>
-        <w:fldChar w:fldCharType="separate"/>
-      </w:r>
-      <w:r>
-        <w:rPr>
-          <w:lang w:val="en-GB"/>
-        </w:rPr>
-        <w:t xml:space="preserve">Code Snippet </w:t>
-      </w:r>
-      <w:r>
-        <w:rPr>
-          <w:noProof/>
-          <w:lang w:val="en-GB"/>
-        </w:rPr>
-        <w:t>1</w:t>
-      </w:r>
-      <w:r>
-        <w:rPr>
-          <w:lang w:val="en-GB"/>
-        </w:rPr>
-        <w:fldChar w:fldCharType="end"/>
-      </w:r>
-      <w:r>
-        <w:rPr>
-          <w:lang w:val="en-GB"/>
-        </w:rPr>
-        <w:t>. The navigation is based purely on the identifiers of the different menu items, and a fragment is created based on which identifier was passed to the method. This method also handles whether to add the fragment or replace the currently shown one, this is mainly to handle when the activity is first created and no fragment is show, otherwise the fragment is always replaced. F</w:t>
+      <w:r>
+        <w:rPr>
+          <w:lang w:val="en-GB"/>
+        </w:rPr>
+        <w:t xml:space="preserve">. The navigation is based purely on the identifiers of the different menu items, and a fragment is created based on which identifier was passed to the method. This method also handles whether to add the fragment or replace the </w:t>
+      </w:r>
+      <w:r>
+        <w:rPr>
+          <w:lang w:val="en-GB"/>
+        </w:rPr>
+        <w:lastRenderedPageBreak/>
+        <w:t>currently shown one, this is mainly to handle when the activity is first created and no fragment is show, otherwise the fragment is always replaced. F</w:t>
       </w:r>
       <w:r>
         <w:rPr>
@@ -2497,7 +2925,6 @@
                 <w:color w:val="000080"/>
                 <w:lang w:val="en-GB"/>
               </w:rPr>
-              <w:lastRenderedPageBreak/>
               <w:t xml:space="preserve">public void </w:t>
             </w:r>
             <w:r>
@@ -3020,28 +3447,201 @@
       </w:pPr>
       <w:r>
         <w:rPr>
-          <w:lang w:val="en-GB"/>
-        </w:rPr>
-        <w:t>Brief firebase description</w:t>
-      </w:r>
-    </w:p>
-    <w:p>
-      <w:pPr>
-        <w:rPr>
-          <w:lang w:val="en-GB"/>
-        </w:rPr>
-      </w:pPr>
-      <w:r>
-        <w:rPr>
-          <w:lang w:val="en-GB"/>
-        </w:rPr>
-        <w:t>Firebase is the main technology the Staff app uses to persist data and what the Parent app uses to get information about a specific baby. It is a cloud based realtime database which provides an API for developers which is fairly easy to use. It is important to note when working with Firebase that the data persisted with Firebase i</w:t>
-      </w:r>
-      <w:r>
-        <w:rPr>
-          <w:lang w:val="en-GB"/>
-        </w:rPr>
-        <w:t>s persisted in the Json format.</w:t>
+          <w:noProof/>
+          <w:lang w:eastAsia="da-DK"/>
+        </w:rPr>
+        <mc:AlternateContent>
+          <mc:Choice Requires="wps">
+            <w:drawing>
+              <wp:anchor distT="0" distB="0" distL="114300" distR="114300" simplePos="0" relativeHeight="251665408" behindDoc="0" locked="0" layoutInCell="1" allowOverlap="1" wp14:anchorId="15835722" wp14:editId="6AB26121">
+                <wp:simplePos x="0" y="0"/>
+                <wp:positionH relativeFrom="column">
+                  <wp:posOffset>3862070</wp:posOffset>
+                </wp:positionH>
+                <wp:positionV relativeFrom="paragraph">
+                  <wp:posOffset>2730500</wp:posOffset>
+                </wp:positionV>
+                <wp:extent cx="2978150" cy="635"/>
+                <wp:effectExtent l="0" t="0" r="0" b="0"/>
+                <wp:wrapSquare wrapText="bothSides"/>
+                <wp:docPr id="2" name="Tekstfelt 2"/>
+                <wp:cNvGraphicFramePr/>
+                <a:graphic xmlns:a="http://schemas.openxmlformats.org/drawingml/2006/main">
+                  <a:graphicData uri="http://schemas.microsoft.com/office/word/2010/wordprocessingShape">
+                    <wps:wsp>
+                      <wps:cNvSpPr txBox="1"/>
+                      <wps:spPr>
+                        <a:xfrm>
+                          <a:off x="0" y="0"/>
+                          <a:ext cx="2978150" cy="635"/>
+                        </a:xfrm>
+                        <a:prstGeom prst="rect">
+                          <a:avLst/>
+                        </a:prstGeom>
+                        <a:solidFill>
+                          <a:prstClr val="white"/>
+                        </a:solidFill>
+                        <a:ln>
+                          <a:noFill/>
+                        </a:ln>
+                      </wps:spPr>
+                      <wps:txbx>
+                        <w:txbxContent>
+                          <w:p>
+                            <w:pPr>
+                              <w:pStyle w:val="Billedtekst"/>
+                              <w:rPr>
+                                <w:noProof/>
+                              </w:rPr>
+                            </w:pPr>
+                            <w:r>
+                              <w:t xml:space="preserve">Figure </w:t>
+                            </w:r>
+                            <w:r>
+                              <w:fldChar w:fldCharType="begin"/>
+                            </w:r>
+                            <w:r>
+                              <w:instrText xml:space="preserve"> SEQ Figure \* ARABIC </w:instrText>
+                            </w:r>
+                            <w:r>
+                              <w:fldChar w:fldCharType="separate"/>
+                            </w:r>
+                            <w:r>
+                              <w:rPr>
+                                <w:noProof/>
+                              </w:rPr>
+                              <w:t>4</w:t>
+                            </w:r>
+                            <w:r>
+                              <w:fldChar w:fldCharType="end"/>
+                            </w:r>
+                          </w:p>
+                        </w:txbxContent>
+                      </wps:txbx>
+                      <wps:bodyPr rot="0" spcFirstLastPara="0" vertOverflow="overflow" horzOverflow="overflow" vert="horz" wrap="square" lIns="0" tIns="0" rIns="0" bIns="0" numCol="1" spcCol="0" rtlCol="0" fromWordArt="0" anchor="t" anchorCtr="0" forceAA="0" compatLnSpc="1">
+                        <a:prstTxWarp prst="textNoShape">
+                          <a:avLst/>
+                        </a:prstTxWarp>
+                        <a:spAutoFit/>
+                      </wps:bodyPr>
+                    </wps:wsp>
+                  </a:graphicData>
+                </a:graphic>
+              </wp:anchor>
+            </w:drawing>
+          </mc:Choice>
+          <mc:Fallback>
+            <w:pict>
+              <v:shapetype w14:anchorId="15835722" id="_x0000_t202" coordsize="21600,21600" o:spt="202" path="m,l,21600r21600,l21600,xe">
+                <v:stroke joinstyle="miter"/>
+                <v:path gradientshapeok="t" o:connecttype="rect"/>
+              </v:shapetype>
+              <v:shape id="Tekstfelt 2" o:spid="_x0000_s1029" type="#_x0000_t202" style="position:absolute;margin-left:304.1pt;margin-top:215pt;width:234.5pt;height:.05pt;z-index:251665408;visibility:visible;mso-wrap-style:square;mso-wrap-distance-left:9pt;mso-wrap-distance-top:0;mso-wrap-distance-right:9pt;mso-wrap-distance-bottom:0;mso-position-horizontal:absolute;mso-position-horizontal-relative:text;mso-position-vertical:absolute;mso-position-vertical-relative:text;v-text-anchor:top" o:gfxdata="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" stroked="f">
+                <v:textbox style="mso-fit-shape-to-text:t" inset="0,0,0,0">
+                  <w:txbxContent>
+                    <w:p>
+                      <w:pPr>
+                        <w:pStyle w:val="Billedtekst"/>
+                        <w:rPr>
+                          <w:noProof/>
+                        </w:rPr>
+                      </w:pPr>
+                      <w:r>
+                        <w:t xml:space="preserve">Figure </w:t>
+                      </w:r>
+                      <w:r>
+                        <w:fldChar w:fldCharType="begin"/>
+                      </w:r>
+                      <w:r>
+                        <w:instrText xml:space="preserve"> SEQ Figure \* ARABIC </w:instrText>
+                      </w:r>
+                      <w:r>
+                        <w:fldChar w:fldCharType="separate"/>
+                      </w:r>
+                      <w:r>
+                        <w:rPr>
+                          <w:noProof/>
+                        </w:rPr>
+                        <w:t>4</w:t>
+                      </w:r>
+                      <w:r>
+                        <w:fldChar w:fldCharType="end"/>
+                      </w:r>
+                    </w:p>
+                  </w:txbxContent>
+                </v:textbox>
+                <w10:wrap type="square"/>
+              </v:shape>
+            </w:pict>
+          </mc:Fallback>
+        </mc:AlternateContent>
+      </w:r>
+      <w:r>
+        <w:rPr>
+          <w:noProof/>
+          <w:lang w:eastAsia="da-DK"/>
+        </w:rPr>
+        <w:drawing>
+          <wp:anchor distT="0" distB="0" distL="114300" distR="114300" simplePos="0" relativeHeight="251664384" behindDoc="0" locked="0" layoutInCell="1" allowOverlap="1" wp14:anchorId="58452E84" wp14:editId="71165DA2">
+            <wp:simplePos x="0" y="0"/>
+            <wp:positionH relativeFrom="page">
+              <wp:align>right</wp:align>
+            </wp:positionH>
+            <wp:positionV relativeFrom="paragraph">
+              <wp:posOffset>654338</wp:posOffset>
+            </wp:positionV>
+            <wp:extent cx="2978728" cy="2019712"/>
+            <wp:effectExtent l="0" t="0" r="0" b="0"/>
+            <wp:wrapSquare wrapText="bothSides"/>
+            <wp:docPr id="3" name="Billede 3"/>
+            <wp:cNvGraphicFramePr>
+              <a:graphicFrameLocks xmlns:a="http://schemas.openxmlformats.org/drawingml/2006/main" noChangeAspect="1"/>
+            </wp:cNvGraphicFramePr>
+            <a:graphic xmlns:a="http://schemas.openxmlformats.org/drawingml/2006/main">
+              <a:graphicData uri="http://schemas.openxmlformats.org/drawingml/2006/picture">
+                <pic:pic xmlns:pic="http://schemas.openxmlformats.org/drawingml/2006/picture">
+                  <pic:nvPicPr>
+                    <pic:cNvPr id="1" name=""/>
+                    <pic:cNvPicPr/>
+                  </pic:nvPicPr>
+                  <pic:blipFill>
+                    <a:blip r:embed="rId18">
+                      <a:extLst>
+                        <a:ext uri="{28A0092B-C50C-407E-A947-70E740481C1C}">
+                          <a14:useLocalDpi xmlns:a14="http://schemas.microsoft.com/office/drawing/2010/main" val="0"/>
+                        </a:ext>
+                      </a:extLst>
+                    </a:blip>
+                    <a:stretch>
+                      <a:fillRect/>
+                    </a:stretch>
+                  </pic:blipFill>
+                  <pic:spPr>
+                    <a:xfrm>
+                      <a:off x="0" y="0"/>
+                      <a:ext cx="2978728" cy="2019712"/>
+                    </a:xfrm>
+                    <a:prstGeom prst="rect">
+                      <a:avLst/>
+                    </a:prstGeom>
+                  </pic:spPr>
+                </pic:pic>
+              </a:graphicData>
+            </a:graphic>
+            <wp14:sizeRelH relativeFrom="page">
+              <wp14:pctWidth>0</wp14:pctWidth>
+            </wp14:sizeRelH>
+            <wp14:sizeRelV relativeFrom="page">
+              <wp14:pctHeight>0</wp14:pctHeight>
+            </wp14:sizeRelV>
+          </wp:anchor>
+        </w:drawing>
+      </w:r>
+      <w:r>
+        <w:rPr>
+          <w:lang w:val="en-GB"/>
+        </w:rPr>
+        <w:t>Firebase is the main technology the Staff app uses to persist data and what the Parent app uses to get information about a specific baby. It is a cloud based realtime database which provides an API for developers which is fairly easy to use. It is important to note when working with Firebase that the data persisted with Firebase is persisted in the Json format.</w:t>
       </w:r>
       <w:r>
         <w:rPr>
@@ -3067,33 +3667,102 @@
         <w:rPr>
           <w:lang w:val="en-GB"/>
         </w:rPr>
-        <w:t xml:space="preserve">Firebase is first loaded into the Staff- and Parent-app projects with Gradle. After </w:t>
-      </w:r>
-      <w:r>
-        <w:rPr>
-          <w:lang w:val="en-GB"/>
-        </w:rPr>
-        <w:t>this</w:t>
-      </w:r>
-      <w:r>
-        <w:rPr>
-          <w:lang w:val="en-GB"/>
-        </w:rPr>
-        <w:t xml:space="preserve"> the Firebase.setAndroidContext must be called before any Firebase related functions can be used. </w:t>
-      </w:r>
-      <w:r>
-        <w:rPr>
-          <w:lang w:val="en-GB"/>
-        </w:rPr>
-        <w:t>And</w:t>
-      </w:r>
-    </w:p>
-    <w:p>
-      <w:pPr>
-        <w:rPr>
-          <w:lang w:val="en-GB"/>
-        </w:rPr>
-      </w:pPr>
+        <w:t>Firebase is first loaded into the Staff- and Parent-app projects with Gradle. After this the Firebase.setAndroidContext()-function must be called with an Android context before any Firebase related functions can be used. Now everything is set and Firebase can be used.</w:t>
+      </w:r>
+    </w:p>
+    <w:p>
+      <w:pPr>
+        <w:rPr>
+          <w:lang w:val="en-GB"/>
+        </w:rPr>
+      </w:pPr>
+      <w:r>
+        <w:rPr>
+          <w:lang w:val="en-GB"/>
+        </w:rPr>
+        <w:t xml:space="preserve">When creating a Firebase object you need to give it a reference (a Firebase url) to work on. This reference is where the data is stored and the structure is, as earlier mentioned, in a Json </w:t>
+      </w:r>
+      <w:r>
+        <w:rPr>
+          <w:lang w:val="en-GB"/>
+        </w:rPr>
+        <w:lastRenderedPageBreak/>
+        <w:t>format. Because of this format it is displayed in the Firebase dashboard</w:t>
+      </w:r>
+      <w:r>
+        <w:rPr>
+          <w:rStyle w:val="Fodnotehenvisning"/>
+          <w:lang w:val="en-GB"/>
+        </w:rPr>
+        <w:footnoteReference w:id="4"/>
+      </w:r>
+      <w:r>
+        <w:rPr>
+          <w:lang w:val="en-GB"/>
+        </w:rPr>
+        <w:t xml:space="preserve"> as a tree structure to give the developer an easy overview over the data. </w:t>
+      </w:r>
+    </w:p>
+    <w:p>
+      <w:pPr>
+        <w:rPr>
+          <w:lang w:val="en-GB"/>
+        </w:rPr>
+      </w:pPr>
+      <w:r>
+        <w:rPr>
+          <w:lang w:val="en-GB"/>
+        </w:rPr>
+        <w:t xml:space="preserve">The object with the reference is now ready to either receive or listen on data on the server. On </w:t>
+      </w:r>
+      <w:r>
+        <w:rPr>
+          <w:lang w:val="en-GB"/>
+        </w:rPr>
+        <w:fldChar w:fldCharType="begin"/>
+      </w:r>
+      <w:r>
+        <w:rPr>
+          <w:lang w:val="en-GB"/>
+        </w:rPr>
+        <w:instrText xml:space="preserve"> REF _Ref452158396 \h </w:instrText>
+      </w:r>
+      <w:r>
+        <w:rPr>
+          <w:lang w:val="en-GB"/>
+        </w:rPr>
+      </w:r>
+      <w:r>
+        <w:rPr>
+          <w:lang w:val="en-GB"/>
+        </w:rPr>
+        <w:fldChar w:fldCharType="separate"/>
+      </w:r>
+      <w:r>
+        <w:rPr>
+          <w:lang w:val="en-US"/>
+        </w:rPr>
+        <w:t xml:space="preserve">Code Snippet </w:t>
+      </w:r>
+      <w:r>
+        <w:rPr>
+          <w:noProof/>
+          <w:lang w:val="en-US"/>
+        </w:rPr>
+        <w:t>2</w:t>
+      </w:r>
+      <w:r>
+        <w:rPr>
+          <w:lang w:val="en-GB"/>
+        </w:rPr>
+        <w:fldChar w:fldCharType="end"/>
+      </w:r>
+      <w:r>
+        <w:rPr>
+          <w:lang w:val="en-GB"/>
+        </w:rPr>
+        <w:t xml:space="preserve"> a Firebase object is created and a new baby object is pushed to the database with the push()-function. The push()-function is used to create a new entry in the database to insure that a previous entry is not overwritten. After the push is done. The setValue()-function can change values on whole objects of only childs on the object.</w:t>
+      </w:r>
     </w:p>
     <w:tbl>
       <w:tblPr>
@@ -3113,16 +3782,15 @@
           <w:p>
             <w:pPr>
               <w:pStyle w:val="FormateretHTML"/>
+              <w:keepNext/>
               <w:shd w:val="clear" w:color="auto" w:fill="FFFFFF"/>
               <w:rPr>
                 <w:color w:val="000000"/>
-                <w:lang w:val="en-GB"/>
               </w:rPr>
             </w:pPr>
             <w:r>
               <w:rPr>
                 <w:color w:val="000000"/>
-                <w:lang w:val="en-GB"/>
               </w:rPr>
               <w:t xml:space="preserve">Firebase firebaseRef = </w:t>
             </w:r>
@@ -3131,14 +3799,12 @@
                 <w:b/>
                 <w:bCs/>
                 <w:color w:val="000080"/>
-                <w:lang w:val="en-GB"/>
               </w:rPr>
               <w:t xml:space="preserve">new </w:t>
             </w:r>
             <w:r>
               <w:rPr>
                 <w:color w:val="000000"/>
-                <w:lang w:val="en-GB"/>
               </w:rPr>
               <w:t>Firebase(</w:t>
             </w:r>
@@ -3147,21 +3813,18 @@
                 <w:b/>
                 <w:bCs/>
                 <w:color w:val="658ABA"/>
-                <w:lang w:val="en-GB"/>
               </w:rPr>
               <w:t>"https://auha30.firebaseio.com/web/data/Babies"</w:t>
             </w:r>
             <w:r>
               <w:rPr>
                 <w:color w:val="000000"/>
-                <w:lang w:val="en-GB"/>
               </w:rPr>
               <w:t>);</w:t>
             </w:r>
             <w:r>
               <w:rPr>
                 <w:color w:val="000000"/>
-                <w:lang w:val="en-GB"/>
               </w:rPr>
               <w:br/>
               <w:t>Firebase newBabyRef = firebaseRef.push();</w:t>
@@ -3172,22 +3835,110 @@
     </w:tbl>
     <w:p>
       <w:pPr>
-        <w:rPr>
-          <w:lang w:val="en-GB"/>
-        </w:rPr>
-      </w:pPr>
-    </w:p>
-    <w:p>
-      <w:pPr>
-        <w:rPr>
-          <w:lang w:val="en-GB"/>
-        </w:rPr>
-      </w:pPr>
-      <w:r>
-        <w:rPr>
-          <w:lang w:val="en-GB"/>
-        </w:rPr>
-        <w:t>EventListener</w:t>
+        <w:pStyle w:val="Billedtekst"/>
+        <w:rPr>
+          <w:lang w:val="en-GB"/>
+        </w:rPr>
+      </w:pPr>
+      <w:bookmarkStart w:id="11" w:name="_Ref452158396"/>
+      <w:r>
+        <w:t xml:space="preserve">Code Snippet </w:t>
+      </w:r>
+      <w:r>
+        <w:fldChar w:fldCharType="begin"/>
+      </w:r>
+      <w:r>
+        <w:instrText xml:space="preserve"> SEQ Code_Snippet \* ARABIC </w:instrText>
+      </w:r>
+      <w:r>
+        <w:fldChar w:fldCharType="separate"/>
+      </w:r>
+      <w:r>
+        <w:rPr>
+          <w:noProof/>
+        </w:rPr>
+        <w:t>2</w:t>
+      </w:r>
+      <w:r>
+        <w:rPr>
+          <w:noProof/>
+        </w:rPr>
+        <w:fldChar w:fldCharType="end"/>
+      </w:r>
+      <w:bookmarkEnd w:id="11"/>
+    </w:p>
+    <w:p>
+      <w:pPr>
+        <w:rPr>
+          <w:lang w:val="en-GB"/>
+        </w:rPr>
+      </w:pPr>
+      <w:r>
+        <w:rPr>
+          <w:lang w:val="en-GB"/>
+        </w:rPr>
+        <w:t xml:space="preserve">The eventListeners is where Firebase becomes smart to use. There different listeners designed to listen on different events, but the one seen in </w:t>
+      </w:r>
+      <w:r>
+        <w:rPr>
+          <w:lang w:val="en-GB"/>
+        </w:rPr>
+        <w:fldChar w:fldCharType="begin"/>
+      </w:r>
+      <w:r>
+        <w:rPr>
+          <w:lang w:val="en-GB"/>
+        </w:rPr>
+        <w:instrText xml:space="preserve"> REF _Ref452158678 \h </w:instrText>
+      </w:r>
+      <w:r>
+        <w:rPr>
+          <w:lang w:val="en-GB"/>
+        </w:rPr>
+      </w:r>
+      <w:r>
+        <w:rPr>
+          <w:lang w:val="en-GB"/>
+        </w:rPr>
+        <w:fldChar w:fldCharType="separate"/>
+      </w:r>
+      <w:r>
+        <w:rPr>
+          <w:lang w:val="en-US"/>
+        </w:rPr>
+        <w:t xml:space="preserve">Code Snippet </w:t>
+      </w:r>
+      <w:r>
+        <w:rPr>
+          <w:noProof/>
+          <w:lang w:val="en-US"/>
+        </w:rPr>
+        <w:t>3</w:t>
+      </w:r>
+      <w:r>
+        <w:rPr>
+          <w:lang w:val="en-GB"/>
+        </w:rPr>
+        <w:fldChar w:fldCharType="end"/>
+      </w:r>
+      <w:r>
+        <w:rPr>
+          <w:lang w:val="en-GB"/>
+        </w:rPr>
+        <w:t xml:space="preserve"> is from the Parent app and triggers every time some data changes on the reference it got.</w:t>
+      </w:r>
+    </w:p>
+    <w:p>
+      <w:pPr>
+        <w:rPr>
+          <w:lang w:val="en-GB"/>
+        </w:rPr>
+      </w:pPr>
+      <w:r>
+        <w:rPr>
+          <w:lang w:val="en-GB"/>
+        </w:rPr>
+        <w:t xml:space="preserve">When the data has changed, a snapshot of the new data is returned to the function. These snapshot is where all the new data is in, and if the getValue()-function is used with a class description of the model, it can perform the mapping on its own. </w:t>
       </w:r>
     </w:p>
     <w:tbl>
@@ -3282,6 +4033,7 @@
           </w:p>
           <w:p>
             <w:pPr>
+              <w:keepNext/>
               <w:shd w:val="clear" w:color="auto" w:fill="FFFFFF"/>
               <w:tabs>
                 <w:tab w:val="left" w:pos="916"/>
@@ -3453,16 +4205,6 @@
                 <w:lang w:val="en-GB" w:eastAsia="da-DK"/>
               </w:rPr>
               <w:br/>
-            </w:r>
-            <w:r>
-              <w:rPr>
-                <w:rFonts w:ascii="Courier New" w:eastAsia="Times New Roman" w:hAnsi="Courier New" w:cs="Courier New"/>
-                <w:color w:val="000000"/>
-                <w:sz w:val="20"/>
-                <w:szCs w:val="20"/>
-                <w:lang w:val="en-GB" w:eastAsia="da-DK"/>
-              </w:rPr>
-              <w:lastRenderedPageBreak/>
               <w:t xml:space="preserve">    }</w:t>
             </w:r>
             <w:r>
@@ -3618,17 +4360,56 @@
     </w:tbl>
     <w:p>
       <w:pPr>
-        <w:rPr>
-          <w:lang w:val="en-GB"/>
-        </w:rPr>
-      </w:pPr>
-    </w:p>
-    <w:p>
-      <w:pPr>
-        <w:rPr>
-          <w:lang w:val="en-GB"/>
-        </w:rPr>
-      </w:pPr>
+        <w:pStyle w:val="Billedtekst"/>
+        <w:rPr>
+          <w:lang w:val="en-GB"/>
+        </w:rPr>
+      </w:pPr>
+      <w:bookmarkStart w:id="12" w:name="_Ref452158678"/>
+      <w:r>
+        <w:rPr>
+          <w:lang w:val="en-US"/>
+        </w:rPr>
+        <w:t xml:space="preserve">Code Snippet </w:t>
+      </w:r>
+      <w:r>
+        <w:fldChar w:fldCharType="begin"/>
+      </w:r>
+      <w:r>
+        <w:rPr>
+          <w:lang w:val="en-US"/>
+        </w:rPr>
+        <w:instrText xml:space="preserve"> SEQ Code_Snippet \* ARABIC </w:instrText>
+      </w:r>
+      <w:r>
+        <w:fldChar w:fldCharType="separate"/>
+      </w:r>
+      <w:r>
+        <w:rPr>
+          <w:noProof/>
+          <w:lang w:val="en-US"/>
+        </w:rPr>
+        <w:t>3</w:t>
+      </w:r>
+      <w:r>
+        <w:fldChar w:fldCharType="end"/>
+      </w:r>
+      <w:bookmarkEnd w:id="12"/>
+    </w:p>
+    <w:p>
+      <w:pPr>
+        <w:rPr>
+          <w:lang w:val="en-GB"/>
+        </w:rPr>
+      </w:pPr>
+      <w:r>
+        <w:rPr>
+          <w:lang w:val="en-GB"/>
+        </w:rPr>
+        <w:t>Firebase has other features and hosting, and received a major update after the Google I/O 2016, but this project has only been using some of the features prior to the update.</w:t>
+      </w:r>
+      <w:bookmarkStart w:id="13" w:name="_GoBack"/>
+      <w:bookmarkEnd w:id="13"/>
     </w:p>
     <w:p>
       <w:pPr>
@@ -3637,14 +4418,14 @@
           <w:lang w:val="en-GB"/>
         </w:rPr>
       </w:pPr>
-      <w:bookmarkStart w:id="11" w:name="_Toc452152445"/>
+      <w:bookmarkStart w:id="14" w:name="_Toc452152445"/>
       <w:r>
         <w:rPr>
           <w:lang w:val="en-GB"/>
         </w:rPr>
         <w:t>SharedPreferences</w:t>
       </w:r>
-      <w:bookmarkEnd w:id="11"/>
+      <w:bookmarkEnd w:id="14"/>
       <w:r>
         <w:rPr>
           <w:lang w:val="en-GB"/>
@@ -3711,7 +4492,14 @@
         <w:rPr>
           <w:lang w:val="en-GB"/>
         </w:rPr>
-        <w:t xml:space="preserve">We chose to save this here since it does not need to be synchronized with the Staff app. The cooperation agreement is for the user of the Parent app to see, and should therefore only be saved locally. </w:t>
+        <w:t xml:space="preserve">We chose to save this here since it does not need to be synchronized with the Staff app. The cooperation agreement is for the </w:t>
+      </w:r>
+      <w:r>
+        <w:rPr>
+          <w:lang w:val="en-GB"/>
+        </w:rPr>
+        <w:lastRenderedPageBreak/>
+        <w:t xml:space="preserve">user of the Parent app to see, and should therefore only be saved locally. </w:t>
       </w:r>
       <w:r>
         <w:rPr>
@@ -3727,7 +4515,7 @@
           <w:lang w:val="en-GB"/>
         </w:rPr>
       </w:pPr>
-      <w:bookmarkStart w:id="12" w:name="_Toc452152446"/>
+      <w:bookmarkStart w:id="15" w:name="_Toc452152446"/>
       <w:r>
         <w:rPr>
           <w:lang w:val="en-GB"/>
@@ -3740,7 +4528,7 @@
         </w:rPr>
         <w:t>notifications</w:t>
       </w:r>
-      <w:bookmarkEnd w:id="12"/>
+      <w:bookmarkEnd w:id="15"/>
       <w:r>
         <w:rPr>
           <w:lang w:val="en-GB"/>
@@ -4012,13 +4800,6 @@
                 <w:lang w:val="en-GB"/>
               </w:rPr>
               <w:br/>
-            </w:r>
-            <w:r>
-              <w:rPr>
-                <w:color w:val="000000"/>
-                <w:lang w:val="en-GB"/>
-              </w:rPr>
-              <w:lastRenderedPageBreak/>
               <w:t xml:space="preserve">        showNotification(getString(R.string.</w:t>
             </w:r>
             <w:r>
@@ -4072,12 +4853,11 @@
           <w:lang w:val="en-GB"/>
         </w:rPr>
       </w:pPr>
-      <w:bookmarkStart w:id="13" w:name="_Ref452149754"/>
-      <w:r>
-        <w:rPr>
-          <w:lang w:val="en-GB"/>
-        </w:rPr>
-        <w:lastRenderedPageBreak/>
+      <w:bookmarkStart w:id="16" w:name="_Ref452149754"/>
+      <w:r>
+        <w:rPr>
+          <w:lang w:val="en-GB"/>
+        </w:rPr>
         <w:t xml:space="preserve">Code Snippet </w:t>
       </w:r>
       <w:r>
@@ -4112,7 +4892,7 @@
         </w:rPr>
         <w:fldChar w:fldCharType="end"/>
       </w:r>
-      <w:bookmarkEnd w:id="13"/>
+      <w:bookmarkEnd w:id="16"/>
     </w:p>
     <w:p>
       <w:pPr>
@@ -4598,11 +5378,12 @@
           <w:lang w:val="en-GB"/>
         </w:rPr>
       </w:pPr>
-      <w:bookmarkStart w:id="14" w:name="_Ref452150358"/>
-      <w:r>
-        <w:rPr>
-          <w:lang w:val="en-GB"/>
-        </w:rPr>
+      <w:bookmarkStart w:id="17" w:name="_Ref452150358"/>
+      <w:r>
+        <w:rPr>
+          <w:lang w:val="en-GB"/>
+        </w:rPr>
+        <w:lastRenderedPageBreak/>
         <w:t xml:space="preserve">Code Snippet </w:t>
       </w:r>
       <w:r>
@@ -4636,7 +5417,7 @@
         </w:rPr>
         <w:fldChar w:fldCharType="end"/>
       </w:r>
-      <w:bookmarkEnd w:id="14"/>
+      <w:bookmarkEnd w:id="17"/>
     </w:p>
     <w:p>
       <w:pPr>
@@ -4727,19 +5508,58 @@
           <w:lang w:val="en-GB"/>
         </w:rPr>
       </w:pPr>
-      <w:bookmarkStart w:id="15" w:name="_Toc452152447"/>
+      <w:bookmarkStart w:id="18" w:name="_Toc452152447"/>
       <w:r>
         <w:rPr>
           <w:lang w:val="en-GB"/>
         </w:rPr>
         <w:t>Conclusion</w:t>
       </w:r>
-      <w:bookmarkEnd w:id="15"/>
+      <w:bookmarkEnd w:id="18"/>
       <w:r>
         <w:rPr>
           <w:lang w:val="en-GB"/>
         </w:rPr>
         <w:t xml:space="preserve"> </w:t>
+      </w:r>
+    </w:p>
+    <w:p>
+      <w:pPr>
+        <w:rPr>
+          <w:lang w:val="en-GB"/>
+        </w:rPr>
+      </w:pPr>
+      <w:r>
+        <w:rPr>
+          <w:lang w:val="en-GB"/>
+        </w:rPr>
+        <w:t xml:space="preserve">The project uses: </w:t>
+      </w:r>
+    </w:p>
+    <w:p>
+      <w:pPr>
+        <w:rPr>
+          <w:lang w:val="en-GB"/>
+        </w:rPr>
+      </w:pPr>
+      <w:r>
+        <w:rPr>
+          <w:lang w:val="en-GB"/>
+        </w:rPr>
+        <w:t>activities, fragments and intents to control the layout and functions like opening the phone app if a phone number is clicked from the contact section in the Parent app. It Persists data with sharedpreferences locally on the device and externally with Firebase. Firebase has had a big impact on the project with data synchronization. It has a background service in the Parent app to notify the user of changes in data. Resource externalization through the app. Action bar and a menu drawers are modified to fit this project. And much more has used in this project. Overall this project is making use of a lot of what Android has to offer.</w:t>
+      </w:r>
+    </w:p>
+    <w:p>
+      <w:pPr>
+        <w:rPr>
+          <w:lang w:val="en-GB"/>
+        </w:rPr>
+      </w:pPr>
+      <w:r>
+        <w:rPr>
+          <w:lang w:val="en-GB"/>
+        </w:rPr>
+        <w:t>Sadly, the project has had little to none interaction from the nurses who pitched the idea. This mean that it hasn’t been evaluated by anyone who would be using the app.</w:t>
       </w:r>
     </w:p>
     <w:p>
@@ -4906,7 +5726,6 @@
           <w:b/>
           <w:lang w:val="en-GB"/>
         </w:rPr>
-        <w:lastRenderedPageBreak/>
         <w:t>Mathias</w:t>
       </w:r>
     </w:p>
@@ -4995,8 +5814,8 @@
       </w:pPr>
     </w:p>
     <w:sectPr>
-      <w:headerReference w:type="default" r:id="rId14"/>
-      <w:footerReference w:type="default" r:id="rId15"/>
+      <w:headerReference w:type="default" r:id="rId19"/>
+      <w:footerReference w:type="default" r:id="rId20"/>
       <w:pgSz w:w="11906" w:h="16838"/>
       <w:pgMar w:top="1701" w:right="1134" w:bottom="1701" w:left="1134" w:header="708" w:footer="708" w:gutter="0"/>
       <w:pgNumType w:start="0"/>
@@ -5102,7 +5921,7 @@
                 <w:bCs/>
                 <w:noProof/>
               </w:rPr>
-              <w:t>3</w:t>
+              <w:t>6</w:t>
             </w:r>
             <w:r>
               <w:rPr>
@@ -5147,7 +5966,7 @@
                 <w:bCs/>
                 <w:noProof/>
               </w:rPr>
-              <w:t>7</w:t>
+              <w:t>8</w:t>
             </w:r>
             <w:r>
               <w:rPr>
@@ -5247,6 +6066,35 @@
       </w:r>
       <w:r>
         <w:t>https://firebase.google.com/docs/android/setup#add_firebase_to_your_app</w:t>
+      </w:r>
+    </w:p>
+  </w:footnote>
+  <w:footnote w:id="4">
+    <w:p>
+      <w:pPr>
+        <w:pStyle w:val="Fodnotetekst"/>
+        <w:rPr>
+          <w:lang w:val="en-GB"/>
+        </w:rPr>
+      </w:pPr>
+      <w:r>
+        <w:rPr>
+          <w:rStyle w:val="Fodnotehenvisning"/>
+          <w:lang w:val="en-GB"/>
+        </w:rPr>
+        <w:footnoteRef/>
+      </w:r>
+      <w:r>
+        <w:rPr>
+          <w:lang w:val="en-GB"/>
+        </w:rPr>
+        <w:t xml:space="preserve"> The Firebase dashboard is where the database is administrated</w:t>
+      </w:r>
+      <w:r>
+        <w:rPr>
+          <w:lang w:val="en-GB"/>
+        </w:rPr>
+        <w:t>.</w:t>
       </w:r>
     </w:p>
   </w:footnote>
@@ -6462,7 +7310,7 @@
 </file>
 
 <file path=customXml/itemProps2.xml><?xml version="1.0" encoding="utf-8"?>
-<ds:datastoreItem xmlns:ds="http://schemas.openxmlformats.org/officeDocument/2006/customXml" ds:itemID="{5FFB9223-DAE4-40B5-80B2-55CB1B5B559A}">
+<ds:datastoreItem xmlns:ds="http://schemas.openxmlformats.org/officeDocument/2006/customXml" ds:itemID="{4BDC4693-0BE2-4D5B-BCEE-92B2B1BDBA82}">
   <ds:schemaRefs>
     <ds:schemaRef ds:uri="http://schemas.openxmlformats.org/officeDocument/2006/bibliography"/>
   </ds:schemaRefs>

</xml_diff>

<commit_message>
Læst igennem og lavet nogle små rettelser, fucking træt så ikke bedste gennemlæsning, but good enough.
</commit_message>
<xml_diff>
--- a/Projekt/Project_Report_Group6.docx
+++ b/Projekt/Project_Report_Group6.docx
@@ -2221,81 +2221,6 @@
     </w:p>
     <w:p>
       <w:pPr>
-        <w:pStyle w:val="Overskrift2"/>
-        <w:rPr>
-          <w:lang w:val="en-GB"/>
-        </w:rPr>
-      </w:pPr>
-      <w:bookmarkStart w:id="1" w:name="_Toc452167232"/>
-      <w:r>
-        <w:rPr>
-          <w:lang w:val="en-GB"/>
-        </w:rPr>
-        <w:t>Requirements</w:t>
-      </w:r>
-      <w:bookmarkEnd w:id="1"/>
-    </w:p>
-    <w:p>
-      <w:pPr>
-        <w:rPr>
-          <w:lang w:val="en-GB"/>
-        </w:rPr>
-      </w:pPr>
-      <w:r>
-        <w:rPr>
-          <w:lang w:val="en-GB"/>
-        </w:rPr>
-        <w:t>Sync data between Staff app and Parent app</w:t>
-      </w:r>
-    </w:p>
-    <w:p>
-      <w:pPr>
-        <w:rPr>
-          <w:lang w:val="en-GB"/>
-        </w:rPr>
-      </w:pPr>
-      <w:r>
-        <w:rPr>
-          <w:lang w:val="en-GB"/>
-        </w:rPr>
-        <w:t>Parent should be able to save Cooperation agreements</w:t>
-      </w:r>
-    </w:p>
-    <w:p>
-      <w:pPr>
-        <w:rPr>
-          <w:lang w:val="en-GB"/>
-        </w:rPr>
-      </w:pPr>
-      <w:r>
-        <w:rPr>
-          <w:lang w:val="en-GB"/>
-        </w:rPr>
-        <w:t>Notify parents about changes</w:t>
-      </w:r>
-    </w:p>
-    <w:p>
-      <w:pPr>
-        <w:rPr>
-          <w:lang w:val="en-GB"/>
-        </w:rPr>
-      </w:pPr>
-      <w:r>
-        <w:rPr>
-          <w:lang w:val="en-GB"/>
-        </w:rPr>
-        <w:t>The Parent app should only be logged into once.</w:t>
-      </w:r>
-    </w:p>
-    <w:p>
-      <w:pPr>
-        <w:rPr>
-          <w:lang w:val="en-GB"/>
-        </w:rPr>
-      </w:pPr>
-    </w:p>
-    <w:p>
-      <w:pPr>
         <w:rPr>
           <w:lang w:val="en-GB"/>
         </w:rPr>
@@ -2329,24 +2254,33 @@
             <v:path o:extrusionok="f" gradientshapeok="t" o:connecttype="rect"/>
             <o:lock v:ext="edit" aspectratio="t"/>
           </v:shapetype>
-          <v:shape id="_x0000_i1025" type="#_x0000_t75" style="width:367.2pt;height:347.4pt" o:ole="">
+          <v:shape id="_x0000_i1025" type="#_x0000_t75" style="width:367.5pt;height:347.5pt" o:ole="">
             <v:imagedata r:id="rId11" o:title=""/>
           </v:shape>
-          <o:OLEObject Type="Embed" ProgID="Visio.Drawing.15" ShapeID="_x0000_i1025" DrawAspect="Content" ObjectID="_1525909104" r:id="rId12"/>
+          <o:OLEObject Type="Embed" ProgID="Visio.Drawing.15" ShapeID="_x0000_i1025" DrawAspect="Content" ObjectID="_1525975388" r:id="rId12"/>
         </w:object>
       </w:r>
     </w:p>
     <w:p>
       <w:pPr>
         <w:pStyle w:val="Billedtekst"/>
-      </w:pPr>
-      <w:r>
+        <w:rPr>
+          <w:lang w:val="en-US"/>
+        </w:rPr>
+      </w:pPr>
+      <w:r>
+        <w:rPr>
+          <w:lang w:val="en-US"/>
+        </w:rPr>
         <w:t xml:space="preserve">Figure </w:t>
       </w:r>
       <w:r>
         <w:fldChar w:fldCharType="begin"/>
       </w:r>
       <w:r>
+        <w:rPr>
+          <w:lang w:val="en-US"/>
+        </w:rPr>
         <w:instrText xml:space="preserve"> SEQ Figure \* ARABIC </w:instrText>
       </w:r>
       <w:r>
@@ -2355,6 +2289,7 @@
       <w:r>
         <w:rPr>
           <w:noProof/>
+          <w:lang w:val="en-US"/>
         </w:rPr>
         <w:t>1</w:t>
       </w:r>
@@ -2414,10 +2349,10 @@
       </w:pPr>
       <w:r>
         <w:object w:dxaOrig="3289" w:dyaOrig="3529">
-          <v:shape id="_x0000_i1026" type="#_x0000_t75" style="width:165pt;height:177pt" o:ole="">
+          <v:shape id="_x0000_i1026" type="#_x0000_t75" style="width:164.65pt;height:177.2pt" o:ole="">
             <v:imagedata r:id="rId13" o:title=""/>
           </v:shape>
-          <o:OLEObject Type="Embed" ProgID="Visio.Drawing.15" ShapeID="_x0000_i1026" DrawAspect="Content" ObjectID="_1525909105" r:id="rId14"/>
+          <o:OLEObject Type="Embed" ProgID="Visio.Drawing.15" ShapeID="_x0000_i1026" DrawAspect="Content" ObjectID="_1525975389" r:id="rId14"/>
         </w:object>
       </w:r>
       <w:r>
@@ -2428,10 +2363,10 @@
       </w:r>
       <w:r>
         <w:object w:dxaOrig="4308" w:dyaOrig="3528">
-          <v:shape id="_x0000_i1027" type="#_x0000_t75" style="width:215.4pt;height:177pt" o:ole="">
+          <v:shape id="_x0000_i1027" type="#_x0000_t75" style="width:215.35pt;height:177.2pt" o:ole="">
             <v:imagedata r:id="rId15" o:title=""/>
           </v:shape>
-          <o:OLEObject Type="Embed" ProgID="Visio.Drawing.15" ShapeID="_x0000_i1027" DrawAspect="Content" ObjectID="_1525909106" r:id="rId16"/>
+          <o:OLEObject Type="Embed" ProgID="Visio.Drawing.15" ShapeID="_x0000_i1027" DrawAspect="Content" ObjectID="_1525975390" r:id="rId16"/>
         </w:object>
       </w:r>
     </w:p>
@@ -2533,85 +2468,183 @@
           <w:lang w:val="en-US"/>
         </w:rPr>
       </w:pPr>
-      <w:bookmarkStart w:id="2" w:name="_Toc452167233"/>
+      <w:bookmarkStart w:id="1" w:name="_Toc452167233"/>
       <w:r>
         <w:rPr>
           <w:lang w:val="en-US"/>
         </w:rPr>
         <w:t>Short use case descriptions</w:t>
       </w:r>
+      <w:bookmarkEnd w:id="1"/>
+      <w:r>
+        <w:rPr>
+          <w:lang w:val="en-US"/>
+        </w:rPr>
+        <w:t xml:space="preserve">                         </w:t>
+      </w:r>
+    </w:p>
+    <w:p>
+      <w:pPr>
+        <w:rPr>
+          <w:lang w:val="en-US"/>
+        </w:rPr>
+      </w:pPr>
+      <w:r>
+        <w:rPr>
+          <w:lang w:val="en-US"/>
+        </w:rPr>
+        <w:t>Login: If the user is not logged in, he/she will be asked to enter an unique id.</w:t>
+      </w:r>
+    </w:p>
+    <w:p>
+      <w:pPr>
+        <w:rPr>
+          <w:lang w:val="en-US"/>
+        </w:rPr>
+      </w:pPr>
+      <w:r>
+        <w:rPr>
+          <w:lang w:val="en-US"/>
+        </w:rPr>
+        <w:t>Cooperation agreement: The cooperation agreement is for the parents and therefore the have the possibilities to create and edit these agreements.</w:t>
+      </w:r>
+    </w:p>
+    <w:p>
+      <w:pPr>
+        <w:rPr>
+          <w:lang w:val="en-US"/>
+        </w:rPr>
+      </w:pPr>
+      <w:r>
+        <w:rPr>
+          <w:lang w:val="en-US"/>
+        </w:rPr>
+        <w:t>Information: both apps should be able to see information about the baby. The difference in the use cases is how you access this information and what information there should be shown.</w:t>
+      </w:r>
+    </w:p>
+    <w:p>
+      <w:pPr>
+        <w:rPr>
+          <w:lang w:val="en-US"/>
+        </w:rPr>
+      </w:pPr>
+      <w:r>
+        <w:rPr>
+          <w:lang w:val="en-US"/>
+        </w:rPr>
+        <w:t xml:space="preserve">Create baby: Only the staff app will be able to create a new baby. This will make a new entry which can be subscribed to be the parents. This UC will have to be performed before the Login UC can be initiated. </w:t>
+      </w:r>
+    </w:p>
+    <w:p>
+      <w:pPr>
+        <w:rPr>
+          <w:lang w:val="en-US"/>
+        </w:rPr>
+      </w:pPr>
+      <w:r>
+        <w:rPr>
+          <w:lang w:val="en-US"/>
+        </w:rPr>
+        <w:t>Edit Baby: After the Create Baby UC has been performed the Edit Baby UC can be initiated. All the information about a specific baby should be edited here.</w:t>
+      </w:r>
+    </w:p>
+    <w:p>
+      <w:pPr>
+        <w:pStyle w:val="Overskrift2"/>
+        <w:rPr>
+          <w:lang w:val="en-GB"/>
+        </w:rPr>
+      </w:pPr>
+      <w:bookmarkStart w:id="2" w:name="_Toc452161308"/>
+      <w:bookmarkStart w:id="3" w:name="_Toc452167234"/>
+      <w:r>
+        <w:rPr>
+          <w:lang w:val="en-GB"/>
+        </w:rPr>
+        <w:t>Requirements</w:t>
+      </w:r>
       <w:bookmarkEnd w:id="2"/>
+      <w:bookmarkEnd w:id="3"/>
+    </w:p>
+    <w:p>
+      <w:pPr>
+        <w:rPr>
+          <w:lang w:val="en-GB"/>
+        </w:rPr>
+      </w:pPr>
+      <w:r>
+        <w:rPr>
+          <w:lang w:val="en-GB"/>
+        </w:rPr>
+        <w:t>Sync data between Staff app and Parent app</w:t>
+      </w:r>
+    </w:p>
+    <w:p>
+      <w:pPr>
+        <w:rPr>
+          <w:lang w:val="en-GB"/>
+        </w:rPr>
+      </w:pPr>
+      <w:r>
+        <w:rPr>
+          <w:lang w:val="en-GB"/>
+        </w:rPr>
+        <w:t>Parent should be able to save Cooperation agreements</w:t>
+      </w:r>
+    </w:p>
+    <w:p>
+      <w:pPr>
+        <w:rPr>
+          <w:lang w:val="en-GB"/>
+        </w:rPr>
+      </w:pPr>
+      <w:r>
+        <w:rPr>
+          <w:lang w:val="en-GB"/>
+        </w:rPr>
+        <w:t>Notify parents about changes</w:t>
+      </w:r>
+    </w:p>
+    <w:p>
+      <w:pPr>
+        <w:rPr>
+          <w:lang w:val="en-GB"/>
+        </w:rPr>
+      </w:pPr>
+      <w:r>
+        <w:rPr>
+          <w:lang w:val="en-GB"/>
+        </w:rPr>
+        <w:t>The Parent app should only be logged into once.</w:t>
+      </w:r>
       <w:r>
         <w:rPr>
           <w:lang w:val="en-US"/>
         </w:rPr>
-        <w:t xml:space="preserve">                         </w:t>
-      </w:r>
-    </w:p>
-    <w:p>
-      <w:pPr>
+        <w:tab/>
+      </w:r>
+      <w:r>
         <w:rPr>
           <w:lang w:val="en-US"/>
         </w:rPr>
-      </w:pPr>
-      <w:r>
-        <w:rPr>
-          <w:lang w:val="en-US"/>
-        </w:rPr>
-        <w:t>Login: If the user is not logged in, he/she will be asked to enter an unique id.</w:t>
-      </w:r>
-    </w:p>
-    <w:p>
-      <w:pPr>
-        <w:rPr>
-          <w:lang w:val="en-US"/>
-        </w:rPr>
-      </w:pPr>
-      <w:r>
-        <w:rPr>
-          <w:lang w:val="en-US"/>
-        </w:rPr>
-        <w:t>Cooperation agreement: The cooperation agreement is for the parents and therefore the have the possibilities to create and edit these agreements.</w:t>
-      </w:r>
-    </w:p>
-    <w:p>
-      <w:pPr>
-        <w:rPr>
-          <w:lang w:val="en-US"/>
-        </w:rPr>
-      </w:pPr>
-      <w:r>
-        <w:rPr>
-          <w:lang w:val="en-US"/>
-        </w:rPr>
-        <w:t>Information: both apps should be able to see information about the baby. The difference in the use cases is how you access this information and what information there should be shown.</w:t>
-      </w:r>
-    </w:p>
-    <w:p>
-      <w:pPr>
-        <w:rPr>
-          <w:lang w:val="en-US"/>
-        </w:rPr>
-      </w:pPr>
-      <w:r>
-        <w:rPr>
-          <w:lang w:val="en-US"/>
-        </w:rPr>
-        <w:t xml:space="preserve">Create baby: Only the staff app will be able to create a new baby. This will make a new entry which can be subscribed to be the parents. This UC will have to be performed before the Login UC can be initiated. </w:t>
-      </w:r>
-    </w:p>
-    <w:p>
-      <w:pPr>
-        <w:rPr>
-          <w:lang w:val="en-US"/>
-        </w:rPr>
-      </w:pPr>
-      <w:r>
-        <w:rPr>
-          <w:lang w:val="en-US"/>
-        </w:rPr>
-        <w:t>Edit Baby: After the Create Baby UC has been performed the Edit Baby UC can be initiated. All the information about a specific baby should be edited here.</w:t>
-      </w:r>
+        <w:tab/>
+      </w:r>
+    </w:p>
+    <w:p>
+      <w:pPr>
+        <w:pStyle w:val="Overskrift1"/>
+        <w:rPr>
+          <w:lang w:val="en-GB"/>
+        </w:rPr>
+      </w:pPr>
+      <w:bookmarkStart w:id="4" w:name="_Toc452167235"/>
+      <w:r>
+        <w:rPr>
+          <w:lang w:val="en-GB"/>
+        </w:rPr>
+        <w:t>Activities and Fragments</w:t>
+      </w:r>
+      <w:bookmarkEnd w:id="4"/>
     </w:p>
     <w:p>
       <w:pPr>
@@ -2620,119 +2653,21 @@
           <w:lang w:val="en-GB"/>
         </w:rPr>
       </w:pPr>
-      <w:bookmarkStart w:id="3" w:name="_Toc452161308"/>
-      <w:bookmarkStart w:id="4" w:name="_Toc452167234"/>
-      <w:r>
-        <w:rPr>
-          <w:lang w:val="en-GB"/>
-        </w:rPr>
-        <w:t>Requirements</w:t>
-      </w:r>
-      <w:bookmarkEnd w:id="3"/>
-      <w:bookmarkEnd w:id="4"/>
-    </w:p>
-    <w:p>
-      <w:pPr>
-        <w:rPr>
-          <w:lang w:val="en-GB"/>
-        </w:rPr>
-      </w:pPr>
-      <w:r>
-        <w:rPr>
-          <w:lang w:val="en-GB"/>
-        </w:rPr>
-        <w:t>Sync data between Staff app and Parent app</w:t>
-      </w:r>
-    </w:p>
-    <w:p>
-      <w:pPr>
-        <w:rPr>
-          <w:lang w:val="en-GB"/>
-        </w:rPr>
-      </w:pPr>
-      <w:r>
-        <w:rPr>
-          <w:lang w:val="en-GB"/>
-        </w:rPr>
-        <w:t>Parent should be able to save Cooperation agreements</w:t>
-      </w:r>
-    </w:p>
-    <w:p>
-      <w:pPr>
-        <w:rPr>
-          <w:lang w:val="en-GB"/>
-        </w:rPr>
-      </w:pPr>
-      <w:r>
-        <w:rPr>
-          <w:lang w:val="en-GB"/>
-        </w:rPr>
-        <w:t>Notify parents about changes</w:t>
-      </w:r>
-    </w:p>
-    <w:p>
-      <w:pPr>
-        <w:rPr>
-          <w:lang w:val="en-GB"/>
-        </w:rPr>
-      </w:pPr>
-      <w:r>
-        <w:rPr>
-          <w:lang w:val="en-GB"/>
-        </w:rPr>
-        <w:t>The Parent app should only be logged into once.</w:t>
-      </w:r>
-      <w:r>
-        <w:rPr>
-          <w:lang w:val="en-US"/>
-        </w:rPr>
-        <w:tab/>
-      </w:r>
-      <w:r>
-        <w:rPr>
-          <w:lang w:val="en-US"/>
-        </w:rPr>
-        <w:tab/>
-      </w:r>
-    </w:p>
-    <w:p>
-      <w:pPr>
-        <w:pStyle w:val="Overskrift1"/>
-        <w:rPr>
-          <w:lang w:val="en-GB"/>
-        </w:rPr>
-      </w:pPr>
-      <w:bookmarkStart w:id="5" w:name="_Toc452167235"/>
-      <w:r>
-        <w:rPr>
-          <w:lang w:val="en-GB"/>
-        </w:rPr>
-        <w:t>Activities and Fragments</w:t>
+      <w:bookmarkStart w:id="5" w:name="_Toc452167236"/>
+      <w:r>
+        <w:rPr>
+          <w:lang w:val="en-GB"/>
+        </w:rPr>
+        <w:t>Activities</w:t>
+      </w:r>
+      <w:r>
+        <w:rPr>
+          <w:rStyle w:val="Fodnotehenvisning"/>
+          <w:lang w:val="en-GB"/>
+        </w:rPr>
+        <w:footnoteReference w:id="1"/>
       </w:r>
       <w:bookmarkEnd w:id="5"/>
-    </w:p>
-    <w:p>
-      <w:pPr>
-        <w:pStyle w:val="Overskrift2"/>
-        <w:rPr>
-          <w:lang w:val="en-GB"/>
-        </w:rPr>
-      </w:pPr>
-      <w:bookmarkStart w:id="6" w:name="_Toc452167236"/>
-      <w:r>
-        <w:rPr>
-          <w:lang w:val="en-GB"/>
-        </w:rPr>
-        <w:t>Activities</w:t>
-      </w:r>
-      <w:r>
-        <w:rPr>
-          <w:rStyle w:val="Fodnotehenvisning"/>
-          <w:lang w:val="en-GB"/>
-        </w:rPr>
-        <w:footnoteReference w:id="1"/>
-      </w:r>
-      <w:bookmarkEnd w:id="6"/>
     </w:p>
     <w:p>
       <w:pPr>
@@ -2761,7 +2696,7 @@
           <w:lang w:val="en-GB"/>
         </w:rPr>
       </w:pPr>
-      <w:bookmarkStart w:id="7" w:name="_Toc452167237"/>
+      <w:bookmarkStart w:id="6" w:name="_Toc452167237"/>
       <w:r>
         <w:rPr>
           <w:lang w:val="en-GB"/>
@@ -2775,7 +2710,7 @@
         </w:rPr>
         <w:footnoteReference w:id="2"/>
       </w:r>
-      <w:bookmarkEnd w:id="7"/>
+      <w:bookmarkEnd w:id="6"/>
     </w:p>
     <w:p>
       <w:pPr>
@@ -2904,7 +2839,7 @@
           <w:lang w:val="en-GB"/>
         </w:rPr>
       </w:pPr>
-      <w:bookmarkStart w:id="8" w:name="_Ref452164992"/>
+      <w:bookmarkStart w:id="7" w:name="_Ref452164992"/>
       <w:r>
         <w:rPr>
           <w:lang w:val="en-US"/>
@@ -2933,23 +2868,23 @@
       <w:r>
         <w:fldChar w:fldCharType="end"/>
       </w:r>
+      <w:bookmarkEnd w:id="7"/>
+    </w:p>
+    <w:p>
+      <w:pPr>
+        <w:pStyle w:val="Overskrift1"/>
+        <w:rPr>
+          <w:lang w:val="en-GB"/>
+        </w:rPr>
+      </w:pPr>
+      <w:bookmarkStart w:id="8" w:name="_Toc452167238"/>
+      <w:r>
+        <w:rPr>
+          <w:lang w:val="en-GB"/>
+        </w:rPr>
+        <w:t>Layout</w:t>
+      </w:r>
       <w:bookmarkEnd w:id="8"/>
-    </w:p>
-    <w:p>
-      <w:pPr>
-        <w:pStyle w:val="Overskrift1"/>
-        <w:rPr>
-          <w:lang w:val="en-GB"/>
-        </w:rPr>
-      </w:pPr>
-      <w:bookmarkStart w:id="9" w:name="_Toc452167238"/>
-      <w:r>
-        <w:rPr>
-          <w:lang w:val="en-GB"/>
-        </w:rPr>
-        <w:t>Layout</w:t>
-      </w:r>
-      <w:bookmarkEnd w:id="9"/>
       <w:r>
         <w:rPr>
           <w:lang w:val="en-GB"/>
@@ -3058,7 +2993,7 @@
           <w:lang w:val="en-GB"/>
         </w:rPr>
       </w:pPr>
-      <w:bookmarkStart w:id="10" w:name="_Toc452167239"/>
+      <w:bookmarkStart w:id="9" w:name="_Toc452167239"/>
       <w:r>
         <w:rPr>
           <w:lang w:val="en-GB"/>
@@ -3066,62 +3001,98 @@
         <w:lastRenderedPageBreak/>
         <w:t>ListView – adapter and search</w:t>
       </w:r>
+      <w:bookmarkEnd w:id="9"/>
+    </w:p>
+    <w:p>
+      <w:pPr>
+        <w:rPr>
+          <w:lang w:val="en-GB"/>
+        </w:rPr>
+      </w:pPr>
+      <w:r>
+        <w:rPr>
+          <w:lang w:val="en-GB"/>
+        </w:rPr>
+        <w:t xml:space="preserve">For the listView there was need for a custom ListView </w:t>
+      </w:r>
+      <w:r>
+        <w:rPr>
+          <w:lang w:val="en-GB"/>
+        </w:rPr>
+        <w:t>Adapter</w:t>
+      </w:r>
+      <w:r>
+        <w:rPr>
+          <w:lang w:val="en-GB"/>
+        </w:rPr>
+        <w:t xml:space="preserve">. The </w:t>
+      </w:r>
+      <w:r>
+        <w:rPr>
+          <w:lang w:val="en-GB"/>
+        </w:rPr>
+        <w:t>adapter</w:t>
+      </w:r>
+      <w:r>
+        <w:rPr>
+          <w:lang w:val="en-GB"/>
+        </w:rPr>
+        <w:t xml:space="preserve"> has two main functionalities. The first being the graphical presentation of the list and the second being the filter.</w:t>
+      </w:r>
+    </w:p>
+    <w:p>
+      <w:pPr>
+        <w:rPr>
+          <w:lang w:val="en-GB"/>
+        </w:rPr>
+      </w:pPr>
+      <w:r>
+        <w:rPr>
+          <w:lang w:val="en-GB"/>
+        </w:rPr>
+        <w:t>The graphical presentation is defining which values should be assigned where. This is achieved by overriding functions from the Android Base</w:t>
+      </w:r>
+      <w:r>
+        <w:rPr>
+          <w:lang w:val="en-GB"/>
+        </w:rPr>
+        <w:t>Adapter</w:t>
+      </w:r>
+      <w:r>
+        <w:rPr>
+          <w:lang w:val="en-GB"/>
+        </w:rPr>
+        <w:t xml:space="preserve"> class where the getView defines the value on each item on the list. The second functionality, the filter, is where the search happens. It gets the input from the EditText object every time it is changed and performs a check on the items to see if there are any matches. The search checks on strings from the baby model, which is: name, caretaker, birthday and ID. </w:t>
+      </w:r>
+    </w:p>
+    <w:p>
+      <w:pPr>
+        <w:rPr>
+          <w:lang w:val="en-GB"/>
+        </w:rPr>
+      </w:pPr>
+      <w:r>
+        <w:rPr>
+          <w:lang w:val="en-GB"/>
+        </w:rPr>
+        <w:t xml:space="preserve">The only true unique value to search on, is the ID. But in cases where the ID is either forgotten or unknown to the person who is performing the search, it is possible to search on other variables. </w:t>
+      </w:r>
+    </w:p>
+    <w:p>
+      <w:pPr>
+        <w:pStyle w:val="Overskrift2"/>
+        <w:rPr>
+          <w:lang w:val="en-GB"/>
+        </w:rPr>
+      </w:pPr>
+      <w:bookmarkStart w:id="10" w:name="_Toc452167240"/>
+      <w:r>
+        <w:rPr>
+          <w:lang w:val="en-GB"/>
+        </w:rPr>
+        <w:t>Menu drawer</w:t>
+      </w:r>
       <w:bookmarkEnd w:id="10"/>
-    </w:p>
-    <w:p>
-      <w:pPr>
-        <w:rPr>
-          <w:lang w:val="en-GB"/>
-        </w:rPr>
-      </w:pPr>
-      <w:r>
-        <w:rPr>
-          <w:lang w:val="en-GB"/>
-        </w:rPr>
-        <w:t>For the listView there was need for a custom ListView Adaptor. The adaptor has two main functionalities. The first being the graphical presentation of the list and the second being the filter.</w:t>
-      </w:r>
-    </w:p>
-    <w:p>
-      <w:pPr>
-        <w:rPr>
-          <w:lang w:val="en-GB"/>
-        </w:rPr>
-      </w:pPr>
-      <w:r>
-        <w:rPr>
-          <w:lang w:val="en-GB"/>
-        </w:rPr>
-        <w:t xml:space="preserve">The graphical presentation is defining which values should be assigned where. This is achieved by overriding functions from the Android BaseAdaptor class where the getView defines the value on each item on the list. The second functionality, the filter, is where the search happens. It gets the input from the EditText object every time it is changed and performs a check on the items to see if there are any matches. The search checks on strings from the baby model, which is: name, caretaker, birthday and ID. </w:t>
-      </w:r>
-    </w:p>
-    <w:p>
-      <w:pPr>
-        <w:rPr>
-          <w:lang w:val="en-GB"/>
-        </w:rPr>
-      </w:pPr>
-      <w:r>
-        <w:rPr>
-          <w:lang w:val="en-GB"/>
-        </w:rPr>
-        <w:t xml:space="preserve">The only true unique value to search on, is the ID. But in cases where the ID is either forgotten or unknown to the person who is performing the search, it is possible to search on other variables. </w:t>
-      </w:r>
-    </w:p>
-    <w:p>
-      <w:pPr>
-        <w:pStyle w:val="Overskrift2"/>
-        <w:rPr>
-          <w:lang w:val="en-GB"/>
-        </w:rPr>
-      </w:pPr>
-      <w:bookmarkStart w:id="11" w:name="_Toc452167240"/>
-      <w:r>
-        <w:rPr>
-          <w:lang w:val="en-GB"/>
-        </w:rPr>
-        <w:t>Menu drawer</w:t>
-      </w:r>
-      <w:bookmarkEnd w:id="11"/>
     </w:p>
     <w:p>
       <w:pPr>
@@ -3684,7 +3655,7 @@
           <w:lang w:val="en-GB"/>
         </w:rPr>
       </w:pPr>
-      <w:bookmarkStart w:id="12" w:name="_Ref452158177"/>
+      <w:bookmarkStart w:id="11" w:name="_Ref452158177"/>
       <w:r>
         <w:rPr>
           <w:lang w:val="en-GB"/>
@@ -3722,7 +3693,7 @@
         </w:rPr>
         <w:fldChar w:fldCharType="end"/>
       </w:r>
-      <w:bookmarkEnd w:id="12"/>
+      <w:bookmarkEnd w:id="11"/>
       <w:r>
         <w:rPr>
           <w:lang w:val="en-GB"/>
@@ -3743,7 +3714,7 @@
           <w:lang w:val="en-GB"/>
         </w:rPr>
       </w:pPr>
-      <w:bookmarkStart w:id="13" w:name="_Toc452167241"/>
+      <w:bookmarkStart w:id="12" w:name="_Toc452167241"/>
       <w:r>
         <w:rPr>
           <w:lang w:val="en-GB"/>
@@ -3751,23 +3722,23 @@
         <w:lastRenderedPageBreak/>
         <w:t>Persisting data</w:t>
       </w:r>
+      <w:bookmarkEnd w:id="12"/>
+    </w:p>
+    <w:p>
+      <w:pPr>
+        <w:pStyle w:val="Overskrift2"/>
+        <w:rPr>
+          <w:lang w:val="en-GB"/>
+        </w:rPr>
+      </w:pPr>
+      <w:bookmarkStart w:id="13" w:name="_Toc452167242"/>
+      <w:r>
+        <w:rPr>
+          <w:lang w:val="en-GB"/>
+        </w:rPr>
+        <w:t>Firebase</w:t>
+      </w:r>
       <w:bookmarkEnd w:id="13"/>
-    </w:p>
-    <w:p>
-      <w:pPr>
-        <w:pStyle w:val="Overskrift2"/>
-        <w:rPr>
-          <w:lang w:val="en-GB"/>
-        </w:rPr>
-      </w:pPr>
-      <w:bookmarkStart w:id="14" w:name="_Toc452167242"/>
-      <w:r>
-        <w:rPr>
-          <w:lang w:val="en-GB"/>
-        </w:rPr>
-        <w:t>Firebase</w:t>
-      </w:r>
-      <w:bookmarkEnd w:id="14"/>
     </w:p>
     <w:p>
       <w:pPr>
@@ -3827,27 +3798,14 @@
                             <w:r>
                               <w:t xml:space="preserve">Figure </w:t>
                             </w:r>
-                            <w:r>
-                              <w:fldChar w:fldCharType="begin"/>
-                            </w:r>
-                            <w:r>
-                              <w:instrText xml:space="preserve"> SEQ Figure \* ARABIC </w:instrText>
-                            </w:r>
-                            <w:r>
-                              <w:fldChar w:fldCharType="separate"/>
-                            </w:r>
-                            <w:r>
-                              <w:rPr>
-                                <w:noProof/>
-                              </w:rPr>
-                              <w:t>4</w:t>
-                            </w:r>
-                            <w:r>
-                              <w:rPr>
-                                <w:noProof/>
-                              </w:rPr>
-                              <w:fldChar w:fldCharType="end"/>
-                            </w:r>
+                            <w:fldSimple w:instr=" SEQ Figure \* ARABIC ">
+                              <w:r>
+                                <w:rPr>
+                                  <w:noProof/>
+                                </w:rPr>
+                                <w:t>4</w:t>
+                              </w:r>
+                            </w:fldSimple>
                           </w:p>
                         </w:txbxContent>
                       </wps:txbx>
@@ -4166,44 +4124,45 @@
           <w:lang w:val="en-GB"/>
         </w:rPr>
       </w:pPr>
-      <w:bookmarkStart w:id="15" w:name="_Ref452158396"/>
+      <w:bookmarkStart w:id="14" w:name="_Ref452158396"/>
       <w:r>
         <w:t xml:space="preserve">Code Snippet </w:t>
       </w:r>
-      <w:r>
-        <w:fldChar w:fldCharType="begin"/>
-      </w:r>
-      <w:r>
-        <w:instrText xml:space="preserve"> SEQ Code_Snippet \* ARABIC </w:instrText>
-      </w:r>
-      <w:r>
-        <w:fldChar w:fldCharType="separate"/>
-      </w:r>
-      <w:r>
-        <w:rPr>
-          <w:noProof/>
-        </w:rPr>
-        <w:t>2</w:t>
-      </w:r>
-      <w:r>
-        <w:rPr>
-          <w:noProof/>
-        </w:rPr>
-        <w:fldChar w:fldCharType="end"/>
-      </w:r>
+      <w:fldSimple w:instr=" SEQ Code_Snippet \* ARABIC ">
+        <w:r>
+          <w:rPr>
+            <w:noProof/>
+          </w:rPr>
+          <w:t>2</w:t>
+        </w:r>
+      </w:fldSimple>
+      <w:bookmarkEnd w:id="14"/>
+    </w:p>
+    <w:p>
+      <w:pPr>
+        <w:rPr>
+          <w:lang w:val="en-GB"/>
+        </w:rPr>
+      </w:pPr>
+      <w:r>
+        <w:rPr>
+          <w:lang w:val="en-GB"/>
+        </w:rPr>
+        <w:t xml:space="preserve">The eventListeners </w:t>
+      </w:r>
+      <w:r>
+        <w:rPr>
+          <w:lang w:val="en-GB"/>
+        </w:rPr>
+        <w:t>one of the nicer features of Firebase</w:t>
+      </w:r>
+      <w:bookmarkStart w:id="15" w:name="_GoBack"/>
       <w:bookmarkEnd w:id="15"/>
-    </w:p>
-    <w:p>
-      <w:pPr>
-        <w:rPr>
-          <w:lang w:val="en-GB"/>
-        </w:rPr>
-      </w:pPr>
-      <w:r>
-        <w:rPr>
-          <w:lang w:val="en-GB"/>
-        </w:rPr>
-        <w:t xml:space="preserve">The eventListeners is where Firebase becomes smart to use. There different listeners designed to listen on different events, but the one seen in </w:t>
+      <w:r>
+        <w:rPr>
+          <w:lang w:val="en-GB"/>
+        </w:rPr>
+        <w:t xml:space="preserve">. There different listeners designed to listen on different events, but the one seen in </w:t>
       </w:r>
       <w:r>
         <w:rPr>
@@ -5273,7 +5232,19 @@
         <w:rPr>
           <w:lang w:val="en-GB"/>
         </w:rPr>
-        <w:t xml:space="preserve"> was used. This builder needs an Intent to know what it should start when it is clicked, and furthermore the message to be displayed is build with and icon and text.</w:t>
+        <w:t xml:space="preserve"> was used. This builder needs an Intent to know what it should start when it is clicked, and furthermore the </w:t>
+      </w:r>
+      <w:r>
+        <w:rPr>
+          <w:lang w:val="en-GB"/>
+        </w:rPr>
+        <w:t>message to be displayed is built</w:t>
+      </w:r>
+      <w:r>
+        <w:rPr>
+          <w:lang w:val="en-GB"/>
+        </w:rPr>
+        <w:t xml:space="preserve"> with and icon and text.</w:t>
       </w:r>
       <w:r>
         <w:rPr>
@@ -5330,8 +5301,6 @@
           <w:lang w:val="en-GB"/>
         </w:rPr>
       </w:pPr>
-      <w:bookmarkStart w:id="20" w:name="_GoBack"/>
-      <w:bookmarkEnd w:id="20"/>
     </w:p>
     <w:tbl>
       <w:tblPr>
@@ -5732,7 +5701,7 @@
           <w:lang w:val="en-GB"/>
         </w:rPr>
       </w:pPr>
-      <w:bookmarkStart w:id="21" w:name="_Ref452150358"/>
+      <w:bookmarkStart w:id="20" w:name="_Ref452150358"/>
       <w:r>
         <w:rPr>
           <w:lang w:val="en-GB"/>
@@ -5770,7 +5739,7 @@
         </w:rPr>
         <w:fldChar w:fldCharType="end"/>
       </w:r>
-      <w:bookmarkEnd w:id="21"/>
+      <w:bookmarkEnd w:id="20"/>
     </w:p>
     <w:p>
       <w:pPr>
@@ -5867,7 +5836,7 @@
           <w:lang w:val="en-GB"/>
         </w:rPr>
       </w:pPr>
-      <w:bookmarkStart w:id="22" w:name="_Toc452167245"/>
+      <w:bookmarkStart w:id="21" w:name="_Toc452167245"/>
       <w:r>
         <w:rPr>
           <w:lang w:val="en-GB"/>
@@ -5875,68 +5844,80 @@
         <w:lastRenderedPageBreak/>
         <w:t>Conclusion</w:t>
       </w:r>
+      <w:bookmarkEnd w:id="21"/>
+      <w:r>
+        <w:rPr>
+          <w:lang w:val="en-GB"/>
+        </w:rPr>
+        <w:t xml:space="preserve"> </w:t>
+      </w:r>
+    </w:p>
+    <w:p>
+      <w:pPr>
+        <w:rPr>
+          <w:lang w:val="en-GB"/>
+        </w:rPr>
+      </w:pPr>
+      <w:r>
+        <w:rPr>
+          <w:lang w:val="en-GB"/>
+        </w:rPr>
+        <w:t xml:space="preserve">The project uses: </w:t>
+      </w:r>
+    </w:p>
+    <w:p>
+      <w:pPr>
+        <w:rPr>
+          <w:lang w:val="en-GB"/>
+        </w:rPr>
+      </w:pPr>
+      <w:r>
+        <w:rPr>
+          <w:lang w:val="en-GB"/>
+        </w:rPr>
+        <w:t>activities, fragments and intents to control the layout and functions like opening the phone app if a phone number is clicked from the contact section in the Parent app. It Persists data with sharedpreferences locally on the device and externally with Firebase. Firebase has had a big impact on the project with data synchronization. It has a background service in the Parent app to notify the user of changes in data. Resource externalization through the app. Action bar and a menu drawers are modified to fit this project. And much more has used in this project. Overall this project is making use of a lot of what Android has to offer.</w:t>
+      </w:r>
+    </w:p>
+    <w:p>
+      <w:pPr>
+        <w:rPr>
+          <w:lang w:val="en-GB"/>
+        </w:rPr>
+      </w:pPr>
+      <w:r>
+        <w:rPr>
+          <w:lang w:val="en-GB"/>
+        </w:rPr>
+        <w:t>Sadly, t</w:t>
+      </w:r>
+      <w:r>
+        <w:rPr>
+          <w:lang w:val="en-GB"/>
+        </w:rPr>
+        <w:t>he project has had little to no</w:t>
+      </w:r>
+      <w:r>
+        <w:rPr>
+          <w:lang w:val="en-GB"/>
+        </w:rPr>
+        <w:t xml:space="preserve"> interaction from the nurses who pitched the idea. This mean that it hasn’t been evaluated by anyone who would be using the app.</w:t>
+      </w:r>
+    </w:p>
+    <w:p>
+      <w:pPr>
+        <w:pStyle w:val="Overskrift1"/>
+        <w:rPr>
+          <w:lang w:val="en-GB"/>
+        </w:rPr>
+      </w:pPr>
+      <w:bookmarkStart w:id="22" w:name="_Toc452167246"/>
+      <w:r>
+        <w:rPr>
+          <w:lang w:val="en-GB"/>
+        </w:rPr>
+        <w:t>Work plan</w:t>
+      </w:r>
       <w:bookmarkEnd w:id="22"/>
-      <w:r>
-        <w:rPr>
-          <w:lang w:val="en-GB"/>
-        </w:rPr>
-        <w:t xml:space="preserve"> </w:t>
-      </w:r>
-    </w:p>
-    <w:p>
-      <w:pPr>
-        <w:rPr>
-          <w:lang w:val="en-GB"/>
-        </w:rPr>
-      </w:pPr>
-      <w:r>
-        <w:rPr>
-          <w:lang w:val="en-GB"/>
-        </w:rPr>
-        <w:t xml:space="preserve">The project uses: </w:t>
-      </w:r>
-    </w:p>
-    <w:p>
-      <w:pPr>
-        <w:rPr>
-          <w:lang w:val="en-GB"/>
-        </w:rPr>
-      </w:pPr>
-      <w:r>
-        <w:rPr>
-          <w:lang w:val="en-GB"/>
-        </w:rPr>
-        <w:t>activities, fragments and intents to control the layout and functions like opening the phone app if a phone number is clicked from the contact section in the Parent app. It Persists data with sharedpreferences locally on the device and externally with Firebase. Firebase has had a big impact on the project with data synchronization. It has a background service in the Parent app to notify the user of changes in data. Resource externalization through the app. Action bar and a menu drawers are modified to fit this project. And much more has used in this project. Overall this project is making use of a lot of what Android has to offer.</w:t>
-      </w:r>
-    </w:p>
-    <w:p>
-      <w:pPr>
-        <w:rPr>
-          <w:lang w:val="en-GB"/>
-        </w:rPr>
-      </w:pPr>
-      <w:r>
-        <w:rPr>
-          <w:lang w:val="en-GB"/>
-        </w:rPr>
-        <w:t>Sadly, the project has had little to none interaction from the nurses who pitched the idea. This mean that it hasn’t been evaluated by anyone who would be using the app.</w:t>
-      </w:r>
-    </w:p>
-    <w:p>
-      <w:pPr>
-        <w:pStyle w:val="Overskrift1"/>
-        <w:rPr>
-          <w:lang w:val="en-GB"/>
-        </w:rPr>
-      </w:pPr>
-      <w:bookmarkStart w:id="23" w:name="_Toc452167246"/>
-      <w:r>
-        <w:rPr>
-          <w:lang w:val="en-GB"/>
-        </w:rPr>
-        <w:t>Work plan</w:t>
-      </w:r>
-      <w:bookmarkEnd w:id="23"/>
     </w:p>
     <w:p>
       <w:pPr>
@@ -6283,7 +6264,7 @@
                 <w:bCs/>
                 <w:noProof/>
               </w:rPr>
-              <w:t>8</w:t>
+              <w:t>6</w:t>
             </w:r>
             <w:r>
               <w:rPr>
@@ -7672,7 +7653,7 @@
 </file>
 
 <file path=customXml/itemProps2.xml><?xml version="1.0" encoding="utf-8"?>
-<ds:datastoreItem xmlns:ds="http://schemas.openxmlformats.org/officeDocument/2006/customXml" ds:itemID="{7F647F32-B685-4293-B895-F5E7EE639FB7}">
+<ds:datastoreItem xmlns:ds="http://schemas.openxmlformats.org/officeDocument/2006/customXml" ds:itemID="{953D3A50-7532-434B-8A0D-25027856F742}">
   <ds:schemaRefs>
     <ds:schemaRef ds:uri="http://schemas.openxmlformats.org/officeDocument/2006/bibliography"/>
   </ds:schemaRefs>

</xml_diff>